<commit_message>
Auto-committed on 2023/03/09 週四 11:25:51.62
</commit_message>
<xml_diff>
--- a/Program/Other/URS_mod/L9725-防制洗錢機構風險評估(IRA)定期量化撈件v2.0.docx
+++ b/Program/Other/URS_mod/L9725-防制洗錢機構風險評估(IRA)定期量化撈件v2.0.docx
@@ -1,6 +1,6 @@
 
 <file path=word/document.xml><?xml version="1.0" encoding="utf-8"?>
-<w:document xmlns:wpc="http://schemas.microsoft.com/office/word/2010/wordprocessingCanvas" xmlns:cx="http://schemas.microsoft.com/office/drawing/2014/chartex" xmlns:cx1="http://schemas.microsoft.com/office/drawing/2015/9/8/chartex" xmlns:cx2="http://schemas.microsoft.com/office/drawing/2015/10/21/chartex" xmlns:cx3="http://schemas.microsoft.com/office/drawing/2016/5/9/chartex" xmlns:cx4="http://schemas.microsoft.com/office/drawing/2016/5/10/chartex" xmlns:cx5="http://schemas.microsoft.com/office/drawing/2016/5/11/chartex" xmlns:cx6="http://schemas.microsoft.com/office/drawing/2016/5/12/chartex" xmlns:cx7="http://schemas.microsoft.com/office/drawing/2016/5/13/chartex" xmlns:cx8="http://schemas.microsoft.com/office/drawing/2016/5/14/chartex" xmlns:mc="http://schemas.openxmlformats.org/markup-compatibility/2006" xmlns:aink="http://schemas.microsoft.com/office/drawing/2016/ink" xmlns:am3d="http://schemas.microsoft.com/office/drawing/2017/model3d" xmlns:o="urn:schemas-microsoft-com:office:office" xmlns:oel="http://schemas.microsoft.com/office/2019/extlst" xmlns:r="http://schemas.openxmlformats.org/officeDocument/2006/relationships" xmlns:m="http://schemas.openxmlformats.org/officeDocument/2006/math" xmlns:v="urn:schemas-microsoft-com:vml" xmlns:wp14="http://schemas.microsoft.com/office/word/2010/wordprocessingDrawing" xmlns:wp="http://schemas.openxmlformats.org/drawingml/2006/wordprocessingDrawing" xmlns:w10="urn:schemas-microsoft-com:office:word" xmlns:w="http://schemas.openxmlformats.org/wordprocessingml/2006/main" xmlns:w14="http://schemas.microsoft.com/office/word/2010/wordml" xmlns:w15="http://schemas.microsoft.com/office/word/2012/wordml" xmlns:w16cex="http://schemas.microsoft.com/office/word/2018/wordml/cex" xmlns:w16cid="http://schemas.microsoft.com/office/word/2016/wordml/cid" xmlns:w16="http://schemas.microsoft.com/office/word/2018/wordml" xmlns:w16sdtdh="http://schemas.microsoft.com/office/word/2020/wordml/sdtdatahash" xmlns:w16se="http://schemas.microsoft.com/office/word/2015/wordml/symex" xmlns:wpg="http://schemas.microsoft.com/office/word/2010/wordprocessingGroup" xmlns:wpi="http://schemas.microsoft.com/office/word/2010/wordprocessingInk" xmlns:wne="http://schemas.microsoft.com/office/word/2006/wordml" xmlns:wps="http://schemas.microsoft.com/office/word/2010/wordprocessingShape" mc:Ignorable="w14 w15 w16se w16cid w16 w16cex w16sdtdh wp14">
+<w:document xmlns:wpc="http://schemas.microsoft.com/office/word/2010/wordprocessingCanvas" xmlns:cx="http://schemas.microsoft.com/office/drawing/2014/chartex" xmlns:cx1="http://schemas.microsoft.com/office/drawing/2015/9/8/chartex" xmlns:mc="http://schemas.openxmlformats.org/markup-compatibility/2006" xmlns:o="urn:schemas-microsoft-com:office:office" xmlns:r="http://schemas.openxmlformats.org/officeDocument/2006/relationships" xmlns:m="http://schemas.openxmlformats.org/officeDocument/2006/math" xmlns:v="urn:schemas-microsoft-com:vml" xmlns:wp14="http://schemas.microsoft.com/office/word/2010/wordprocessingDrawing" xmlns:wp="http://schemas.openxmlformats.org/drawingml/2006/wordprocessingDrawing" xmlns:w10="urn:schemas-microsoft-com:office:word" xmlns:w="http://schemas.openxmlformats.org/wordprocessingml/2006/main" xmlns:w14="http://schemas.microsoft.com/office/word/2010/wordml" xmlns:w15="http://schemas.microsoft.com/office/word/2012/wordml" xmlns:w16se="http://schemas.microsoft.com/office/word/2015/wordml/symex" xmlns:wpg="http://schemas.microsoft.com/office/word/2010/wordprocessingGroup" xmlns:wpi="http://schemas.microsoft.com/office/word/2010/wordprocessingInk" xmlns:wne="http://schemas.microsoft.com/office/word/2006/wordml" xmlns:wps="http://schemas.microsoft.com/office/word/2010/wordprocessingShape" mc:Ignorable="w14 w15 w16se wp14">
   <w:body>
     <w:p>
       <w:pPr>
@@ -275,14 +275,12 @@
                 <w:rFonts w:ascii="標楷體" w:hAnsi="標楷體"/>
               </w:rPr>
             </w:pPr>
-            <w:proofErr w:type="gramStart"/>
             <w:r>
               <w:rPr>
                 <w:rFonts w:ascii="標楷體" w:hAnsi="標楷體" w:hint="eastAsia"/>
               </w:rPr>
               <w:t>註</w:t>
             </w:r>
-            <w:proofErr w:type="gramEnd"/>
           </w:p>
         </w:tc>
       </w:tr>
@@ -430,16 +428,8 @@
               <w:rPr>
                 <w:rFonts w:ascii="標楷體" w:hAnsi="標楷體" w:hint="eastAsia"/>
               </w:rPr>
-              <w:t>林楷</w:t>
-            </w:r>
-            <w:proofErr w:type="gramStart"/>
-            <w:r>
-              <w:rPr>
-                <w:rFonts w:ascii="標楷體" w:hAnsi="標楷體" w:hint="eastAsia"/>
-              </w:rPr>
-              <w:t>杰</w:t>
-            </w:r>
-            <w:proofErr w:type="gramEnd"/>
+              <w:t>林楷杰</w:t>
+            </w:r>
           </w:p>
         </w:tc>
         <w:tc>
@@ -615,16 +605,8 @@
               <w:rPr>
                 <w:rFonts w:ascii="標楷體" w:hAnsi="標楷體" w:hint="eastAsia"/>
               </w:rPr>
-              <w:t>林楷</w:t>
-            </w:r>
-            <w:proofErr w:type="gramStart"/>
-            <w:r>
-              <w:rPr>
-                <w:rFonts w:ascii="標楷體" w:hAnsi="標楷體" w:hint="eastAsia"/>
-              </w:rPr>
-              <w:t>杰</w:t>
-            </w:r>
-            <w:proofErr w:type="gramEnd"/>
+              <w:t>林楷杰</w:t>
+            </w:r>
           </w:p>
         </w:tc>
         <w:tc>
@@ -944,16 +926,8 @@
               <w:rPr>
                 <w:rFonts w:ascii="標楷體" w:hAnsi="標楷體" w:hint="eastAsia"/>
               </w:rPr>
-              <w:t>防制洗錢機構風險評估(IRA)定期</w:t>
-            </w:r>
-            <w:proofErr w:type="gramStart"/>
-            <w:r>
-              <w:rPr>
-                <w:rFonts w:ascii="標楷體" w:hAnsi="標楷體" w:hint="eastAsia"/>
-              </w:rPr>
-              <w:t>量化撈件</w:t>
-            </w:r>
-            <w:proofErr w:type="gramEnd"/>
+              <w:t>防制洗錢機構風險評估(IRA)定期量化撈件</w:t>
+            </w:r>
           </w:p>
         </w:tc>
       </w:tr>
@@ -1052,7 +1026,6 @@
               </w:rPr>
               <w:t>：</w:t>
             </w:r>
-            <w:proofErr w:type="gramStart"/>
             <w:r>
               <w:rPr>
                 <w:rFonts w:ascii="標楷體" w:hAnsi="標楷體" w:hint="eastAsia"/>
@@ -1075,14 +1048,7 @@
               <w:rPr>
                 <w:rFonts w:ascii="標楷體" w:hAnsi="標楷體"/>
               </w:rPr>
-              <w:t>tim ,</w:t>
-            </w:r>
-            <w:proofErr w:type="gramEnd"/>
-            <w:r>
-              <w:rPr>
-                <w:rFonts w:ascii="標楷體" w:hAnsi="標楷體"/>
-              </w:rPr>
-              <w:t xml:space="preserve"> L</w:t>
+              <w:t>tim , L</w:t>
             </w:r>
             <w:r>
               <w:rPr>
@@ -1131,7 +1097,6 @@
               </w:rPr>
               <w:t>：</w:t>
             </w:r>
-            <w:proofErr w:type="gramStart"/>
             <w:r>
               <w:rPr>
                 <w:rFonts w:ascii="標楷體" w:hAnsi="標楷體" w:hint="eastAsia"/>
@@ -1154,14 +1119,7 @@
               <w:rPr>
                 <w:rFonts w:ascii="標楷體" w:hAnsi="標楷體"/>
               </w:rPr>
-              <w:t>java ,</w:t>
-            </w:r>
-            <w:proofErr w:type="gramEnd"/>
-            <w:r>
-              <w:rPr>
-                <w:rFonts w:ascii="標楷體" w:hAnsi="標楷體"/>
-              </w:rPr>
-              <w:t xml:space="preserve"> L</w:t>
+              <w:t>java , L</w:t>
             </w:r>
             <w:r>
               <w:rPr>
@@ -1282,7 +1240,6 @@
                 <w:rFonts w:ascii="標楷體" w:hAnsi="標楷體"/>
               </w:rPr>
             </w:pPr>
-            <w:proofErr w:type="gramStart"/>
             <w:r>
               <w:rPr>
                 <w:rFonts w:ascii="標楷體" w:hAnsi="標楷體" w:hint="eastAsia"/>
@@ -1293,23 +1250,8 @@
               <w:rPr>
                 <w:rFonts w:ascii="標楷體" w:hAnsi="標楷體" w:hint="eastAsia"/>
               </w:rPr>
-              <w:t>防制</w:t>
-            </w:r>
-            <w:proofErr w:type="gramEnd"/>
-            <w:r>
-              <w:rPr>
-                <w:rFonts w:ascii="標楷體" w:hAnsi="標楷體" w:hint="eastAsia"/>
-              </w:rPr>
-              <w:t>洗錢機構風險評估(IRA)定期</w:t>
-            </w:r>
-            <w:proofErr w:type="gramStart"/>
-            <w:r>
-              <w:rPr>
-                <w:rFonts w:ascii="標楷體" w:hAnsi="標楷體" w:hint="eastAsia"/>
-              </w:rPr>
-              <w:t>量化撈件</w:t>
-            </w:r>
-            <w:proofErr w:type="gramEnd"/>
+              <w:t>防制洗錢機構風險評估(IRA)定期量化撈件</w:t>
+            </w:r>
           </w:p>
         </w:tc>
       </w:tr>
@@ -1446,16 +1388,28 @@
               <w:rPr>
                 <w:rFonts w:ascii="標楷體" w:hAnsi="標楷體" w:hint="eastAsia"/>
               </w:rPr>
-              <w:t>725 防制洗錢機構風險評估(IRA)定期</w:t>
-            </w:r>
-            <w:proofErr w:type="gramStart"/>
-            <w:r>
-              <w:rPr>
-                <w:rFonts w:ascii="標楷體" w:hAnsi="標楷體" w:hint="eastAsia"/>
-              </w:rPr>
-              <w:t>量化撈件</w:t>
-            </w:r>
-            <w:proofErr w:type="gramEnd"/>
+              <w:t>725 防制洗錢機構風險評估(IRA)定期量化撈件</w:t>
+            </w:r>
+          </w:p>
+          <w:p>
+            <w:pPr>
+              <w:snapToGrid w:val="0"/>
+              <w:rPr>
+                <w:rFonts w:ascii="標楷體" w:hAnsi="標楷體" w:hint="eastAsia"/>
+              </w:rPr>
+            </w:pPr>
+            <w:r>
+              <w:rPr>
+                <w:rFonts w:ascii="標楷體" w:hAnsi="標楷體" w:hint="eastAsia"/>
+              </w:rPr>
+              <w:t>→</w:t>
+            </w:r>
+            <w:r>
+              <w:rPr>
+                <w:rFonts w:ascii="標楷體" w:hAnsi="標楷體" w:hint="eastAsia"/>
+              </w:rPr>
+              <w:t>輸入年月迄日</w:t>
+            </w:r>
           </w:p>
         </w:tc>
       </w:tr>
@@ -1667,23 +1621,7 @@
           <w:rFonts w:ascii="標楷體" w:hAnsi="標楷體" w:hint="eastAsia"/>
           <w:sz w:val="24"/>
         </w:rPr>
-        <w:t>表</w:t>
-      </w:r>
-      <w:proofErr w:type="gramStart"/>
-      <w:r>
-        <w:rPr>
-          <w:rFonts w:ascii="標楷體" w:hAnsi="標楷體" w:hint="eastAsia"/>
-          <w:sz w:val="24"/>
-        </w:rPr>
-        <w:t>一</w:t>
-      </w:r>
-      <w:proofErr w:type="gramEnd"/>
-      <w:r>
-        <w:rPr>
-          <w:rFonts w:ascii="標楷體" w:hAnsi="標楷體" w:hint="eastAsia"/>
-          <w:sz w:val="24"/>
-        </w:rPr>
-        <w:t>:</w:t>
+        <w:t>表一:</w:t>
       </w:r>
     </w:p>
     <w:p>
@@ -1694,7 +1632,6 @@
           <w:numId w:val="19"/>
         </w:numPr>
         <w:rPr>
-          <w:rFonts w:hint="eastAsia"/>
           <w:sz w:val="24"/>
         </w:rPr>
       </w:pPr>
@@ -1721,7 +1658,6 @@
           <w:numId w:val="19"/>
         </w:numPr>
         <w:rPr>
-          <w:rFonts w:hint="eastAsia"/>
           <w:sz w:val="24"/>
         </w:rPr>
       </w:pPr>
@@ -1782,17 +1718,8 @@
           <w:rFonts w:hint="eastAsia"/>
           <w:sz w:val="24"/>
         </w:rPr>
-        <w:t>每月放款餘額</w:t>
-      </w:r>
-      <w:proofErr w:type="gramStart"/>
-      <w:r>
-        <w:rPr>
-          <w:rFonts w:hint="eastAsia"/>
-          <w:sz w:val="24"/>
-        </w:rPr>
-        <w:t>檔</w:t>
-      </w:r>
-      <w:proofErr w:type="gramEnd"/>
+        <w:t>每月放款餘額檔</w:t>
+      </w:r>
     </w:p>
     <w:p>
       <w:pPr>
@@ -1900,9 +1827,6 @@
     <w:p>
       <w:pPr>
         <w:pStyle w:val="3TEXT"/>
-        <w:rPr>
-          <w:rFonts w:hint="eastAsia"/>
-        </w:rPr>
       </w:pPr>
     </w:p>
     <w:p>
@@ -2018,6 +1942,78 @@
           <w:rFonts w:ascii="標楷體" w:hAnsi="標楷體" w:hint="eastAsia"/>
           <w:sz w:val="24"/>
         </w:rPr>
+        <w:t>年月起日</w:t>
+      </w:r>
+      <w:r>
+        <w:rPr>
+          <w:rFonts w:ascii="標楷體" w:hAnsi="標楷體" w:hint="eastAsia"/>
+          <w:sz w:val="24"/>
+        </w:rPr>
+        <w:t xml:space="preserve">: </w:t>
+      </w:r>
+      <w:r>
+        <w:rPr>
+          <w:rFonts w:ascii="標楷體" w:hAnsi="標楷體" w:hint="eastAsia"/>
+          <w:sz w:val="24"/>
+        </w:rPr>
+        <w:t>YYY/01/01</w:t>
+      </w:r>
+    </w:p>
+    <w:p>
+      <w:pPr>
+        <w:pStyle w:val="50"/>
+        <w:numPr>
+          <w:ilvl w:val="0"/>
+          <w:numId w:val="14"/>
+        </w:numPr>
+        <w:rPr>
+          <w:rFonts w:ascii="標楷體" w:hAnsi="標楷體"/>
+          <w:sz w:val="24"/>
+        </w:rPr>
+      </w:pPr>
+      <w:r>
+        <w:rPr>
+          <w:rFonts w:ascii="標楷體" w:hAnsi="標楷體" w:hint="eastAsia"/>
+        </w:rPr>
+        <w:t>預設值:</w:t>
+      </w:r>
+      <w:r>
+        <w:rPr>
+          <w:rFonts w:ascii="標楷體" w:hAnsi="標楷體"/>
+        </w:rPr>
+        <w:t xml:space="preserve"> </w:t>
+      </w:r>
+      <w:r>
+        <w:rPr>
+          <w:rFonts w:ascii="標楷體" w:hAnsi="標楷體" w:hint="eastAsia"/>
+        </w:rPr>
+        <w:t>當年度1月1日，不可調整，會依據年月迄日之年度自動變更為同一年度。</w:t>
+      </w:r>
+    </w:p>
+    <w:p>
+      <w:pPr>
+        <w:rPr>
+          <w:rFonts w:hint="eastAsia"/>
+        </w:rPr>
+      </w:pPr>
+    </w:p>
+    <w:p>
+      <w:pPr>
+        <w:pStyle w:val="50"/>
+        <w:numPr>
+          <w:ilvl w:val="0"/>
+          <w:numId w:val="14"/>
+        </w:numPr>
+        <w:rPr>
+          <w:rFonts w:ascii="標楷體" w:hAnsi="標楷體"/>
+          <w:sz w:val="24"/>
+        </w:rPr>
+      </w:pPr>
+      <w:r>
+        <w:rPr>
+          <w:rFonts w:ascii="標楷體" w:hAnsi="標楷體" w:hint="eastAsia"/>
+          <w:sz w:val="24"/>
+        </w:rPr>
         <w:t>年月</w:t>
       </w:r>
       <w:r>
@@ -2025,6 +2021,13 @@
           <w:rFonts w:ascii="標楷體" w:hAnsi="標楷體" w:hint="eastAsia"/>
           <w:sz w:val="24"/>
         </w:rPr>
+        <w:t>迄</w:t>
+      </w:r>
+      <w:r>
+        <w:rPr>
+          <w:rFonts w:ascii="標楷體" w:hAnsi="標楷體" w:hint="eastAsia"/>
+          <w:sz w:val="24"/>
+        </w:rPr>
         <w:t>日</w:t>
       </w:r>
       <w:r>
@@ -2032,42 +2035,14 @@
           <w:rFonts w:ascii="標楷體" w:hAnsi="標楷體" w:hint="eastAsia"/>
           <w:sz w:val="24"/>
         </w:rPr>
-        <w:t>: 999</w:t>
+        <w:t xml:space="preserve">: </w:t>
       </w:r>
       <w:r>
         <w:rPr>
           <w:rFonts w:ascii="標楷體" w:hAnsi="標楷體" w:hint="eastAsia"/>
           <w:sz w:val="24"/>
         </w:rPr>
-        <w:t>/</w:t>
-      </w:r>
-      <w:r>
-        <w:rPr>
-          <w:rFonts w:ascii="標楷體" w:hAnsi="標楷體" w:hint="eastAsia"/>
-          <w:sz w:val="24"/>
-        </w:rPr>
-        <w:t>99</w:t>
-      </w:r>
-      <w:r>
-        <w:rPr>
-          <w:rFonts w:ascii="標楷體" w:hAnsi="標楷體" w:hint="eastAsia"/>
-          <w:sz w:val="24"/>
-        </w:rPr>
-        <w:t>/</w:t>
-      </w:r>
-      <w:r>
-        <w:rPr>
-          <w:rFonts w:ascii="標楷體" w:hAnsi="標楷體" w:hint="eastAsia"/>
-          <w:sz w:val="24"/>
-        </w:rPr>
-        <w:t>99</w:t>
-      </w:r>
-      <w:r>
-        <w:rPr>
-          <w:rFonts w:ascii="標楷體" w:hAnsi="標楷體" w:hint="eastAsia"/>
-          <w:sz w:val="24"/>
-        </w:rPr>
-        <w:t>。</w:t>
+        <w:t>YYY/MM/DD</w:t>
       </w:r>
     </w:p>
     <w:p>
@@ -2099,6 +2074,12 @@
         </w:rPr>
         <w:t>會計日</w:t>
       </w:r>
+      <w:r>
+        <w:rPr>
+          <w:rFonts w:ascii="標楷體" w:hAnsi="標楷體" w:hint="eastAsia"/>
+        </w:rPr>
+        <w:t>，可輸入。</w:t>
+      </w:r>
     </w:p>
     <w:p>
       <w:pPr>
@@ -2124,26 +2105,43 @@
       <w:pPr>
         <w:pStyle w:val="3TEXT"/>
         <w:rPr>
+          <w:sz w:val="24"/>
+        </w:rPr>
+      </w:pPr>
+      <w:r>
+        <w:rPr>
           <w:rFonts w:hint="eastAsia"/>
           <w:sz w:val="24"/>
         </w:rPr>
-      </w:pPr>
+        <w:t>表一</w:t>
+      </w:r>
       <w:r>
         <w:rPr>
           <w:rFonts w:hint="eastAsia"/>
           <w:sz w:val="24"/>
         </w:rPr>
-        <w:t>表</w:t>
-      </w:r>
-      <w:proofErr w:type="gramStart"/>
+        <w:t>(</w:t>
+      </w:r>
       <w:r>
         <w:rPr>
           <w:rFonts w:hint="eastAsia"/>
           <w:sz w:val="24"/>
         </w:rPr>
-        <w:t>一</w:t>
-      </w:r>
-      <w:proofErr w:type="gramEnd"/>
+        <w:t>D1</w:t>
+      </w:r>
+      <w:r>
+        <w:rPr>
+          <w:sz w:val="24"/>
+        </w:rPr>
+        <w:t>09040904A</w:t>
+      </w:r>
+      <w:r>
+        <w:rPr>
+          <w:rFonts w:hint="eastAsia"/>
+          <w:sz w:val="24"/>
+        </w:rPr>
+        <w:t>)</w:t>
+      </w:r>
       <w:r>
         <w:rPr>
           <w:rFonts w:hint="eastAsia"/>
@@ -2165,33 +2163,8 @@
           <w:rFonts w:ascii="標楷體" w:hAnsi="標楷體" w:hint="eastAsia"/>
           <w:sz w:val="24"/>
         </w:rPr>
-        <w:t>放款主檔的戶</w:t>
-      </w:r>
-      <w:proofErr w:type="gramStart"/>
-      <w:r>
-        <w:rPr>
-          <w:rFonts w:ascii="標楷體" w:hAnsi="標楷體" w:hint="eastAsia"/>
-          <w:sz w:val="24"/>
-        </w:rPr>
-        <w:t>況</w:t>
-      </w:r>
-      <w:proofErr w:type="gramEnd"/>
-      <w:r>
-        <w:rPr>
-          <w:rFonts w:ascii="標楷體" w:hAnsi="標楷體" w:hint="eastAsia"/>
-          <w:sz w:val="24"/>
-        </w:rPr>
-        <w:t>為0正常、2催收戶、4逾期戶、7部分</w:t>
-      </w:r>
-      <w:proofErr w:type="gramStart"/>
-      <w:r>
-        <w:rPr>
-          <w:rFonts w:ascii="標楷體" w:hAnsi="標楷體" w:hint="eastAsia"/>
-          <w:sz w:val="24"/>
-        </w:rPr>
-        <w:t>轉呆戶</w:t>
-      </w:r>
-      <w:proofErr w:type="gramEnd"/>
+        <w:t>放款主檔的戶況為0正常、2催收戶、4逾期戶、7部分轉呆戶</w:t>
+      </w:r>
       <w:r>
         <w:rPr>
           <w:rFonts w:ascii="標楷體" w:hAnsi="標楷體" w:hint="eastAsia"/>
@@ -2204,16 +2177,36 @@
       <w:pPr>
         <w:pStyle w:val="3TEXT"/>
         <w:rPr>
+          <w:sz w:val="24"/>
+        </w:rPr>
+      </w:pPr>
+      <w:r>
+        <w:rPr>
           <w:rFonts w:hint="eastAsia"/>
           <w:sz w:val="24"/>
         </w:rPr>
-      </w:pPr>
+        <w:t>表二</w:t>
+      </w:r>
       <w:r>
         <w:rPr>
           <w:rFonts w:hint="eastAsia"/>
           <w:sz w:val="24"/>
         </w:rPr>
-        <w:t>表二</w:t>
+        <w:t>(</w:t>
+      </w:r>
+      <w:r>
+        <w:rPr>
+          <w:rFonts w:hint="eastAsia"/>
+          <w:sz w:val="24"/>
+        </w:rPr>
+        <w:t>D1110505B</w:t>
+      </w:r>
+      <w:r>
+        <w:rPr>
+          <w:rFonts w:hint="eastAsia"/>
+          <w:sz w:val="24"/>
+        </w:rPr>
+        <w:t>)</w:t>
       </w:r>
       <w:r>
         <w:rPr>
@@ -2236,14 +2229,7 @@
           <w:rFonts w:ascii="標楷體" w:hAnsi="標楷體" w:hint="eastAsia"/>
           <w:sz w:val="24"/>
         </w:rPr>
-        <w:t>每月放款餘額檔</w:t>
-      </w:r>
-      <w:r>
-        <w:rPr>
-          <w:rFonts w:ascii="標楷體" w:hAnsi="標楷體" w:hint="eastAsia"/>
-          <w:sz w:val="24"/>
-        </w:rPr>
-        <w:t>的放款餘額大於0,年月等於輸入值</w:t>
+        <w:t>每月放款餘額檔的放款餘額大於0,年月等於輸入值</w:t>
       </w:r>
     </w:p>
     <w:p>
@@ -2259,6 +2245,9 @@
         </w:rPr>
       </w:pPr>
       <w:r>
+        <w:rPr>
+          <w:noProof/>
+        </w:rPr>
         <w:drawing>
           <wp:anchor distT="0" distB="0" distL="114300" distR="114300" simplePos="0" relativeHeight="251658752" behindDoc="0" locked="0" layoutInCell="1" allowOverlap="1" wp14:anchorId="5852A573" wp14:editId="46DD5846">
             <wp:simplePos x="0" y="0"/>
@@ -2328,6 +2317,9 @@
         <w:pStyle w:val="3TEXT"/>
       </w:pPr>
       <w:r>
+        <w:rPr>
+          <w:noProof/>
+        </w:rPr>
         <w:drawing>
           <wp:anchor distT="0" distB="0" distL="114300" distR="114300" simplePos="0" relativeHeight="251664896" behindDoc="0" locked="0" layoutInCell="1" allowOverlap="1" wp14:anchorId="3FD0F55B" wp14:editId="55BC4506">
             <wp:simplePos x="0" y="0"/>
@@ -2387,13 +2379,6 @@
     </w:p>
     <w:p>
       <w:pPr>
-        <w:rPr>
-          <w:rFonts w:hint="eastAsia"/>
-        </w:rPr>
-      </w:pPr>
-    </w:p>
-    <w:p>
-      <w:pPr>
         <w:pStyle w:val="3TEXT"/>
       </w:pPr>
       <w:r>
@@ -2417,18 +2402,18 @@
             <v:path o:extrusionok="f" gradientshapeok="t" o:connecttype="rect"/>
             <o:lock v:ext="edit" aspectratio="t"/>
           </v:shapetype>
-          <v:shape id="_x0000_i1028" type="#_x0000_t75" style="width:75.5pt;height:51pt" o:ole="">
+          <v:shape id="_x0000_i1025" type="#_x0000_t75" style="width:75.5pt;height:51pt" o:ole="">
             <v:imagedata r:id="rId10" o:title=""/>
           </v:shape>
-          <o:OLEObject Type="Embed" ProgID="Package" ShapeID="_x0000_i1028" DrawAspect="Icon" ObjectID="_1739369961" r:id="rId11"/>
+          <o:OLEObject Type="Embed" ProgID="Package" ShapeID="_x0000_i1025" DrawAspect="Icon" ObjectID="_1739806836" r:id="rId11"/>
         </w:object>
       </w:r>
       <w:r>
         <w:object w:dxaOrig="1508" w:dyaOrig="1021" w14:anchorId="06D5DCE8">
-          <v:shape id="_x0000_i1029" type="#_x0000_t75" style="width:75.5pt;height:51pt" o:ole="">
+          <v:shape id="_x0000_i1026" type="#_x0000_t75" style="width:75.5pt;height:51pt" o:ole="">
             <v:imagedata r:id="rId12" o:title=""/>
           </v:shape>
-          <o:OLEObject Type="Embed" ProgID="Package" ShapeID="_x0000_i1029" DrawAspect="Icon" ObjectID="_1739369962" r:id="rId13"/>
+          <o:OLEObject Type="Embed" ProgID="Package" ShapeID="_x0000_i1026" DrawAspect="Icon" ObjectID="_1739806837" r:id="rId13"/>
         </w:object>
       </w:r>
     </w:p>
@@ -2459,7 +2444,6 @@
           <w:sz w:val="24"/>
         </w:rPr>
       </w:pPr>
-      <w:proofErr w:type="gramStart"/>
       <w:r>
         <w:rPr>
           <w:rFonts w:hint="eastAsia"/>
@@ -2467,7 +2451,6 @@
         </w:rPr>
         <w:t>依戶號</w:t>
       </w:r>
-      <w:proofErr w:type="gramEnd"/>
       <w:r>
         <w:rPr>
           <w:rFonts w:hint="eastAsia"/>
@@ -2518,13 +2501,7 @@
         <w:t>無</w:t>
       </w:r>
     </w:p>
-    <w:p>
-      <w:pPr>
-        <w:rPr>
-          <w:rFonts w:hint="eastAsia"/>
-        </w:rPr>
-      </w:pPr>
-    </w:p>
+    <w:p/>
     <w:p>
       <w:pPr>
         <w:pStyle w:val="32"/>
@@ -2555,33 +2532,48 @@
         <w:pStyle w:val="3TEXT"/>
         <w:ind w:left="0" w:firstLine="0"/>
         <w:rPr>
+          <w:sz w:val="24"/>
+        </w:rPr>
+      </w:pPr>
+      <w:r>
+        <w:rPr>
           <w:rFonts w:hint="eastAsia"/>
           <w:sz w:val="24"/>
         </w:rPr>
-      </w:pPr>
+        <w:lastRenderedPageBreak/>
+        <w:t>表一</w:t>
+      </w:r>
       <w:r>
         <w:rPr>
           <w:rFonts w:hint="eastAsia"/>
           <w:sz w:val="24"/>
         </w:rPr>
-        <w:lastRenderedPageBreak/>
-        <w:t>表</w:t>
-      </w:r>
-      <w:proofErr w:type="gramStart"/>
+        <w:t>:</w:t>
+      </w:r>
+      <w:r>
+        <w:rPr>
+          <w:sz w:val="24"/>
+        </w:rPr>
+        <w:t xml:space="preserve">( </w:t>
+      </w:r>
       <w:r>
         <w:rPr>
           <w:rFonts w:hint="eastAsia"/>
           <w:sz w:val="24"/>
         </w:rPr>
-        <w:t>一</w:t>
-      </w:r>
-      <w:proofErr w:type="gramEnd"/>
-      <w:r>
-        <w:rPr>
-          <w:rFonts w:hint="eastAsia"/>
-          <w:sz w:val="24"/>
-        </w:rPr>
-        <w:t>:</w:t>
+        <w:t>D1</w:t>
+      </w:r>
+      <w:r>
+        <w:rPr>
+          <w:sz w:val="24"/>
+        </w:rPr>
+        <w:t>09040904A</w:t>
+      </w:r>
+      <w:r>
+        <w:rPr>
+          <w:sz w:val="24"/>
+        </w:rPr>
+        <w:t>)</w:t>
       </w:r>
     </w:p>
     <w:tbl>
@@ -2967,14 +2959,12 @@
                 <w:rFonts w:ascii="標楷體" w:hAnsi="標楷體"/>
               </w:rPr>
             </w:pPr>
-            <w:proofErr w:type="gramStart"/>
             <w:r>
               <w:rPr>
                 <w:rFonts w:ascii="標楷體" w:hAnsi="標楷體" w:hint="eastAsia"/>
               </w:rPr>
               <w:t>企金別</w:t>
             </w:r>
-            <w:proofErr w:type="gramEnd"/>
           </w:p>
         </w:tc>
         <w:tc>
@@ -3228,7 +3218,21 @@
           <w:rFonts w:hint="eastAsia"/>
           <w:sz w:val="24"/>
         </w:rPr>
-        <w:t>:</w:t>
+        <w:t>:(</w:t>
+      </w:r>
+      <w:r>
+        <w:rPr>
+          <w:rFonts w:hint="eastAsia"/>
+          <w:sz w:val="24"/>
+        </w:rPr>
+        <w:t>D1110505B</w:t>
+      </w:r>
+      <w:r>
+        <w:rPr>
+          <w:rFonts w:hint="eastAsia"/>
+          <w:sz w:val="24"/>
+        </w:rPr>
+        <w:t>)</w:t>
       </w:r>
     </w:p>
     <w:tbl>
@@ -3828,7 +3832,7 @@
           <w:p>
             <w:pPr>
               <w:rPr>
-                <w:rFonts w:ascii="標楷體" w:hAnsi="標楷體" w:hint="eastAsia"/>
+                <w:rFonts w:ascii="標楷體" w:hAnsi="標楷體"/>
               </w:rPr>
             </w:pPr>
           </w:p>
@@ -3845,7 +3849,7 @@
           <w:p>
             <w:pPr>
               <w:rPr>
-                <w:rFonts w:ascii="標楷體" w:hAnsi="標楷體" w:hint="eastAsia"/>
+                <w:rFonts w:ascii="標楷體" w:hAnsi="標楷體"/>
               </w:rPr>
             </w:pPr>
             <w:r>
@@ -3863,7 +3867,7 @@
           <w:p>
             <w:pPr>
               <w:rPr>
-                <w:rFonts w:ascii="標楷體" w:hAnsi="標楷體" w:hint="eastAsia"/>
+                <w:rFonts w:ascii="標楷體" w:hAnsi="標楷體"/>
               </w:rPr>
             </w:pPr>
             <w:r>
@@ -3896,7 +3900,7 @@
           <w:p>
             <w:pPr>
               <w:rPr>
-                <w:rFonts w:ascii="標楷體" w:hAnsi="標楷體" w:hint="eastAsia"/>
+                <w:rFonts w:ascii="標楷體" w:hAnsi="標楷體"/>
               </w:rPr>
             </w:pPr>
           </w:p>
@@ -3913,7 +3917,7 @@
           <w:p>
             <w:pPr>
               <w:rPr>
-                <w:rFonts w:ascii="標楷體" w:hAnsi="標楷體" w:hint="eastAsia"/>
+                <w:rFonts w:ascii="標楷體" w:hAnsi="標楷體"/>
               </w:rPr>
             </w:pPr>
             <w:r>
@@ -3931,7 +3935,7 @@
           <w:p>
             <w:pPr>
               <w:rPr>
-                <w:rFonts w:ascii="標楷體" w:hAnsi="標楷體" w:hint="eastAsia"/>
+                <w:rFonts w:ascii="標楷體" w:hAnsi="標楷體"/>
               </w:rPr>
             </w:pPr>
             <w:r>
@@ -3964,7 +3968,7 @@
           <w:p>
             <w:pPr>
               <w:rPr>
-                <w:rFonts w:ascii="標楷體" w:hAnsi="標楷體" w:hint="eastAsia"/>
+                <w:rFonts w:ascii="標楷體" w:hAnsi="標楷體"/>
               </w:rPr>
             </w:pPr>
           </w:p>
@@ -3981,7 +3985,7 @@
           <w:p>
             <w:pPr>
               <w:rPr>
-                <w:rFonts w:ascii="標楷體" w:hAnsi="標楷體" w:hint="eastAsia"/>
+                <w:rFonts w:ascii="標楷體" w:hAnsi="標楷體"/>
               </w:rPr>
             </w:pPr>
             <w:r>
@@ -3999,7 +4003,7 @@
           <w:p>
             <w:pPr>
               <w:rPr>
-                <w:rFonts w:ascii="標楷體" w:hAnsi="標楷體" w:hint="eastAsia"/>
+                <w:rFonts w:ascii="標楷體" w:hAnsi="標楷體"/>
               </w:rPr>
             </w:pPr>
             <w:r>
@@ -4032,7 +4036,7 @@
           <w:p>
             <w:pPr>
               <w:rPr>
-                <w:rFonts w:ascii="標楷體" w:hAnsi="標楷體" w:hint="eastAsia"/>
+                <w:rFonts w:ascii="標楷體" w:hAnsi="標楷體"/>
               </w:rPr>
             </w:pPr>
           </w:p>
@@ -4049,17 +4053,15 @@
           <w:p>
             <w:pPr>
               <w:rPr>
-                <w:rFonts w:ascii="標楷體" w:hAnsi="標楷體" w:hint="eastAsia"/>
-              </w:rPr>
-            </w:pPr>
-            <w:proofErr w:type="gramStart"/>
+                <w:rFonts w:ascii="標楷體" w:hAnsi="標楷體"/>
+              </w:rPr>
+            </w:pPr>
             <w:r>
               <w:rPr>
                 <w:rFonts w:ascii="標楷體" w:hAnsi="標楷體" w:hint="eastAsia"/>
               </w:rPr>
               <w:t>戶別</w:t>
             </w:r>
-            <w:proofErr w:type="gramEnd"/>
           </w:p>
         </w:tc>
         <w:tc>
@@ -4069,7 +4071,7 @@
           <w:p>
             <w:pPr>
               <w:rPr>
-                <w:rFonts w:ascii="標楷體" w:hAnsi="標楷體" w:hint="eastAsia"/>
+                <w:rFonts w:ascii="標楷體" w:hAnsi="標楷體"/>
               </w:rPr>
             </w:pPr>
             <w:r>
@@ -4102,7 +4104,7 @@
           <w:p>
             <w:pPr>
               <w:rPr>
-                <w:rFonts w:ascii="標楷體" w:hAnsi="標楷體" w:hint="eastAsia"/>
+                <w:rFonts w:ascii="標楷體" w:hAnsi="標楷體"/>
               </w:rPr>
             </w:pPr>
           </w:p>
@@ -4119,17 +4121,15 @@
           <w:p>
             <w:pPr>
               <w:rPr>
-                <w:rFonts w:ascii="標楷體" w:hAnsi="標楷體" w:hint="eastAsia"/>
-              </w:rPr>
-            </w:pPr>
-            <w:proofErr w:type="gramStart"/>
+                <w:rFonts w:ascii="標楷體" w:hAnsi="標楷體"/>
+              </w:rPr>
+            </w:pPr>
             <w:r>
               <w:rPr>
                 <w:rFonts w:ascii="標楷體" w:hAnsi="標楷體" w:hint="eastAsia"/>
               </w:rPr>
               <w:t>企金別</w:t>
             </w:r>
-            <w:proofErr w:type="gramEnd"/>
           </w:p>
         </w:tc>
         <w:tc>
@@ -4139,7 +4139,7 @@
           <w:p>
             <w:pPr>
               <w:rPr>
-                <w:rFonts w:ascii="標楷體" w:hAnsi="標楷體" w:hint="eastAsia"/>
+                <w:rFonts w:ascii="標楷體" w:hAnsi="標楷體"/>
               </w:rPr>
             </w:pPr>
             <w:r>
@@ -4172,7 +4172,7 @@
           <w:p>
             <w:pPr>
               <w:rPr>
-                <w:rFonts w:ascii="標楷體" w:hAnsi="標楷體" w:hint="eastAsia"/>
+                <w:rFonts w:ascii="標楷體" w:hAnsi="標楷體"/>
               </w:rPr>
             </w:pPr>
           </w:p>
@@ -4251,13 +4251,7 @@
         </w:tc>
       </w:tr>
     </w:tbl>
-    <w:p>
-      <w:pPr>
-        <w:rPr>
-          <w:rFonts w:hint="eastAsia"/>
-        </w:rPr>
-      </w:pPr>
-    </w:p>
+    <w:p/>
     <w:p>
       <w:pPr>
         <w:pStyle w:val="32"/>
@@ -4306,21 +4300,34 @@
               <w:rPr>
                 <w:rFonts w:ascii="標楷體" w:hAnsi="標楷體" w:hint="eastAsia"/>
               </w:rPr>
-              <w:t>表</w:t>
-            </w:r>
-            <w:proofErr w:type="gramStart"/>
-            <w:r>
-              <w:rPr>
-                <w:rFonts w:ascii="標楷體" w:hAnsi="標楷體" w:hint="eastAsia"/>
-              </w:rPr>
-              <w:t>一</w:t>
-            </w:r>
-            <w:proofErr w:type="gramEnd"/>
-            <w:r>
-              <w:rPr>
-                <w:rFonts w:ascii="標楷體" w:hAnsi="標楷體" w:hint="eastAsia"/>
-              </w:rPr>
-              <w:t>:</w:t>
+              <w:t>表一:</w:t>
+            </w:r>
+            <w:r>
+              <w:rPr>
+                <w:rFonts w:ascii="標楷體" w:hAnsi="標楷體" w:hint="eastAsia"/>
+              </w:rPr>
+              <w:t>(</w:t>
+            </w:r>
+            <w:r>
+              <w:rPr>
+                <w:rFonts w:hint="eastAsia"/>
+              </w:rPr>
+              <w:t xml:space="preserve"> </w:t>
+            </w:r>
+            <w:r>
+              <w:rPr>
+                <w:rFonts w:hint="eastAsia"/>
+              </w:rPr>
+              <w:t>D1</w:t>
+            </w:r>
+            <w:r>
+              <w:t>09040904A</w:t>
+            </w:r>
+            <w:r>
+              <w:rPr>
+                <w:rFonts w:ascii="標楷體" w:hAnsi="標楷體" w:hint="eastAsia"/>
+              </w:rPr>
+              <w:t>)</w:t>
             </w:r>
           </w:p>
           <w:p>
@@ -4549,7 +4556,6 @@
               <w:rPr>
                 <w:rFonts w:ascii="標楷體" w:hAnsi="標楷體" w:hint="eastAsia"/>
               </w:rPr>
-              <w:lastRenderedPageBreak/>
               <w:t xml:space="preserve">     </w:t>
             </w:r>
             <w:r>
@@ -4662,21 +4668,7 @@
               <w:rPr>
                 <w:rFonts w:ascii="標楷體" w:hAnsi="標楷體"/>
               </w:rPr>
-              <w:t xml:space="preserve">FROM </w:t>
-            </w:r>
-            <w:proofErr w:type="gramStart"/>
-            <w:r>
-              <w:rPr>
-                <w:rFonts w:ascii="標楷體" w:hAnsi="標楷體"/>
-              </w:rPr>
-              <w:t>( SELECT</w:t>
-            </w:r>
-            <w:proofErr w:type="gramEnd"/>
-            <w:r>
-              <w:rPr>
-                <w:rFonts w:ascii="標楷體" w:hAnsi="標楷體"/>
-              </w:rPr>
-              <w:t xml:space="preserve"> "CustNo" </w:t>
+              <w:t xml:space="preserve">FROM ( SELECT "CustNo" </w:t>
             </w:r>
           </w:p>
           <w:p>
@@ -4832,6 +4824,30 @@
               </w:rPr>
               <w:t>表二:</w:t>
             </w:r>
+            <w:r>
+              <w:rPr>
+                <w:rFonts w:ascii="標楷體" w:hAnsi="標楷體" w:hint="eastAsia"/>
+              </w:rPr>
+              <w:t>(</w:t>
+            </w:r>
+            <w:r>
+              <w:rPr>
+                <w:rFonts w:hint="eastAsia"/>
+              </w:rPr>
+              <w:t xml:space="preserve"> </w:t>
+            </w:r>
+            <w:r>
+              <w:rPr>
+                <w:rFonts w:hint="eastAsia"/>
+              </w:rPr>
+              <w:t>D1110505B</w:t>
+            </w:r>
+            <w:r>
+              <w:rPr>
+                <w:rFonts w:ascii="標楷體" w:hAnsi="標楷體"/>
+              </w:rPr>
+              <w:t>)</w:t>
+            </w:r>
           </w:p>
           <w:p>
             <w:pPr>
@@ -5183,14 +5199,12 @@
                 <w:rFonts w:ascii="標楷體" w:hAnsi="標楷體"/>
               </w:rPr>
             </w:pPr>
-            <w:proofErr w:type="gramStart"/>
             <w:r>
               <w:rPr>
                 <w:rFonts w:ascii="標楷體" w:hAnsi="標楷體"/>
               </w:rPr>
               <w:t>WHERE</w:t>
             </w:r>
-            <w:proofErr w:type="gramEnd"/>
           </w:p>
           <w:p>
             <w:pPr>
@@ -5206,16 +5220,8 @@
               <w:rPr>
                 <w:rFonts w:ascii="標楷體" w:hAnsi="標楷體"/>
               </w:rPr>
-              <w:t xml:space="preserve">    ml."YearMonth" </w:t>
-            </w:r>
-            <w:proofErr w:type="gramStart"/>
-            <w:r>
-              <w:rPr>
-                <w:rFonts w:ascii="標楷體" w:hAnsi="標楷體"/>
-              </w:rPr>
-              <w:t>= :dateinputend</w:t>
-            </w:r>
-            <w:proofErr w:type="gramEnd"/>
+              <w:t xml:space="preserve">    ml."YearMonth" = :dateinputend</w:t>
+            </w:r>
           </w:p>
           <w:p>
             <w:pPr>
@@ -5292,7 +5298,7 @@
               </w:tabs>
               <w:spacing w:line="300" w:lineRule="exact"/>
               <w:rPr>
-                <w:rFonts w:ascii="標楷體" w:hAnsi="標楷體" w:hint="eastAsia"/>
+                <w:rFonts w:ascii="標楷體" w:hAnsi="標楷體"/>
               </w:rPr>
             </w:pPr>
             <w:r>
@@ -5322,7 +5328,6 @@
           <w:rFonts w:ascii="標楷體" w:hAnsi="標楷體" w:hint="eastAsia"/>
           <w:sz w:val="24"/>
         </w:rPr>
-        <w:lastRenderedPageBreak/>
         <w:t>【</w:t>
       </w:r>
       <w:r>
@@ -5341,19 +5346,274 @@
       </w:r>
     </w:p>
     <w:p>
-      <w:pPr>
-        <w:pStyle w:val="3TEXT"/>
-        <w:rPr>
-          <w:rFonts w:hint="eastAsia"/>
-        </w:rPr>
-      </w:pPr>
       <w:r>
         <w:object w:dxaOrig="1508" w:dyaOrig="1021" w14:anchorId="170A697D">
-          <v:shape id="_x0000_i1030" type="#_x0000_t75" style="width:75.5pt;height:51pt" o:ole="">
+          <v:shape id="_x0000_i1029" type="#_x0000_t75" style="width:75.5pt;height:51pt" o:ole="">
             <v:imagedata r:id="rId14" o:title=""/>
           </v:shape>
-          <o:OLEObject Type="Embed" ProgID="Package" ShapeID="_x0000_i1030" DrawAspect="Icon" ObjectID="_1739369963" r:id="rId15"/>
+          <o:OLEObject Type="Embed" ProgID="Package" ShapeID="_x0000_i1029" DrawAspect="Icon" ObjectID="_1739806838" r:id="rId15"/>
         </w:object>
+      </w:r>
+      <w:r>
+        <w:t>(</w:t>
+      </w:r>
+      <w:r>
+        <w:rPr>
+          <w:rFonts w:hint="eastAsia"/>
+        </w:rPr>
+        <w:t>此檔案為</w:t>
+      </w:r>
+      <w:r>
+        <w:rPr>
+          <w:rFonts w:hint="eastAsia"/>
+        </w:rPr>
+        <w:t>D109040904</w:t>
+      </w:r>
+      <w:r>
+        <w:t>)</w:t>
+      </w:r>
+      <w:bookmarkStart w:id="3" w:name="_GoBack"/>
+      <w:bookmarkEnd w:id="3"/>
+    </w:p>
+    <w:p>
+      <w:pPr>
+        <w:rPr>
+          <w:rFonts w:hint="eastAsia"/>
+          <w:color w:val="548DD4" w:themeColor="text2" w:themeTint="99"/>
+        </w:rPr>
+      </w:pPr>
+      <w:r>
+        <w:rPr>
+          <w:rFonts w:hint="eastAsia"/>
+          <w:color w:val="548DD4" w:themeColor="text2" w:themeTint="99"/>
+        </w:rPr>
+        <w:t>D1</w:t>
+      </w:r>
+      <w:r>
+        <w:rPr>
+          <w:color w:val="548DD4" w:themeColor="text2" w:themeTint="99"/>
+        </w:rPr>
+        <w:t>09040904A</w:t>
+      </w:r>
+      <w:r>
+        <w:rPr>
+          <w:rFonts w:hint="eastAsia"/>
+          <w:color w:val="548DD4" w:themeColor="text2" w:themeTint="99"/>
+        </w:rPr>
+        <w:t>檔案：內網</w:t>
+      </w:r>
+      <w:r>
+        <w:rPr>
+          <w:rFonts w:hint="eastAsia"/>
+          <w:color w:val="548DD4" w:themeColor="text2" w:themeTint="99"/>
+        </w:rPr>
+        <w:t>(S</w:t>
+      </w:r>
+      <w:r>
+        <w:rPr>
+          <w:color w:val="548DD4" w:themeColor="text2" w:themeTint="99"/>
+        </w:rPr>
+        <w:t>harePoint</w:t>
+      </w:r>
+      <w:r>
+        <w:rPr>
+          <w:rFonts w:hint="eastAsia"/>
+          <w:color w:val="548DD4" w:themeColor="text2" w:themeTint="99"/>
+        </w:rPr>
+        <w:t>:</w:t>
+      </w:r>
+      <w:r>
+        <w:rPr>
+          <w:color w:val="548DD4" w:themeColor="text2" w:themeTint="99"/>
+        </w:rPr>
+        <w:t xml:space="preserve"> 05.</w:t>
+      </w:r>
+      <w:r>
+        <w:rPr>
+          <w:rFonts w:hint="eastAsia"/>
+          <w:color w:val="548DD4" w:themeColor="text2" w:themeTint="99"/>
+        </w:rPr>
+        <w:t>廠商工作區</w:t>
+      </w:r>
+      <w:r>
+        <w:rPr>
+          <w:rFonts w:hint="eastAsia"/>
+          <w:color w:val="548DD4" w:themeColor="text2" w:themeTint="99"/>
+        </w:rPr>
+        <w:t>/051.</w:t>
+      </w:r>
+      <w:r>
+        <w:rPr>
+          <w:rFonts w:hint="eastAsia"/>
+          <w:color w:val="548DD4" w:themeColor="text2" w:themeTint="99"/>
+        </w:rPr>
+        <w:t>交付項目</w:t>
+      </w:r>
+      <w:r>
+        <w:rPr>
+          <w:rFonts w:hint="eastAsia"/>
+          <w:color w:val="548DD4" w:themeColor="text2" w:themeTint="99"/>
+        </w:rPr>
+        <w:t>/</w:t>
+      </w:r>
+      <w:r>
+        <w:rPr>
+          <w:rFonts w:hint="eastAsia"/>
+          <w:color w:val="548DD4" w:themeColor="text2" w:themeTint="99"/>
+        </w:rPr>
+        <w:t>報表區</w:t>
+      </w:r>
+      <w:r>
+        <w:rPr>
+          <w:rFonts w:hint="eastAsia"/>
+          <w:color w:val="548DD4" w:themeColor="text2" w:themeTint="99"/>
+        </w:rPr>
+        <w:t>/IRA/111/D1</w:t>
+      </w:r>
+      <w:r>
+        <w:rPr>
+          <w:color w:val="548DD4" w:themeColor="text2" w:themeTint="99"/>
+        </w:rPr>
+        <w:t>09040904A</w:t>
+      </w:r>
+      <w:r>
+        <w:rPr>
+          <w:rFonts w:hint="eastAsia"/>
+          <w:color w:val="548DD4" w:themeColor="text2" w:themeTint="99"/>
+        </w:rPr>
+        <w:t>_1120112(</w:t>
+      </w:r>
+      <w:r>
+        <w:rPr>
+          <w:rFonts w:hint="eastAsia"/>
+          <w:color w:val="548DD4" w:themeColor="text2" w:themeTint="99"/>
+        </w:rPr>
+        <w:t>原始</w:t>
+      </w:r>
+      <w:r>
+        <w:rPr>
+          <w:rFonts w:hint="eastAsia"/>
+          <w:color w:val="548DD4" w:themeColor="text2" w:themeTint="99"/>
+        </w:rPr>
+        <w:t>)</w:t>
+      </w:r>
+    </w:p>
+    <w:p>
+      <w:pPr>
+        <w:rPr>
+          <w:color w:val="548DD4" w:themeColor="text2" w:themeTint="99"/>
+        </w:rPr>
+      </w:pPr>
+    </w:p>
+    <w:p>
+      <w:pPr>
+        <w:rPr>
+          <w:rFonts w:hint="eastAsia"/>
+          <w:color w:val="548DD4" w:themeColor="text2" w:themeTint="99"/>
+        </w:rPr>
+      </w:pPr>
+      <w:r>
+        <w:rPr>
+          <w:rFonts w:hint="eastAsia"/>
+          <w:color w:val="548DD4" w:themeColor="text2" w:themeTint="99"/>
+        </w:rPr>
+        <w:t>D1110505B</w:t>
+      </w:r>
+      <w:r>
+        <w:rPr>
+          <w:rFonts w:hint="eastAsia"/>
+          <w:color w:val="548DD4" w:themeColor="text2" w:themeTint="99"/>
+        </w:rPr>
+        <w:t>檔案</w:t>
+      </w:r>
+      <w:r>
+        <w:rPr>
+          <w:rFonts w:hint="eastAsia"/>
+          <w:color w:val="548DD4" w:themeColor="text2" w:themeTint="99"/>
+        </w:rPr>
+        <w:t>：內網</w:t>
+      </w:r>
+      <w:r>
+        <w:rPr>
+          <w:rFonts w:hint="eastAsia"/>
+          <w:color w:val="548DD4" w:themeColor="text2" w:themeTint="99"/>
+        </w:rPr>
+        <w:t>(S</w:t>
+      </w:r>
+      <w:r>
+        <w:rPr>
+          <w:color w:val="548DD4" w:themeColor="text2" w:themeTint="99"/>
+        </w:rPr>
+        <w:t>harePoint</w:t>
+      </w:r>
+      <w:r>
+        <w:rPr>
+          <w:rFonts w:hint="eastAsia"/>
+          <w:color w:val="548DD4" w:themeColor="text2" w:themeTint="99"/>
+        </w:rPr>
+        <w:t>:</w:t>
+      </w:r>
+      <w:r>
+        <w:rPr>
+          <w:color w:val="548DD4" w:themeColor="text2" w:themeTint="99"/>
+        </w:rPr>
+        <w:t xml:space="preserve"> 05.</w:t>
+      </w:r>
+      <w:r>
+        <w:rPr>
+          <w:rFonts w:hint="eastAsia"/>
+          <w:color w:val="548DD4" w:themeColor="text2" w:themeTint="99"/>
+        </w:rPr>
+        <w:t>廠商工作區</w:t>
+      </w:r>
+      <w:r>
+        <w:rPr>
+          <w:rFonts w:hint="eastAsia"/>
+          <w:color w:val="548DD4" w:themeColor="text2" w:themeTint="99"/>
+        </w:rPr>
+        <w:t>/051.</w:t>
+      </w:r>
+      <w:r>
+        <w:rPr>
+          <w:rFonts w:hint="eastAsia"/>
+          <w:color w:val="548DD4" w:themeColor="text2" w:themeTint="99"/>
+        </w:rPr>
+        <w:t>交付項目</w:t>
+      </w:r>
+      <w:r>
+        <w:rPr>
+          <w:rFonts w:hint="eastAsia"/>
+          <w:color w:val="548DD4" w:themeColor="text2" w:themeTint="99"/>
+        </w:rPr>
+        <w:t>/</w:t>
+      </w:r>
+      <w:r>
+        <w:rPr>
+          <w:rFonts w:hint="eastAsia"/>
+          <w:color w:val="548DD4" w:themeColor="text2" w:themeTint="99"/>
+        </w:rPr>
+        <w:t>報表區</w:t>
+      </w:r>
+      <w:r>
+        <w:rPr>
+          <w:rFonts w:hint="eastAsia"/>
+          <w:color w:val="548DD4" w:themeColor="text2" w:themeTint="99"/>
+        </w:rPr>
+        <w:t>/IRA/111/D1110505B_1120112(</w:t>
+      </w:r>
+      <w:r>
+        <w:rPr>
+          <w:rFonts w:hint="eastAsia"/>
+          <w:color w:val="548DD4" w:themeColor="text2" w:themeTint="99"/>
+        </w:rPr>
+        <w:t>原始</w:t>
+      </w:r>
+      <w:r>
+        <w:rPr>
+          <w:rFonts w:hint="eastAsia"/>
+          <w:color w:val="548DD4" w:themeColor="text2" w:themeTint="99"/>
+        </w:rPr>
+        <w:t>)</w:t>
       </w:r>
     </w:p>
     <w:sectPr>
@@ -5370,7 +5630,7 @@
 </file>
 
 <file path=word/endnotes.xml><?xml version="1.0" encoding="utf-8"?>
-<w:endnotes xmlns:wpc="http://schemas.microsoft.com/office/word/2010/wordprocessingCanvas" xmlns:cx="http://schemas.microsoft.com/office/drawing/2014/chartex" xmlns:cx1="http://schemas.microsoft.com/office/drawing/2015/9/8/chartex" xmlns:cx2="http://schemas.microsoft.com/office/drawing/2015/10/21/chartex" xmlns:cx3="http://schemas.microsoft.com/office/drawing/2016/5/9/chartex" xmlns:cx4="http://schemas.microsoft.com/office/drawing/2016/5/10/chartex" xmlns:cx5="http://schemas.microsoft.com/office/drawing/2016/5/11/chartex" xmlns:cx6="http://schemas.microsoft.com/office/drawing/2016/5/12/chartex" xmlns:cx7="http://schemas.microsoft.com/office/drawing/2016/5/13/chartex" xmlns:cx8="http://schemas.microsoft.com/office/drawing/2016/5/14/chartex" xmlns:mc="http://schemas.openxmlformats.org/markup-compatibility/2006" xmlns:aink="http://schemas.microsoft.com/office/drawing/2016/ink" xmlns:am3d="http://schemas.microsoft.com/office/drawing/2017/model3d" xmlns:o="urn:schemas-microsoft-com:office:office" xmlns:oel="http://schemas.microsoft.com/office/2019/extlst" xmlns:r="http://schemas.openxmlformats.org/officeDocument/2006/relationships" xmlns:m="http://schemas.openxmlformats.org/officeDocument/2006/math" xmlns:v="urn:schemas-microsoft-com:vml" xmlns:wp14="http://schemas.microsoft.com/office/word/2010/wordprocessingDrawing" xmlns:wp="http://schemas.openxmlformats.org/drawingml/2006/wordprocessingDrawing" xmlns:w10="urn:schemas-microsoft-com:office:word" xmlns:w="http://schemas.openxmlformats.org/wordprocessingml/2006/main" xmlns:w14="http://schemas.microsoft.com/office/word/2010/wordml" xmlns:w15="http://schemas.microsoft.com/office/word/2012/wordml" xmlns:w16cex="http://schemas.microsoft.com/office/word/2018/wordml/cex" xmlns:w16cid="http://schemas.microsoft.com/office/word/2016/wordml/cid" xmlns:w16="http://schemas.microsoft.com/office/word/2018/wordml" xmlns:w16sdtdh="http://schemas.microsoft.com/office/word/2020/wordml/sdtdatahash" xmlns:w16se="http://schemas.microsoft.com/office/word/2015/wordml/symex" xmlns:wpg="http://schemas.microsoft.com/office/word/2010/wordprocessingGroup" xmlns:wpi="http://schemas.microsoft.com/office/word/2010/wordprocessingInk" xmlns:wne="http://schemas.microsoft.com/office/word/2006/wordml" xmlns:wps="http://schemas.microsoft.com/office/word/2010/wordprocessingShape" mc:Ignorable="w14 w15 w16se w16cid w16 w16cex w16sdtdh wp14">
+<w:endnotes xmlns:wpc="http://schemas.microsoft.com/office/word/2010/wordprocessingCanvas" xmlns:cx="http://schemas.microsoft.com/office/drawing/2014/chartex" xmlns:cx1="http://schemas.microsoft.com/office/drawing/2015/9/8/chartex" xmlns:mc="http://schemas.openxmlformats.org/markup-compatibility/2006" xmlns:o="urn:schemas-microsoft-com:office:office" xmlns:r="http://schemas.openxmlformats.org/officeDocument/2006/relationships" xmlns:m="http://schemas.openxmlformats.org/officeDocument/2006/math" xmlns:v="urn:schemas-microsoft-com:vml" xmlns:wp14="http://schemas.microsoft.com/office/word/2010/wordprocessingDrawing" xmlns:wp="http://schemas.openxmlformats.org/drawingml/2006/wordprocessingDrawing" xmlns:w10="urn:schemas-microsoft-com:office:word" xmlns:w="http://schemas.openxmlformats.org/wordprocessingml/2006/main" xmlns:w14="http://schemas.microsoft.com/office/word/2010/wordml" xmlns:w15="http://schemas.microsoft.com/office/word/2012/wordml" xmlns:w16se="http://schemas.microsoft.com/office/word/2015/wordml/symex" xmlns:wpg="http://schemas.microsoft.com/office/word/2010/wordprocessingGroup" xmlns:wpi="http://schemas.microsoft.com/office/word/2010/wordprocessingInk" xmlns:wne="http://schemas.microsoft.com/office/word/2006/wordml" xmlns:wps="http://schemas.microsoft.com/office/word/2010/wordprocessingShape" mc:Ignorable="w14 w15 w16se wp14">
   <w:endnote w:type="separator" w:id="-1">
     <w:p>
       <w:r>
@@ -5389,7 +5649,7 @@
 </file>
 
 <file path=word/footer1.xml><?xml version="1.0" encoding="utf-8"?>
-<w:ftr xmlns:wpc="http://schemas.microsoft.com/office/word/2010/wordprocessingCanvas" xmlns:cx="http://schemas.microsoft.com/office/drawing/2014/chartex" xmlns:cx1="http://schemas.microsoft.com/office/drawing/2015/9/8/chartex" xmlns:cx2="http://schemas.microsoft.com/office/drawing/2015/10/21/chartex" xmlns:cx3="http://schemas.microsoft.com/office/drawing/2016/5/9/chartex" xmlns:cx4="http://schemas.microsoft.com/office/drawing/2016/5/10/chartex" xmlns:cx5="http://schemas.microsoft.com/office/drawing/2016/5/11/chartex" xmlns:cx6="http://schemas.microsoft.com/office/drawing/2016/5/12/chartex" xmlns:cx7="http://schemas.microsoft.com/office/drawing/2016/5/13/chartex" xmlns:cx8="http://schemas.microsoft.com/office/drawing/2016/5/14/chartex" xmlns:mc="http://schemas.openxmlformats.org/markup-compatibility/2006" xmlns:aink="http://schemas.microsoft.com/office/drawing/2016/ink" xmlns:am3d="http://schemas.microsoft.com/office/drawing/2017/model3d" xmlns:o="urn:schemas-microsoft-com:office:office" xmlns:oel="http://schemas.microsoft.com/office/2019/extlst" xmlns:r="http://schemas.openxmlformats.org/officeDocument/2006/relationships" xmlns:m="http://schemas.openxmlformats.org/officeDocument/2006/math" xmlns:v="urn:schemas-microsoft-com:vml" xmlns:wp14="http://schemas.microsoft.com/office/word/2010/wordprocessingDrawing" xmlns:wp="http://schemas.openxmlformats.org/drawingml/2006/wordprocessingDrawing" xmlns:w10="urn:schemas-microsoft-com:office:word" xmlns:w="http://schemas.openxmlformats.org/wordprocessingml/2006/main" xmlns:w14="http://schemas.microsoft.com/office/word/2010/wordml" xmlns:w15="http://schemas.microsoft.com/office/word/2012/wordml" xmlns:w16cex="http://schemas.microsoft.com/office/word/2018/wordml/cex" xmlns:w16cid="http://schemas.microsoft.com/office/word/2016/wordml/cid" xmlns:w16="http://schemas.microsoft.com/office/word/2018/wordml" xmlns:w16sdtdh="http://schemas.microsoft.com/office/word/2020/wordml/sdtdatahash" xmlns:w16se="http://schemas.microsoft.com/office/word/2015/wordml/symex" xmlns:wpg="http://schemas.microsoft.com/office/word/2010/wordprocessingGroup" xmlns:wpi="http://schemas.microsoft.com/office/word/2010/wordprocessingInk" xmlns:wne="http://schemas.microsoft.com/office/word/2006/wordml" xmlns:wps="http://schemas.microsoft.com/office/word/2010/wordprocessingShape" mc:Ignorable="w14 w15 w16se w16cid w16 w16cex w16sdtdh wp14">
+<w:ftr xmlns:wpc="http://schemas.microsoft.com/office/word/2010/wordprocessingCanvas" xmlns:cx="http://schemas.microsoft.com/office/drawing/2014/chartex" xmlns:cx1="http://schemas.microsoft.com/office/drawing/2015/9/8/chartex" xmlns:mc="http://schemas.openxmlformats.org/markup-compatibility/2006" xmlns:o="urn:schemas-microsoft-com:office:office" xmlns:r="http://schemas.openxmlformats.org/officeDocument/2006/relationships" xmlns:m="http://schemas.openxmlformats.org/officeDocument/2006/math" xmlns:v="urn:schemas-microsoft-com:vml" xmlns:wp14="http://schemas.microsoft.com/office/word/2010/wordprocessingDrawing" xmlns:wp="http://schemas.openxmlformats.org/drawingml/2006/wordprocessingDrawing" xmlns:w10="urn:schemas-microsoft-com:office:word" xmlns:w="http://schemas.openxmlformats.org/wordprocessingml/2006/main" xmlns:w14="http://schemas.microsoft.com/office/word/2010/wordml" xmlns:w15="http://schemas.microsoft.com/office/word/2012/wordml" xmlns:w16se="http://schemas.microsoft.com/office/word/2015/wordml/symex" xmlns:wpg="http://schemas.microsoft.com/office/word/2010/wordprocessingGroup" xmlns:wpi="http://schemas.microsoft.com/office/word/2010/wordprocessingInk" xmlns:wne="http://schemas.microsoft.com/office/word/2006/wordml" xmlns:wps="http://schemas.microsoft.com/office/word/2010/wordprocessingShape" mc:Ignorable="w14 w15 w16se wp14">
   <w:p>
     <w:pPr>
       <w:pStyle w:val="a9"/>
@@ -5569,7 +5829,7 @@
               <w:rStyle w:val="aa"/>
               <w:noProof/>
             </w:rPr>
-            <w:t>1</w:t>
+            <w:t>5</w:t>
           </w:r>
           <w:r>
             <w:rPr>
@@ -5607,7 +5867,7 @@
               <w:rStyle w:val="aa"/>
               <w:noProof/>
             </w:rPr>
-            <w:t>9</w:t>
+            <w:t>5</w:t>
           </w:r>
           <w:r>
             <w:rPr>
@@ -5624,7 +5884,7 @@
 </file>
 
 <file path=word/footnotes.xml><?xml version="1.0" encoding="utf-8"?>
-<w:footnotes xmlns:wpc="http://schemas.microsoft.com/office/word/2010/wordprocessingCanvas" xmlns:cx="http://schemas.microsoft.com/office/drawing/2014/chartex" xmlns:cx1="http://schemas.microsoft.com/office/drawing/2015/9/8/chartex" xmlns:cx2="http://schemas.microsoft.com/office/drawing/2015/10/21/chartex" xmlns:cx3="http://schemas.microsoft.com/office/drawing/2016/5/9/chartex" xmlns:cx4="http://schemas.microsoft.com/office/drawing/2016/5/10/chartex" xmlns:cx5="http://schemas.microsoft.com/office/drawing/2016/5/11/chartex" xmlns:cx6="http://schemas.microsoft.com/office/drawing/2016/5/12/chartex" xmlns:cx7="http://schemas.microsoft.com/office/drawing/2016/5/13/chartex" xmlns:cx8="http://schemas.microsoft.com/office/drawing/2016/5/14/chartex" xmlns:mc="http://schemas.openxmlformats.org/markup-compatibility/2006" xmlns:aink="http://schemas.microsoft.com/office/drawing/2016/ink" xmlns:am3d="http://schemas.microsoft.com/office/drawing/2017/model3d" xmlns:o="urn:schemas-microsoft-com:office:office" xmlns:oel="http://schemas.microsoft.com/office/2019/extlst" xmlns:r="http://schemas.openxmlformats.org/officeDocument/2006/relationships" xmlns:m="http://schemas.openxmlformats.org/officeDocument/2006/math" xmlns:v="urn:schemas-microsoft-com:vml" xmlns:wp14="http://schemas.microsoft.com/office/word/2010/wordprocessingDrawing" xmlns:wp="http://schemas.openxmlformats.org/drawingml/2006/wordprocessingDrawing" xmlns:w10="urn:schemas-microsoft-com:office:word" xmlns:w="http://schemas.openxmlformats.org/wordprocessingml/2006/main" xmlns:w14="http://schemas.microsoft.com/office/word/2010/wordml" xmlns:w15="http://schemas.microsoft.com/office/word/2012/wordml" xmlns:w16cex="http://schemas.microsoft.com/office/word/2018/wordml/cex" xmlns:w16cid="http://schemas.microsoft.com/office/word/2016/wordml/cid" xmlns:w16="http://schemas.microsoft.com/office/word/2018/wordml" xmlns:w16sdtdh="http://schemas.microsoft.com/office/word/2020/wordml/sdtdatahash" xmlns:w16se="http://schemas.microsoft.com/office/word/2015/wordml/symex" xmlns:wpg="http://schemas.microsoft.com/office/word/2010/wordprocessingGroup" xmlns:wpi="http://schemas.microsoft.com/office/word/2010/wordprocessingInk" xmlns:wne="http://schemas.microsoft.com/office/word/2006/wordml" xmlns:wps="http://schemas.microsoft.com/office/word/2010/wordprocessingShape" mc:Ignorable="w14 w15 w16se w16cid w16 w16cex w16sdtdh wp14">
+<w:footnotes xmlns:wpc="http://schemas.microsoft.com/office/word/2010/wordprocessingCanvas" xmlns:cx="http://schemas.microsoft.com/office/drawing/2014/chartex" xmlns:cx1="http://schemas.microsoft.com/office/drawing/2015/9/8/chartex" xmlns:mc="http://schemas.openxmlformats.org/markup-compatibility/2006" xmlns:o="urn:schemas-microsoft-com:office:office" xmlns:r="http://schemas.openxmlformats.org/officeDocument/2006/relationships" xmlns:m="http://schemas.openxmlformats.org/officeDocument/2006/math" xmlns:v="urn:schemas-microsoft-com:vml" xmlns:wp14="http://schemas.microsoft.com/office/word/2010/wordprocessingDrawing" xmlns:wp="http://schemas.openxmlformats.org/drawingml/2006/wordprocessingDrawing" xmlns:w10="urn:schemas-microsoft-com:office:word" xmlns:w="http://schemas.openxmlformats.org/wordprocessingml/2006/main" xmlns:w14="http://schemas.microsoft.com/office/word/2010/wordml" xmlns:w15="http://schemas.microsoft.com/office/word/2012/wordml" xmlns:w16se="http://schemas.microsoft.com/office/word/2015/wordml/symex" xmlns:wpg="http://schemas.microsoft.com/office/word/2010/wordprocessingGroup" xmlns:wpi="http://schemas.microsoft.com/office/word/2010/wordprocessingInk" xmlns:wne="http://schemas.microsoft.com/office/word/2006/wordml" xmlns:wps="http://schemas.microsoft.com/office/word/2010/wordprocessingShape" mc:Ignorable="w14 w15 w16se wp14">
   <w:footnote w:type="separator" w:id="-1">
     <w:p>
       <w:r>
@@ -5643,7 +5903,7 @@
 </file>
 
 <file path=word/header1.xml><?xml version="1.0" encoding="utf-8"?>
-<w:hdr xmlns:wpc="http://schemas.microsoft.com/office/word/2010/wordprocessingCanvas" xmlns:cx="http://schemas.microsoft.com/office/drawing/2014/chartex" xmlns:cx1="http://schemas.microsoft.com/office/drawing/2015/9/8/chartex" xmlns:cx2="http://schemas.microsoft.com/office/drawing/2015/10/21/chartex" xmlns:cx3="http://schemas.microsoft.com/office/drawing/2016/5/9/chartex" xmlns:cx4="http://schemas.microsoft.com/office/drawing/2016/5/10/chartex" xmlns:cx5="http://schemas.microsoft.com/office/drawing/2016/5/11/chartex" xmlns:cx6="http://schemas.microsoft.com/office/drawing/2016/5/12/chartex" xmlns:cx7="http://schemas.microsoft.com/office/drawing/2016/5/13/chartex" xmlns:cx8="http://schemas.microsoft.com/office/drawing/2016/5/14/chartex" xmlns:mc="http://schemas.openxmlformats.org/markup-compatibility/2006" xmlns:aink="http://schemas.microsoft.com/office/drawing/2016/ink" xmlns:am3d="http://schemas.microsoft.com/office/drawing/2017/model3d" xmlns:o="urn:schemas-microsoft-com:office:office" xmlns:oel="http://schemas.microsoft.com/office/2019/extlst" xmlns:r="http://schemas.openxmlformats.org/officeDocument/2006/relationships" xmlns:m="http://schemas.openxmlformats.org/officeDocument/2006/math" xmlns:v="urn:schemas-microsoft-com:vml" xmlns:wp14="http://schemas.microsoft.com/office/word/2010/wordprocessingDrawing" xmlns:wp="http://schemas.openxmlformats.org/drawingml/2006/wordprocessingDrawing" xmlns:w10="urn:schemas-microsoft-com:office:word" xmlns:w="http://schemas.openxmlformats.org/wordprocessingml/2006/main" xmlns:w14="http://schemas.microsoft.com/office/word/2010/wordml" xmlns:w15="http://schemas.microsoft.com/office/word/2012/wordml" xmlns:w16cex="http://schemas.microsoft.com/office/word/2018/wordml/cex" xmlns:w16cid="http://schemas.microsoft.com/office/word/2016/wordml/cid" xmlns:w16="http://schemas.microsoft.com/office/word/2018/wordml" xmlns:w16sdtdh="http://schemas.microsoft.com/office/word/2020/wordml/sdtdatahash" xmlns:w16se="http://schemas.microsoft.com/office/word/2015/wordml/symex" xmlns:wpg="http://schemas.microsoft.com/office/word/2010/wordprocessingGroup" xmlns:wpi="http://schemas.microsoft.com/office/word/2010/wordprocessingInk" xmlns:wne="http://schemas.microsoft.com/office/word/2006/wordml" xmlns:wps="http://schemas.microsoft.com/office/word/2010/wordprocessingShape" mc:Ignorable="w14 w15 w16se w16cid w16 w16cex w16sdtdh wp14">
+<w:hdr xmlns:wpc="http://schemas.microsoft.com/office/word/2010/wordprocessingCanvas" xmlns:cx="http://schemas.microsoft.com/office/drawing/2014/chartex" xmlns:cx1="http://schemas.microsoft.com/office/drawing/2015/9/8/chartex" xmlns:mc="http://schemas.openxmlformats.org/markup-compatibility/2006" xmlns:o="urn:schemas-microsoft-com:office:office" xmlns:r="http://schemas.openxmlformats.org/officeDocument/2006/relationships" xmlns:m="http://schemas.openxmlformats.org/officeDocument/2006/math" xmlns:v="urn:schemas-microsoft-com:vml" xmlns:wp14="http://schemas.microsoft.com/office/word/2010/wordprocessingDrawing" xmlns:wp="http://schemas.openxmlformats.org/drawingml/2006/wordprocessingDrawing" xmlns:w10="urn:schemas-microsoft-com:office:word" xmlns:w="http://schemas.openxmlformats.org/wordprocessingml/2006/main" xmlns:w14="http://schemas.microsoft.com/office/word/2010/wordml" xmlns:w15="http://schemas.microsoft.com/office/word/2012/wordml" xmlns:w16se="http://schemas.microsoft.com/office/word/2015/wordml/symex" xmlns:wpg="http://schemas.microsoft.com/office/word/2010/wordprocessingGroup" xmlns:wpi="http://schemas.microsoft.com/office/word/2010/wordprocessingInk" xmlns:wne="http://schemas.microsoft.com/office/word/2006/wordml" xmlns:wps="http://schemas.microsoft.com/office/word/2010/wordprocessingShape" mc:Ignorable="w14 w15 w16se wp14">
   <w:p>
     <w:pPr>
       <w:pStyle w:val="a5"/>
@@ -5658,7 +5918,7 @@
 </file>
 
 <file path=word/numbering.xml><?xml version="1.0" encoding="utf-8"?>
-<w:numbering xmlns:wpc="http://schemas.microsoft.com/office/word/2010/wordprocessingCanvas" xmlns:cx="http://schemas.microsoft.com/office/drawing/2014/chartex" xmlns:cx1="http://schemas.microsoft.com/office/drawing/2015/9/8/chartex" xmlns:cx2="http://schemas.microsoft.com/office/drawing/2015/10/21/chartex" xmlns:cx3="http://schemas.microsoft.com/office/drawing/2016/5/9/chartex" xmlns:cx4="http://schemas.microsoft.com/office/drawing/2016/5/10/chartex" xmlns:cx5="http://schemas.microsoft.com/office/drawing/2016/5/11/chartex" xmlns:cx6="http://schemas.microsoft.com/office/drawing/2016/5/12/chartex" xmlns:cx7="http://schemas.microsoft.com/office/drawing/2016/5/13/chartex" xmlns:cx8="http://schemas.microsoft.com/office/drawing/2016/5/14/chartex" xmlns:mc="http://schemas.openxmlformats.org/markup-compatibility/2006" xmlns:aink="http://schemas.microsoft.com/office/drawing/2016/ink" xmlns:am3d="http://schemas.microsoft.com/office/drawing/2017/model3d" xmlns:o="urn:schemas-microsoft-com:office:office" xmlns:oel="http://schemas.microsoft.com/office/2019/extlst" xmlns:r="http://schemas.openxmlformats.org/officeDocument/2006/relationships" xmlns:m="http://schemas.openxmlformats.org/officeDocument/2006/math" xmlns:v="urn:schemas-microsoft-com:vml" xmlns:wp14="http://schemas.microsoft.com/office/word/2010/wordprocessingDrawing" xmlns:wp="http://schemas.openxmlformats.org/drawingml/2006/wordprocessingDrawing" xmlns:w10="urn:schemas-microsoft-com:office:word" xmlns:w="http://schemas.openxmlformats.org/wordprocessingml/2006/main" xmlns:w14="http://schemas.microsoft.com/office/word/2010/wordml" xmlns:w15="http://schemas.microsoft.com/office/word/2012/wordml" xmlns:w16cex="http://schemas.microsoft.com/office/word/2018/wordml/cex" xmlns:w16cid="http://schemas.microsoft.com/office/word/2016/wordml/cid" xmlns:w16="http://schemas.microsoft.com/office/word/2018/wordml" xmlns:w16sdtdh="http://schemas.microsoft.com/office/word/2020/wordml/sdtdatahash" xmlns:w16se="http://schemas.microsoft.com/office/word/2015/wordml/symex" xmlns:wpg="http://schemas.microsoft.com/office/word/2010/wordprocessingGroup" xmlns:wpi="http://schemas.microsoft.com/office/word/2010/wordprocessingInk" xmlns:wne="http://schemas.microsoft.com/office/word/2006/wordml" xmlns:wps="http://schemas.microsoft.com/office/word/2010/wordprocessingShape" mc:Ignorable="w14 w15 w16se w16cid w16 w16cex w16sdtdh wp14">
+<w:numbering xmlns:wpc="http://schemas.microsoft.com/office/word/2010/wordprocessingCanvas" xmlns:cx="http://schemas.microsoft.com/office/drawing/2014/chartex" xmlns:cx1="http://schemas.microsoft.com/office/drawing/2015/9/8/chartex" xmlns:mc="http://schemas.openxmlformats.org/markup-compatibility/2006" xmlns:o="urn:schemas-microsoft-com:office:office" xmlns:r="http://schemas.openxmlformats.org/officeDocument/2006/relationships" xmlns:m="http://schemas.openxmlformats.org/officeDocument/2006/math" xmlns:v="urn:schemas-microsoft-com:vml" xmlns:wp14="http://schemas.microsoft.com/office/word/2010/wordprocessingDrawing" xmlns:wp="http://schemas.openxmlformats.org/drawingml/2006/wordprocessingDrawing" xmlns:w10="urn:schemas-microsoft-com:office:word" xmlns:w="http://schemas.openxmlformats.org/wordprocessingml/2006/main" xmlns:w14="http://schemas.microsoft.com/office/word/2010/wordml" xmlns:w15="http://schemas.microsoft.com/office/word/2012/wordml" xmlns:w16se="http://schemas.microsoft.com/office/word/2015/wordml/symex" xmlns:wpg="http://schemas.microsoft.com/office/word/2010/wordprocessingGroup" xmlns:wpi="http://schemas.microsoft.com/office/word/2010/wordprocessingInk" xmlns:wne="http://schemas.microsoft.com/office/word/2006/wordml" xmlns:wps="http://schemas.microsoft.com/office/word/2010/wordprocessingShape" mc:Ignorable="w14 w15 w16se wp14">
   <w:abstractNum w:abstractNumId="0" w15:restartNumberingAfterBreak="0">
     <w:nsid w:val="FFFFFF7E"/>
     <w:multiLevelType w:val="singleLevel"/>
@@ -6817,55 +7077,55 @@
       </w:rPr>
     </w:lvl>
   </w:abstractNum>
-  <w:num w:numId="1" w16cid:durableId="1090782136">
+  <w:num w:numId="1">
     <w:abstractNumId w:val="3"/>
   </w:num>
-  <w:num w:numId="2" w16cid:durableId="40785330">
+  <w:num w:numId="2">
     <w:abstractNumId w:val="8"/>
   </w:num>
-  <w:num w:numId="3" w16cid:durableId="867451308">
+  <w:num w:numId="3">
     <w:abstractNumId w:val="12"/>
   </w:num>
-  <w:num w:numId="4" w16cid:durableId="144324187">
+  <w:num w:numId="4">
     <w:abstractNumId w:val="14"/>
   </w:num>
-  <w:num w:numId="5" w16cid:durableId="205028093">
+  <w:num w:numId="5">
     <w:abstractNumId w:val="2"/>
   </w:num>
-  <w:num w:numId="6" w16cid:durableId="1639991057">
+  <w:num w:numId="6">
     <w:abstractNumId w:val="1"/>
   </w:num>
-  <w:num w:numId="7" w16cid:durableId="68550661">
+  <w:num w:numId="7">
     <w:abstractNumId w:val="9"/>
   </w:num>
-  <w:num w:numId="8" w16cid:durableId="1552033289">
+  <w:num w:numId="8">
     <w:abstractNumId w:val="0"/>
   </w:num>
-  <w:num w:numId="9" w16cid:durableId="781386028">
+  <w:num w:numId="9">
     <w:abstractNumId w:val="16"/>
   </w:num>
-  <w:num w:numId="10" w16cid:durableId="43990537">
+  <w:num w:numId="10">
     <w:abstractNumId w:val="11"/>
   </w:num>
-  <w:num w:numId="11" w16cid:durableId="2113163386">
+  <w:num w:numId="11">
     <w:abstractNumId w:val="6"/>
   </w:num>
-  <w:num w:numId="12" w16cid:durableId="279843685">
+  <w:num w:numId="12">
     <w:abstractNumId w:val="4"/>
   </w:num>
-  <w:num w:numId="13" w16cid:durableId="1651985770">
+  <w:num w:numId="13">
     <w:abstractNumId w:val="17"/>
   </w:num>
-  <w:num w:numId="14" w16cid:durableId="1724328841">
+  <w:num w:numId="14">
     <w:abstractNumId w:val="18"/>
   </w:num>
-  <w:num w:numId="15" w16cid:durableId="1513685031">
+  <w:num w:numId="15">
     <w:abstractNumId w:val="13"/>
   </w:num>
-  <w:num w:numId="16" w16cid:durableId="1877308241">
+  <w:num w:numId="16">
     <w:abstractNumId w:val="5"/>
   </w:num>
-  <w:num w:numId="17" w16cid:durableId="1889753620">
+  <w:num w:numId="17">
     <w:abstractNumId w:val="7"/>
     <w:lvlOverride w:ilvl="0">
       <w:startOverride w:val="1"/>
@@ -6895,10 +7155,10 @@
       <w:startOverride w:val="1"/>
     </w:lvlOverride>
   </w:num>
-  <w:num w:numId="18" w16cid:durableId="537006530">
+  <w:num w:numId="18">
     <w:abstractNumId w:val="10"/>
   </w:num>
-  <w:num w:numId="19" w16cid:durableId="841431315">
+  <w:num w:numId="19">
     <w:abstractNumId w:val="15"/>
   </w:num>
   <w:numIdMacAtCleanup w:val="19"/>
@@ -6906,7 +7166,7 @@
 </file>
 
 <file path=word/styles.xml><?xml version="1.0" encoding="utf-8"?>
-<w:styles xmlns:mc="http://schemas.openxmlformats.org/markup-compatibility/2006" xmlns:r="http://schemas.openxmlformats.org/officeDocument/2006/relationships" xmlns:w="http://schemas.openxmlformats.org/wordprocessingml/2006/main" xmlns:w14="http://schemas.microsoft.com/office/word/2010/wordml" xmlns:w15="http://schemas.microsoft.com/office/word/2012/wordml" xmlns:w16cex="http://schemas.microsoft.com/office/word/2018/wordml/cex" xmlns:w16cid="http://schemas.microsoft.com/office/word/2016/wordml/cid" xmlns:w16="http://schemas.microsoft.com/office/word/2018/wordml" xmlns:w16sdtdh="http://schemas.microsoft.com/office/word/2020/wordml/sdtdatahash" xmlns:w16se="http://schemas.microsoft.com/office/word/2015/wordml/symex" mc:Ignorable="w14 w15 w16se w16cid w16 w16cex w16sdtdh">
+<w:styles xmlns:mc="http://schemas.openxmlformats.org/markup-compatibility/2006" xmlns:r="http://schemas.openxmlformats.org/officeDocument/2006/relationships" xmlns:w="http://schemas.openxmlformats.org/wordprocessingml/2006/main" xmlns:w14="http://schemas.microsoft.com/office/word/2010/wordml" xmlns:w15="http://schemas.microsoft.com/office/word/2012/wordml" xmlns:w16se="http://schemas.microsoft.com/office/word/2015/wordml/symex" mc:Ignorable="w14 w15 w16se">
   <w:docDefaults>
     <w:rPrDefault>
       <w:rPr>
@@ -6919,7 +7179,7 @@
     </w:rPrDefault>
     <w:pPrDefault/>
   </w:docDefaults>
-  <w:latentStyles w:defLockedState="0" w:defUIPriority="99" w:defSemiHidden="0" w:defUnhideWhenUsed="0" w:defQFormat="0" w:count="376">
+  <w:latentStyles w:defLockedState="0" w:defUIPriority="99" w:defSemiHidden="0" w:defUnhideWhenUsed="0" w:defQFormat="0" w:count="371">
     <w:lsdException w:name="Normal" w:uiPriority="0" w:qFormat="1"/>
     <w:lsdException w:name="heading 1" w:uiPriority="0" w:qFormat="1"/>
     <w:lsdException w:name="heading 2" w:semiHidden="1" w:uiPriority="0" w:unhideWhenUsed="1" w:qFormat="1"/>
@@ -7291,11 +7551,6 @@
     <w:lsdException w:name="List Table 5 Dark Accent 6" w:uiPriority="50"/>
     <w:lsdException w:name="List Table 6 Colorful Accent 6" w:uiPriority="51"/>
     <w:lsdException w:name="List Table 7 Colorful Accent 6" w:uiPriority="52"/>
-    <w:lsdException w:name="Mention" w:semiHidden="1" w:unhideWhenUsed="1"/>
-    <w:lsdException w:name="Smart Hyperlink" w:semiHidden="1" w:unhideWhenUsed="1"/>
-    <w:lsdException w:name="Hashtag" w:semiHidden="1" w:unhideWhenUsed="1"/>
-    <w:lsdException w:name="Unresolved Mention" w:semiHidden="1" w:unhideWhenUsed="1"/>
-    <w:lsdException w:name="Smart Link" w:semiHidden="1" w:unhideWhenUsed="1"/>
   </w:latentStyles>
   <w:style w:type="paragraph" w:default="1" w:styleId="a1">
     <w:name w:val="Normal"/>
@@ -8660,7 +8915,7 @@
 </file>
 
 <file path=customXml/itemProps1.xml><?xml version="1.0" encoding="utf-8"?>
-<ds:datastoreItem xmlns:ds="http://schemas.openxmlformats.org/officeDocument/2006/customXml" ds:itemID="{2175AA38-63C7-485F-8159-0A7D6BE8EDE5}">
+<ds:datastoreItem xmlns:ds="http://schemas.openxmlformats.org/officeDocument/2006/customXml" ds:itemID="{001E0456-7D9E-487A-903C-3D7333488917}">
   <ds:schemaRefs>
     <ds:schemaRef ds:uri="http://schemas.openxmlformats.org/officeDocument/2006/bibliography"/>
   </ds:schemaRefs>

</xml_diff>

<commit_message>
Auto-committed on 2023/03/14 週二 17:14:42.77
</commit_message>
<xml_diff>
--- a/Program/Other/URS_mod/L9725-防制洗錢機構風險評估(IRA)定期量化撈件v2.0.docx
+++ b/Program/Other/URS_mod/L9725-防制洗錢機構風險評估(IRA)定期量化撈件v2.0.docx
@@ -1,6 +1,6 @@
 
 <file path=word/document.xml><?xml version="1.0" encoding="utf-8"?>
-<w:document xmlns:wpc="http://schemas.microsoft.com/office/word/2010/wordprocessingCanvas" xmlns:cx="http://schemas.microsoft.com/office/drawing/2014/chartex" xmlns:cx1="http://schemas.microsoft.com/office/drawing/2015/9/8/chartex" xmlns:mc="http://schemas.openxmlformats.org/markup-compatibility/2006" xmlns:o="urn:schemas-microsoft-com:office:office" xmlns:r="http://schemas.openxmlformats.org/officeDocument/2006/relationships" xmlns:m="http://schemas.openxmlformats.org/officeDocument/2006/math" xmlns:v="urn:schemas-microsoft-com:vml" xmlns:wp14="http://schemas.microsoft.com/office/word/2010/wordprocessingDrawing" xmlns:wp="http://schemas.openxmlformats.org/drawingml/2006/wordprocessingDrawing" xmlns:w10="urn:schemas-microsoft-com:office:word" xmlns:w="http://schemas.openxmlformats.org/wordprocessingml/2006/main" xmlns:w14="http://schemas.microsoft.com/office/word/2010/wordml" xmlns:w15="http://schemas.microsoft.com/office/word/2012/wordml" xmlns:w16se="http://schemas.microsoft.com/office/word/2015/wordml/symex" xmlns:wpg="http://schemas.microsoft.com/office/word/2010/wordprocessingGroup" xmlns:wpi="http://schemas.microsoft.com/office/word/2010/wordprocessingInk" xmlns:wne="http://schemas.microsoft.com/office/word/2006/wordml" xmlns:wps="http://schemas.microsoft.com/office/word/2010/wordprocessingShape" mc:Ignorable="w14 w15 w16se wp14">
+<w:document xmlns:wpc="http://schemas.microsoft.com/office/word/2010/wordprocessingCanvas" xmlns:cx="http://schemas.microsoft.com/office/drawing/2014/chartex" xmlns:cx1="http://schemas.microsoft.com/office/drawing/2015/9/8/chartex" xmlns:cx2="http://schemas.microsoft.com/office/drawing/2015/10/21/chartex" xmlns:cx3="http://schemas.microsoft.com/office/drawing/2016/5/9/chartex" xmlns:cx4="http://schemas.microsoft.com/office/drawing/2016/5/10/chartex" xmlns:cx5="http://schemas.microsoft.com/office/drawing/2016/5/11/chartex" xmlns:cx6="http://schemas.microsoft.com/office/drawing/2016/5/12/chartex" xmlns:cx7="http://schemas.microsoft.com/office/drawing/2016/5/13/chartex" xmlns:cx8="http://schemas.microsoft.com/office/drawing/2016/5/14/chartex" xmlns:mc="http://schemas.openxmlformats.org/markup-compatibility/2006" xmlns:aink="http://schemas.microsoft.com/office/drawing/2016/ink" xmlns:am3d="http://schemas.microsoft.com/office/drawing/2017/model3d" xmlns:o="urn:schemas-microsoft-com:office:office" xmlns:oel="http://schemas.microsoft.com/office/2019/extlst" xmlns:r="http://schemas.openxmlformats.org/officeDocument/2006/relationships" xmlns:m="http://schemas.openxmlformats.org/officeDocument/2006/math" xmlns:v="urn:schemas-microsoft-com:vml" xmlns:wp14="http://schemas.microsoft.com/office/word/2010/wordprocessingDrawing" xmlns:wp="http://schemas.openxmlformats.org/drawingml/2006/wordprocessingDrawing" xmlns:w10="urn:schemas-microsoft-com:office:word" xmlns:w="http://schemas.openxmlformats.org/wordprocessingml/2006/main" xmlns:w14="http://schemas.microsoft.com/office/word/2010/wordml" xmlns:w15="http://schemas.microsoft.com/office/word/2012/wordml" xmlns:w16cex="http://schemas.microsoft.com/office/word/2018/wordml/cex" xmlns:w16cid="http://schemas.microsoft.com/office/word/2016/wordml/cid" xmlns:w16="http://schemas.microsoft.com/office/word/2018/wordml" xmlns:w16sdtdh="http://schemas.microsoft.com/office/word/2020/wordml/sdtdatahash" xmlns:w16se="http://schemas.microsoft.com/office/word/2015/wordml/symex" xmlns:wpg="http://schemas.microsoft.com/office/word/2010/wordprocessingGroup" xmlns:wpi="http://schemas.microsoft.com/office/word/2010/wordprocessingInk" xmlns:wne="http://schemas.microsoft.com/office/word/2006/wordml" xmlns:wps="http://schemas.microsoft.com/office/word/2010/wordprocessingShape" mc:Ignorable="w14 w15 w16se w16cid w16 w16cex w16sdtdh wp14">
   <w:body>
     <w:p>
       <w:pPr>
@@ -275,12 +275,14 @@
                 <w:rFonts w:ascii="標楷體" w:hAnsi="標楷體"/>
               </w:rPr>
             </w:pPr>
+            <w:proofErr w:type="gramStart"/>
             <w:r>
               <w:rPr>
                 <w:rFonts w:ascii="標楷體" w:hAnsi="標楷體" w:hint="eastAsia"/>
               </w:rPr>
               <w:t>註</w:t>
             </w:r>
+            <w:proofErr w:type="gramEnd"/>
           </w:p>
         </w:tc>
       </w:tr>
@@ -428,8 +430,16 @@
               <w:rPr>
                 <w:rFonts w:ascii="標楷體" w:hAnsi="標楷體" w:hint="eastAsia"/>
               </w:rPr>
-              <w:t>林楷杰</w:t>
-            </w:r>
+              <w:t>林楷</w:t>
+            </w:r>
+            <w:proofErr w:type="gramStart"/>
+            <w:r>
+              <w:rPr>
+                <w:rFonts w:ascii="標楷體" w:hAnsi="標楷體" w:hint="eastAsia"/>
+              </w:rPr>
+              <w:t>杰</w:t>
+            </w:r>
+            <w:proofErr w:type="gramEnd"/>
           </w:p>
         </w:tc>
         <w:tc>
@@ -605,8 +615,16 @@
               <w:rPr>
                 <w:rFonts w:ascii="標楷體" w:hAnsi="標楷體" w:hint="eastAsia"/>
               </w:rPr>
-              <w:t>林楷杰</w:t>
-            </w:r>
+              <w:t>林楷</w:t>
+            </w:r>
+            <w:proofErr w:type="gramStart"/>
+            <w:r>
+              <w:rPr>
+                <w:rFonts w:ascii="標楷體" w:hAnsi="標楷體" w:hint="eastAsia"/>
+              </w:rPr>
+              <w:t>杰</w:t>
+            </w:r>
+            <w:proofErr w:type="gramEnd"/>
           </w:p>
         </w:tc>
         <w:tc>
@@ -926,8 +944,16 @@
               <w:rPr>
                 <w:rFonts w:ascii="標楷體" w:hAnsi="標楷體" w:hint="eastAsia"/>
               </w:rPr>
-              <w:t>防制洗錢機構風險評估(IRA)定期量化撈件</w:t>
-            </w:r>
+              <w:t>防制洗錢機構風險評估(IRA)定期</w:t>
+            </w:r>
+            <w:proofErr w:type="gramStart"/>
+            <w:r>
+              <w:rPr>
+                <w:rFonts w:ascii="標楷體" w:hAnsi="標楷體" w:hint="eastAsia"/>
+              </w:rPr>
+              <w:t>量化撈件</w:t>
+            </w:r>
+            <w:proofErr w:type="gramEnd"/>
           </w:p>
         </w:tc>
       </w:tr>
@@ -1026,6 +1052,7 @@
               </w:rPr>
               <w:t>：</w:t>
             </w:r>
+            <w:proofErr w:type="gramStart"/>
             <w:r>
               <w:rPr>
                 <w:rFonts w:ascii="標楷體" w:hAnsi="標楷體" w:hint="eastAsia"/>
@@ -1048,7 +1075,14 @@
               <w:rPr>
                 <w:rFonts w:ascii="標楷體" w:hAnsi="標楷體"/>
               </w:rPr>
-              <w:t>tim , L</w:t>
+              <w:t>tim ,</w:t>
+            </w:r>
+            <w:proofErr w:type="gramEnd"/>
+            <w:r>
+              <w:rPr>
+                <w:rFonts w:ascii="標楷體" w:hAnsi="標楷體"/>
+              </w:rPr>
+              <w:t xml:space="preserve"> L</w:t>
             </w:r>
             <w:r>
               <w:rPr>
@@ -1097,6 +1131,7 @@
               </w:rPr>
               <w:t>：</w:t>
             </w:r>
+            <w:proofErr w:type="gramStart"/>
             <w:r>
               <w:rPr>
                 <w:rFonts w:ascii="標楷體" w:hAnsi="標楷體" w:hint="eastAsia"/>
@@ -1119,7 +1154,14 @@
               <w:rPr>
                 <w:rFonts w:ascii="標楷體" w:hAnsi="標楷體"/>
               </w:rPr>
-              <w:t>java , L</w:t>
+              <w:t>java ,</w:t>
+            </w:r>
+            <w:proofErr w:type="gramEnd"/>
+            <w:r>
+              <w:rPr>
+                <w:rFonts w:ascii="標楷體" w:hAnsi="標楷體"/>
+              </w:rPr>
+              <w:t xml:space="preserve"> L</w:t>
             </w:r>
             <w:r>
               <w:rPr>
@@ -1240,6 +1282,7 @@
                 <w:rFonts w:ascii="標楷體" w:hAnsi="標楷體"/>
               </w:rPr>
             </w:pPr>
+            <w:proofErr w:type="gramStart"/>
             <w:r>
               <w:rPr>
                 <w:rFonts w:ascii="標楷體" w:hAnsi="標楷體" w:hint="eastAsia"/>
@@ -1250,8 +1293,23 @@
               <w:rPr>
                 <w:rFonts w:ascii="標楷體" w:hAnsi="標楷體" w:hint="eastAsia"/>
               </w:rPr>
-              <w:t>防制洗錢機構風險評估(IRA)定期量化撈件</w:t>
-            </w:r>
+              <w:t>防制</w:t>
+            </w:r>
+            <w:proofErr w:type="gramEnd"/>
+            <w:r>
+              <w:rPr>
+                <w:rFonts w:ascii="標楷體" w:hAnsi="標楷體" w:hint="eastAsia"/>
+              </w:rPr>
+              <w:t>洗錢機構風險評估(IRA)定期</w:t>
+            </w:r>
+            <w:proofErr w:type="gramStart"/>
+            <w:r>
+              <w:rPr>
+                <w:rFonts w:ascii="標楷體" w:hAnsi="標楷體" w:hint="eastAsia"/>
+              </w:rPr>
+              <w:t>量化撈件</w:t>
+            </w:r>
+            <w:proofErr w:type="gramEnd"/>
           </w:p>
         </w:tc>
       </w:tr>
@@ -1395,7 +1453,7 @@
             <w:pPr>
               <w:snapToGrid w:val="0"/>
               <w:rPr>
-                <w:rFonts w:ascii="標楷體" w:hAnsi="標楷體" w:hint="eastAsia"/>
+                <w:rFonts w:ascii="標楷體" w:hAnsi="標楷體"/>
               </w:rPr>
             </w:pPr>
             <w:r>
@@ -1621,7 +1679,23 @@
           <w:rFonts w:ascii="標楷體" w:hAnsi="標楷體" w:hint="eastAsia"/>
           <w:sz w:val="24"/>
         </w:rPr>
-        <w:t>表一:</w:t>
+        <w:t>表</w:t>
+      </w:r>
+      <w:proofErr w:type="gramStart"/>
+      <w:r>
+        <w:rPr>
+          <w:rFonts w:ascii="標楷體" w:hAnsi="標楷體" w:hint="eastAsia"/>
+          <w:sz w:val="24"/>
+        </w:rPr>
+        <w:t>一</w:t>
+      </w:r>
+      <w:proofErr w:type="gramEnd"/>
+      <w:r>
+        <w:rPr>
+          <w:rFonts w:ascii="標楷體" w:hAnsi="標楷體" w:hint="eastAsia"/>
+          <w:sz w:val="24"/>
+        </w:rPr>
+        <w:t>:</w:t>
       </w:r>
     </w:p>
     <w:p>
@@ -1635,12 +1709,21 @@
           <w:sz w:val="24"/>
         </w:rPr>
       </w:pPr>
+      <w:proofErr w:type="spellStart"/>
       <w:r>
         <w:rPr>
           <w:rFonts w:hint="eastAsia"/>
           <w:sz w:val="24"/>
         </w:rPr>
-        <w:t xml:space="preserve">LoanBorMain </w:t>
+        <w:t>LoanBorMain</w:t>
+      </w:r>
+      <w:proofErr w:type="spellEnd"/>
+      <w:r>
+        <w:rPr>
+          <w:rFonts w:hint="eastAsia"/>
+          <w:sz w:val="24"/>
+        </w:rPr>
+        <w:t xml:space="preserve"> </w:t>
       </w:r>
       <w:r>
         <w:rPr>
@@ -1661,12 +1744,21 @@
           <w:sz w:val="24"/>
         </w:rPr>
       </w:pPr>
+      <w:proofErr w:type="spellStart"/>
       <w:r>
         <w:rPr>
           <w:rFonts w:hint="eastAsia"/>
           <w:sz w:val="24"/>
         </w:rPr>
-        <w:t xml:space="preserve">CustMain </w:t>
+        <w:t>CustMain</w:t>
+      </w:r>
+      <w:proofErr w:type="spellEnd"/>
+      <w:r>
+        <w:rPr>
+          <w:rFonts w:hint="eastAsia"/>
+          <w:sz w:val="24"/>
+        </w:rPr>
+        <w:t xml:space="preserve"> </w:t>
       </w:r>
       <w:r>
         <w:rPr>
@@ -1707,19 +1799,30 @@
           <w:sz w:val="24"/>
         </w:rPr>
       </w:pPr>
+      <w:proofErr w:type="spellStart"/>
       <w:r>
         <w:rPr>
           <w:sz w:val="24"/>
         </w:rPr>
         <w:t>MonthlyLoanBal</w:t>
       </w:r>
+      <w:proofErr w:type="spellEnd"/>
       <w:r>
         <w:rPr>
           <w:rFonts w:hint="eastAsia"/>
           <w:sz w:val="24"/>
         </w:rPr>
-        <w:t>每月放款餘額檔</w:t>
-      </w:r>
+        <w:t>每月放款餘額</w:t>
+      </w:r>
+      <w:proofErr w:type="gramStart"/>
+      <w:r>
+        <w:rPr>
+          <w:rFonts w:hint="eastAsia"/>
+          <w:sz w:val="24"/>
+        </w:rPr>
+        <w:t>檔</w:t>
+      </w:r>
+      <w:proofErr w:type="gramEnd"/>
     </w:p>
     <w:p>
       <w:pPr>
@@ -1732,6 +1835,7 @@
           <w:sz w:val="24"/>
         </w:rPr>
       </w:pPr>
+      <w:proofErr w:type="spellStart"/>
       <w:r>
         <w:rPr>
           <w:rFonts w:hint="eastAsia"/>
@@ -1743,7 +1847,14 @@
         <w:rPr>
           <w:sz w:val="24"/>
         </w:rPr>
-        <w:t xml:space="preserve">anBorMain </w:t>
+        <w:t>anBorMain</w:t>
+      </w:r>
+      <w:proofErr w:type="spellEnd"/>
+      <w:r>
+        <w:rPr>
+          <w:sz w:val="24"/>
+        </w:rPr>
+        <w:t xml:space="preserve"> </w:t>
       </w:r>
       <w:r>
         <w:rPr>
@@ -1764,12 +1875,14 @@
           <w:sz w:val="24"/>
         </w:rPr>
       </w:pPr>
+      <w:proofErr w:type="spellStart"/>
       <w:r>
         <w:rPr>
           <w:sz w:val="24"/>
         </w:rPr>
         <w:t>FacMain</w:t>
       </w:r>
+      <w:proofErr w:type="spellEnd"/>
       <w:r>
         <w:rPr>
           <w:rFonts w:hint="eastAsia"/>
@@ -1796,6 +1909,7 @@
           <w:sz w:val="24"/>
         </w:rPr>
       </w:pPr>
+      <w:proofErr w:type="spellStart"/>
       <w:r>
         <w:rPr>
           <w:rFonts w:hint="eastAsia"/>
@@ -1809,6 +1923,7 @@
         </w:rPr>
         <w:t>stMain</w:t>
       </w:r>
+      <w:proofErr w:type="spellEnd"/>
       <w:r>
         <w:rPr>
           <w:rFonts w:hint="eastAsia"/>
@@ -1843,6 +1958,7 @@
           <w:rFonts w:ascii="標楷體" w:hAnsi="標楷體" w:hint="eastAsia"/>
           <w:sz w:val="24"/>
         </w:rPr>
+        <w:lastRenderedPageBreak/>
         <w:t>功能說明</w:t>
       </w:r>
       <w:bookmarkEnd w:id="1"/>
@@ -1865,7 +1981,6 @@
           <w:rFonts w:ascii="標楷體" w:hAnsi="標楷體" w:hint="eastAsia"/>
           <w:sz w:val="24"/>
         </w:rPr>
-        <w:lastRenderedPageBreak/>
         <w:t>【</w:t>
       </w:r>
       <w:r>
@@ -1987,16 +2102,16 @@
         <w:rPr>
           <w:rFonts w:ascii="標楷體" w:hAnsi="標楷體" w:hint="eastAsia"/>
         </w:rPr>
-        <w:t>當年度1月1日，不可調整，會依據年月迄日之年度自動變更為同一年度。</w:t>
+        <w:t>去</w:t>
+      </w:r>
+      <w:r>
+        <w:rPr>
+          <w:rFonts w:ascii="標楷體" w:hAnsi="標楷體" w:hint="eastAsia"/>
+        </w:rPr>
+        <w:t>年度1月1日。</w:t>
       </w:r>
     </w:p>
-    <w:p>
-      <w:pPr>
-        <w:rPr>
-          <w:rFonts w:hint="eastAsia"/>
-        </w:rPr>
-      </w:pPr>
-    </w:p>
+    <w:p/>
     <w:p>
       <w:pPr>
         <w:pStyle w:val="50"/>
@@ -2042,7 +2157,28 @@
           <w:rFonts w:ascii="標楷體" w:hAnsi="標楷體" w:hint="eastAsia"/>
           <w:sz w:val="24"/>
         </w:rPr>
-        <w:t>YYY/MM/DD</w:t>
+        <w:t>YYY/</w:t>
+      </w:r>
+      <w:r>
+        <w:rPr>
+          <w:rFonts w:ascii="標楷體" w:hAnsi="標楷體" w:hint="eastAsia"/>
+          <w:sz w:val="24"/>
+        </w:rPr>
+        <w:t>12</w:t>
+      </w:r>
+      <w:r>
+        <w:rPr>
+          <w:rFonts w:ascii="標楷體" w:hAnsi="標楷體" w:hint="eastAsia"/>
+          <w:sz w:val="24"/>
+        </w:rPr>
+        <w:t>/</w:t>
+      </w:r>
+      <w:r>
+        <w:rPr>
+          <w:rFonts w:ascii="標楷體" w:hAnsi="標楷體" w:hint="eastAsia"/>
+          <w:sz w:val="24"/>
+        </w:rPr>
+        <w:t>31</w:t>
       </w:r>
     </w:p>
     <w:p>
@@ -2064,7 +2200,7 @@
       </w:r>
       <w:r>
         <w:rPr>
-          <w:rFonts w:ascii="標楷體" w:hAnsi="標楷體"/>
+          <w:rFonts w:hint="eastAsia"/>
         </w:rPr>
         <w:t xml:space="preserve"> </w:t>
       </w:r>
@@ -2072,13 +2208,31 @@
         <w:rPr>
           <w:rFonts w:ascii="標楷體" w:hAnsi="標楷體" w:hint="eastAsia"/>
         </w:rPr>
-        <w:t>會計日</w:t>
+        <w:t>去年度</w:t>
       </w:r>
       <w:r>
         <w:rPr>
           <w:rFonts w:ascii="標楷體" w:hAnsi="標楷體" w:hint="eastAsia"/>
         </w:rPr>
-        <w:t>，可輸入。</w:t>
+        <w:t>12</w:t>
+      </w:r>
+      <w:r>
+        <w:rPr>
+          <w:rFonts w:ascii="標楷體" w:hAnsi="標楷體" w:hint="eastAsia"/>
+        </w:rPr>
+        <w:t>月</w:t>
+      </w:r>
+      <w:r>
+        <w:rPr>
+          <w:rFonts w:ascii="標楷體" w:hAnsi="標楷體" w:hint="eastAsia"/>
+        </w:rPr>
+        <w:t>31</w:t>
+      </w:r>
+      <w:r>
+        <w:rPr>
+          <w:rFonts w:ascii="標楷體" w:hAnsi="標楷體" w:hint="eastAsia"/>
+        </w:rPr>
+        <w:t>日。</w:t>
       </w:r>
     </w:p>
     <w:p>
@@ -2113,21 +2267,23 @@
           <w:rFonts w:hint="eastAsia"/>
           <w:sz w:val="24"/>
         </w:rPr>
-        <w:t>表一</w:t>
-      </w:r>
+        <w:t>表</w:t>
+      </w:r>
+      <w:proofErr w:type="gramStart"/>
       <w:r>
         <w:rPr>
           <w:rFonts w:hint="eastAsia"/>
           <w:sz w:val="24"/>
         </w:rPr>
-        <w:t>(</w:t>
-      </w:r>
+        <w:t>一</w:t>
+      </w:r>
+      <w:proofErr w:type="gramEnd"/>
       <w:r>
         <w:rPr>
           <w:rFonts w:hint="eastAsia"/>
           <w:sz w:val="24"/>
         </w:rPr>
-        <w:t>D1</w:t>
+        <w:t>(D1</w:t>
       </w:r>
       <w:r>
         <w:rPr>
@@ -2163,8 +2319,33 @@
           <w:rFonts w:ascii="標楷體" w:hAnsi="標楷體" w:hint="eastAsia"/>
           <w:sz w:val="24"/>
         </w:rPr>
-        <w:t>放款主檔的戶況為0正常、2催收戶、4逾期戶、7部分轉呆戶</w:t>
-      </w:r>
+        <w:t>放款主檔的戶</w:t>
+      </w:r>
+      <w:proofErr w:type="gramStart"/>
+      <w:r>
+        <w:rPr>
+          <w:rFonts w:ascii="標楷體" w:hAnsi="標楷體" w:hint="eastAsia"/>
+          <w:sz w:val="24"/>
+        </w:rPr>
+        <w:t>況</w:t>
+      </w:r>
+      <w:proofErr w:type="gramEnd"/>
+      <w:r>
+        <w:rPr>
+          <w:rFonts w:ascii="標楷體" w:hAnsi="標楷體" w:hint="eastAsia"/>
+          <w:sz w:val="24"/>
+        </w:rPr>
+        <w:t>為0正常、2催收戶、4逾期戶、7部分</w:t>
+      </w:r>
+      <w:proofErr w:type="gramStart"/>
+      <w:r>
+        <w:rPr>
+          <w:rFonts w:ascii="標楷體" w:hAnsi="標楷體" w:hint="eastAsia"/>
+          <w:sz w:val="24"/>
+        </w:rPr>
+        <w:t>轉呆戶</w:t>
+      </w:r>
+      <w:proofErr w:type="gramEnd"/>
       <w:r>
         <w:rPr>
           <w:rFonts w:ascii="標楷體" w:hAnsi="標楷體" w:hint="eastAsia"/>
@@ -2192,21 +2373,7 @@
           <w:rFonts w:hint="eastAsia"/>
           <w:sz w:val="24"/>
         </w:rPr>
-        <w:t>(</w:t>
-      </w:r>
-      <w:r>
-        <w:rPr>
-          <w:rFonts w:hint="eastAsia"/>
-          <w:sz w:val="24"/>
-        </w:rPr>
-        <w:t>D1110505B</w:t>
-      </w:r>
-      <w:r>
-        <w:rPr>
-          <w:rFonts w:hint="eastAsia"/>
-          <w:sz w:val="24"/>
-        </w:rPr>
-        <w:t>)</w:t>
+        <w:t>(D1110505B)</w:t>
       </w:r>
       <w:r>
         <w:rPr>
@@ -2405,7 +2572,7 @@
           <v:shape id="_x0000_i1025" type="#_x0000_t75" style="width:75.5pt;height:51pt" o:ole="">
             <v:imagedata r:id="rId10" o:title=""/>
           </v:shape>
-          <o:OLEObject Type="Embed" ProgID="Package" ShapeID="_x0000_i1025" DrawAspect="Icon" ObjectID="_1739806836" r:id="rId11"/>
+          <o:OLEObject Type="Embed" ProgID="Package" ShapeID="_x0000_i1025" DrawAspect="Icon" ObjectID="_1740314221" r:id="rId11"/>
         </w:object>
       </w:r>
       <w:r>
@@ -2413,7 +2580,7 @@
           <v:shape id="_x0000_i1026" type="#_x0000_t75" style="width:75.5pt;height:51pt" o:ole="">
             <v:imagedata r:id="rId12" o:title=""/>
           </v:shape>
-          <o:OLEObject Type="Embed" ProgID="Package" ShapeID="_x0000_i1026" DrawAspect="Icon" ObjectID="_1739806837" r:id="rId13"/>
+          <o:OLEObject Type="Embed" ProgID="Package" ShapeID="_x0000_i1026" DrawAspect="Icon" ObjectID="_1740314222" r:id="rId13"/>
         </w:object>
       </w:r>
     </w:p>
@@ -2444,6 +2611,7 @@
           <w:sz w:val="24"/>
         </w:rPr>
       </w:pPr>
+      <w:proofErr w:type="gramStart"/>
       <w:r>
         <w:rPr>
           <w:rFonts w:hint="eastAsia"/>
@@ -2451,6 +2619,7 @@
         </w:rPr>
         <w:t>依戶號</w:t>
       </w:r>
+      <w:proofErr w:type="gramEnd"/>
       <w:r>
         <w:rPr>
           <w:rFonts w:hint="eastAsia"/>
@@ -2498,6 +2667,7 @@
           <w:rFonts w:hint="eastAsia"/>
           <w:sz w:val="24"/>
         </w:rPr>
+        <w:lastRenderedPageBreak/>
         <w:t>無</w:t>
       </w:r>
     </w:p>
@@ -2540,16 +2710,25 @@
           <w:rFonts w:hint="eastAsia"/>
           <w:sz w:val="24"/>
         </w:rPr>
-        <w:lastRenderedPageBreak/>
-        <w:t>表一</w:t>
-      </w:r>
+        <w:t>表</w:t>
+      </w:r>
+      <w:proofErr w:type="gramStart"/>
       <w:r>
         <w:rPr>
           <w:rFonts w:hint="eastAsia"/>
           <w:sz w:val="24"/>
         </w:rPr>
+        <w:t>一</w:t>
+      </w:r>
+      <w:proofErr w:type="gramEnd"/>
+      <w:r>
+        <w:rPr>
+          <w:rFonts w:hint="eastAsia"/>
+          <w:sz w:val="24"/>
+        </w:rPr>
         <w:t>:</w:t>
       </w:r>
+      <w:proofErr w:type="gramStart"/>
       <w:r>
         <w:rPr>
           <w:sz w:val="24"/>
@@ -2561,19 +2740,21 @@
           <w:rFonts w:hint="eastAsia"/>
           <w:sz w:val="24"/>
         </w:rPr>
-        <w:t>D1</w:t>
-      </w:r>
-      <w:r>
-        <w:rPr>
-          <w:sz w:val="24"/>
-        </w:rPr>
-        <w:t>09040904A</w:t>
-      </w:r>
-      <w:r>
-        <w:rPr>
-          <w:sz w:val="24"/>
-        </w:rPr>
-        <w:t>)</w:t>
+        <w:t>D</w:t>
+      </w:r>
+      <w:proofErr w:type="gramEnd"/>
+      <w:r>
+        <w:rPr>
+          <w:rFonts w:hint="eastAsia"/>
+          <w:sz w:val="24"/>
+        </w:rPr>
+        <w:t>1</w:t>
+      </w:r>
+      <w:r>
+        <w:rPr>
+          <w:sz w:val="24"/>
+        </w:rPr>
+        <w:t>09040904A)</w:t>
       </w:r>
     </w:p>
     <w:tbl>
@@ -2697,6 +2878,7 @@
                 <w:rFonts w:ascii="標楷體" w:hAnsi="標楷體"/>
               </w:rPr>
             </w:pPr>
+            <w:proofErr w:type="spellStart"/>
             <w:r>
               <w:rPr>
                 <w:rFonts w:ascii="標楷體" w:hAnsi="標楷體" w:hint="eastAsia"/>
@@ -2709,6 +2891,7 @@
               </w:rPr>
               <w:t>eetName</w:t>
             </w:r>
+            <w:proofErr w:type="spellEnd"/>
           </w:p>
         </w:tc>
         <w:tc>
@@ -2812,12 +2995,14 @@
                 <w:rFonts w:ascii="標楷體" w:hAnsi="標楷體"/>
               </w:rPr>
             </w:pPr>
+            <w:proofErr w:type="spellStart"/>
             <w:r>
               <w:rPr>
                 <w:rFonts w:ascii="標楷體" w:hAnsi="標楷體"/>
               </w:rPr>
               <w:t>LoanBorMain.CustNo</w:t>
             </w:r>
+            <w:proofErr w:type="spellEnd"/>
           </w:p>
         </w:tc>
         <w:tc>
@@ -2865,12 +3050,14 @@
                 <w:rFonts w:ascii="標楷體" w:hAnsi="標楷體"/>
               </w:rPr>
             </w:pPr>
+            <w:proofErr w:type="spellStart"/>
             <w:r>
               <w:rPr>
                 <w:rFonts w:ascii="標楷體" w:hAnsi="標楷體"/>
               </w:rPr>
               <w:t>CustMain.CustName</w:t>
             </w:r>
+            <w:proofErr w:type="spellEnd"/>
           </w:p>
         </w:tc>
         <w:tc>
@@ -2918,6 +3105,7 @@
                 <w:rFonts w:ascii="標楷體" w:hAnsi="標楷體"/>
               </w:rPr>
             </w:pPr>
+            <w:proofErr w:type="spellStart"/>
             <w:r>
               <w:rPr>
                 <w:rFonts w:ascii="標楷體" w:hAnsi="標楷體" w:hint="eastAsia"/>
@@ -2930,6 +3118,7 @@
               </w:rPr>
               <w:t>onaBorMain.LoanBal</w:t>
             </w:r>
+            <w:proofErr w:type="spellEnd"/>
           </w:p>
         </w:tc>
         <w:tc>
@@ -2959,12 +3148,14 @@
                 <w:rFonts w:ascii="標楷體" w:hAnsi="標楷體"/>
               </w:rPr>
             </w:pPr>
+            <w:proofErr w:type="gramStart"/>
             <w:r>
               <w:rPr>
                 <w:rFonts w:ascii="標楷體" w:hAnsi="標楷體" w:hint="eastAsia"/>
               </w:rPr>
               <w:t>企金別</w:t>
             </w:r>
+            <w:proofErr w:type="gramEnd"/>
           </w:p>
         </w:tc>
         <w:tc>
@@ -2977,12 +3168,14 @@
                 <w:rFonts w:ascii="標楷體" w:hAnsi="標楷體"/>
               </w:rPr>
             </w:pPr>
+            <w:proofErr w:type="spellStart"/>
             <w:r>
               <w:rPr>
                 <w:rFonts w:ascii="標楷體" w:hAnsi="標楷體"/>
               </w:rPr>
               <w:t>CustMain.EntCode</w:t>
             </w:r>
+            <w:proofErr w:type="spellEnd"/>
           </w:p>
         </w:tc>
         <w:tc>
@@ -3030,6 +3223,7 @@
                 <w:rFonts w:ascii="標楷體" w:hAnsi="標楷體"/>
               </w:rPr>
             </w:pPr>
+            <w:proofErr w:type="spellStart"/>
             <w:r>
               <w:rPr>
                 <w:rFonts w:ascii="標楷體" w:hAnsi="標楷體" w:hint="eastAsia"/>
@@ -3042,6 +3236,7 @@
               </w:rPr>
               <w:t>ustMain.AMLJobCode</w:t>
             </w:r>
+            <w:proofErr w:type="spellEnd"/>
           </w:p>
         </w:tc>
         <w:tc>
@@ -3089,6 +3284,7 @@
                 <w:rFonts w:ascii="標楷體" w:hAnsi="標楷體"/>
               </w:rPr>
             </w:pPr>
+            <w:proofErr w:type="spellStart"/>
             <w:r>
               <w:rPr>
                 <w:rFonts w:ascii="標楷體" w:hAnsi="標楷體" w:hint="eastAsia"/>
@@ -3101,6 +3297,7 @@
               </w:rPr>
               <w:t>ustMain.AMLGroup</w:t>
             </w:r>
+            <w:proofErr w:type="spellEnd"/>
           </w:p>
         </w:tc>
         <w:tc>
@@ -3218,21 +3415,7 @@
           <w:rFonts w:hint="eastAsia"/>
           <w:sz w:val="24"/>
         </w:rPr>
-        <w:t>:(</w:t>
-      </w:r>
-      <w:r>
-        <w:rPr>
-          <w:rFonts w:hint="eastAsia"/>
-          <w:sz w:val="24"/>
-        </w:rPr>
-        <w:t>D1110505B</w:t>
-      </w:r>
-      <w:r>
-        <w:rPr>
-          <w:rFonts w:hint="eastAsia"/>
-          <w:sz w:val="24"/>
-        </w:rPr>
-        <w:t>)</w:t>
+        <w:t>:(D1110505B)</w:t>
       </w:r>
     </w:p>
     <w:tbl>
@@ -3356,6 +3539,7 @@
                 <w:rFonts w:ascii="標楷體" w:hAnsi="標楷體"/>
               </w:rPr>
             </w:pPr>
+            <w:proofErr w:type="spellStart"/>
             <w:r>
               <w:rPr>
                 <w:rFonts w:ascii="標楷體" w:hAnsi="標楷體" w:hint="eastAsia"/>
@@ -3368,6 +3552,7 @@
               </w:rPr>
               <w:t>eetName</w:t>
             </w:r>
+            <w:proofErr w:type="spellEnd"/>
           </w:p>
         </w:tc>
         <w:tc>
@@ -3471,6 +3656,7 @@
                 <w:rFonts w:ascii="標楷體" w:hAnsi="標楷體"/>
               </w:rPr>
             </w:pPr>
+            <w:proofErr w:type="spellStart"/>
             <w:r>
               <w:rPr>
                 <w:rFonts w:ascii="標楷體" w:hAnsi="標楷體"/>
@@ -3483,6 +3669,7 @@
               </w:rPr>
               <w:t>.CustNo</w:t>
             </w:r>
+            <w:proofErr w:type="spellEnd"/>
           </w:p>
         </w:tc>
         <w:tc>
@@ -3530,12 +3717,14 @@
                 <w:rFonts w:ascii="標楷體" w:hAnsi="標楷體"/>
               </w:rPr>
             </w:pPr>
+            <w:proofErr w:type="spellStart"/>
             <w:r>
               <w:rPr>
                 <w:rFonts w:ascii="標楷體" w:hAnsi="標楷體"/>
               </w:rPr>
               <w:t>MonthlyLoanBal</w:t>
             </w:r>
+            <w:proofErr w:type="spellEnd"/>
             <w:r>
               <w:rPr>
                 <w:rFonts w:ascii="標楷體" w:hAnsi="標楷體"/>
@@ -3545,12 +3734,14 @@
             <w:r>
               <w:t xml:space="preserve"> </w:t>
             </w:r>
+            <w:proofErr w:type="spellStart"/>
             <w:r>
               <w:rPr>
                 <w:rFonts w:ascii="標楷體" w:hAnsi="標楷體"/>
               </w:rPr>
               <w:t>FacmNo</w:t>
             </w:r>
+            <w:proofErr w:type="spellEnd"/>
           </w:p>
         </w:tc>
         <w:tc>
@@ -3598,12 +3789,14 @@
                 <w:rFonts w:ascii="標楷體" w:hAnsi="標楷體"/>
               </w:rPr>
             </w:pPr>
+            <w:proofErr w:type="spellStart"/>
             <w:r>
               <w:rPr>
                 <w:rFonts w:ascii="標楷體" w:hAnsi="標楷體"/>
               </w:rPr>
               <w:t>MonthlyLoanBal</w:t>
             </w:r>
+            <w:proofErr w:type="spellEnd"/>
             <w:r>
               <w:rPr>
                 <w:rFonts w:ascii="標楷體" w:hAnsi="標楷體"/>
@@ -3613,12 +3806,14 @@
             <w:r>
               <w:t xml:space="preserve"> </w:t>
             </w:r>
+            <w:proofErr w:type="spellStart"/>
             <w:r>
               <w:rPr>
                 <w:rFonts w:ascii="標楷體" w:hAnsi="標楷體"/>
               </w:rPr>
               <w:t>BormNo</w:t>
             </w:r>
+            <w:proofErr w:type="spellEnd"/>
           </w:p>
         </w:tc>
         <w:tc>
@@ -3666,12 +3861,14 @@
                 <w:rFonts w:ascii="標楷體" w:hAnsi="標楷體"/>
               </w:rPr>
             </w:pPr>
+            <w:proofErr w:type="spellStart"/>
             <w:r>
               <w:rPr>
                 <w:rFonts w:ascii="標楷體" w:hAnsi="標楷體"/>
               </w:rPr>
               <w:t>FacMain</w:t>
             </w:r>
+            <w:proofErr w:type="spellEnd"/>
             <w:r>
               <w:rPr>
                 <w:rFonts w:ascii="標楷體" w:hAnsi="標楷體"/>
@@ -3681,12 +3878,14 @@
             <w:r>
               <w:t xml:space="preserve"> </w:t>
             </w:r>
+            <w:proofErr w:type="spellStart"/>
             <w:r>
               <w:rPr>
                 <w:rFonts w:ascii="標楷體" w:hAnsi="標楷體"/>
               </w:rPr>
               <w:t>ProdNo</w:t>
             </w:r>
+            <w:proofErr w:type="spellEnd"/>
           </w:p>
         </w:tc>
         <w:tc>
@@ -3734,12 +3933,14 @@
                 <w:rFonts w:ascii="標楷體" w:hAnsi="標楷體"/>
               </w:rPr>
             </w:pPr>
+            <w:proofErr w:type="spellStart"/>
             <w:r>
               <w:rPr>
                 <w:rFonts w:ascii="標楷體" w:hAnsi="標楷體"/>
               </w:rPr>
               <w:t>LoanBorMain</w:t>
             </w:r>
+            <w:proofErr w:type="spellEnd"/>
             <w:r>
               <w:rPr>
                 <w:rFonts w:ascii="標楷體" w:hAnsi="標楷體"/>
@@ -3749,12 +3950,14 @@
             <w:r>
               <w:t xml:space="preserve"> </w:t>
             </w:r>
+            <w:proofErr w:type="spellStart"/>
             <w:r>
               <w:rPr>
                 <w:rFonts w:ascii="標楷體" w:hAnsi="標楷體"/>
               </w:rPr>
               <w:t>DrawdownDate</w:t>
             </w:r>
+            <w:proofErr w:type="spellEnd"/>
           </w:p>
         </w:tc>
         <w:tc>
@@ -3802,12 +4005,14 @@
                 <w:rFonts w:ascii="標楷體" w:hAnsi="標楷體"/>
               </w:rPr>
             </w:pPr>
+            <w:proofErr w:type="spellStart"/>
             <w:r>
               <w:rPr>
                 <w:rFonts w:ascii="標楷體" w:hAnsi="標楷體"/>
               </w:rPr>
               <w:t>LoanBorMain</w:t>
             </w:r>
+            <w:proofErr w:type="spellEnd"/>
             <w:r>
               <w:rPr>
                 <w:rFonts w:ascii="標楷體" w:hAnsi="標楷體"/>
@@ -3817,12 +4022,14 @@
             <w:r>
               <w:t xml:space="preserve"> </w:t>
             </w:r>
+            <w:proofErr w:type="spellStart"/>
             <w:r>
               <w:rPr>
                 <w:rFonts w:ascii="標楷體" w:hAnsi="標楷體"/>
               </w:rPr>
               <w:t>MaturityDate</w:t>
             </w:r>
+            <w:proofErr w:type="spellEnd"/>
           </w:p>
         </w:tc>
         <w:tc>
@@ -3870,12 +4077,14 @@
                 <w:rFonts w:ascii="標楷體" w:hAnsi="標楷體"/>
               </w:rPr>
             </w:pPr>
+            <w:proofErr w:type="spellStart"/>
             <w:r>
               <w:rPr>
                 <w:rFonts w:ascii="標楷體" w:hAnsi="標楷體"/>
               </w:rPr>
               <w:t>FacMain</w:t>
             </w:r>
+            <w:proofErr w:type="spellEnd"/>
             <w:r>
               <w:rPr>
                 <w:rFonts w:ascii="標楷體" w:hAnsi="標楷體" w:hint="eastAsia"/>
@@ -3885,12 +4094,14 @@
             <w:r>
               <w:t xml:space="preserve"> </w:t>
             </w:r>
+            <w:proofErr w:type="spellStart"/>
             <w:r>
               <w:rPr>
                 <w:rFonts w:ascii="標楷體" w:hAnsi="標楷體"/>
               </w:rPr>
               <w:t>LineAmt</w:t>
             </w:r>
+            <w:proofErr w:type="spellEnd"/>
           </w:p>
         </w:tc>
         <w:tc>
@@ -3938,12 +4149,14 @@
                 <w:rFonts w:ascii="標楷體" w:hAnsi="標楷體"/>
               </w:rPr>
             </w:pPr>
+            <w:proofErr w:type="spellStart"/>
             <w:r>
               <w:rPr>
                 <w:rFonts w:ascii="標楷體" w:hAnsi="標楷體"/>
               </w:rPr>
               <w:t>LoanBorMain</w:t>
             </w:r>
+            <w:proofErr w:type="spellEnd"/>
             <w:r>
               <w:rPr>
                 <w:rFonts w:ascii="標楷體" w:hAnsi="標楷體" w:hint="eastAsia"/>
@@ -3953,12 +4166,14 @@
             <w:r>
               <w:t xml:space="preserve"> </w:t>
             </w:r>
+            <w:proofErr w:type="spellStart"/>
             <w:r>
               <w:rPr>
                 <w:rFonts w:ascii="標楷體" w:hAnsi="標楷體"/>
               </w:rPr>
               <w:t>LoanBal</w:t>
             </w:r>
+            <w:proofErr w:type="spellEnd"/>
           </w:p>
         </w:tc>
         <w:tc>
@@ -4006,12 +4221,14 @@
                 <w:rFonts w:ascii="標楷體" w:hAnsi="標楷體"/>
               </w:rPr>
             </w:pPr>
+            <w:proofErr w:type="spellStart"/>
             <w:r>
               <w:rPr>
                 <w:rFonts w:ascii="標楷體" w:hAnsi="標楷體"/>
               </w:rPr>
               <w:t>LoanBorMain</w:t>
             </w:r>
+            <w:proofErr w:type="spellEnd"/>
             <w:r>
               <w:rPr>
                 <w:rFonts w:ascii="標楷體" w:hAnsi="標楷體" w:hint="eastAsia"/>
@@ -4021,12 +4238,14 @@
             <w:r>
               <w:t xml:space="preserve"> </w:t>
             </w:r>
+            <w:proofErr w:type="spellStart"/>
             <w:r>
               <w:rPr>
                 <w:rFonts w:ascii="標楷體" w:hAnsi="標楷體"/>
               </w:rPr>
               <w:t>PieceCode</w:t>
             </w:r>
+            <w:proofErr w:type="spellEnd"/>
           </w:p>
         </w:tc>
         <w:tc>
@@ -4056,12 +4275,14 @@
                 <w:rFonts w:ascii="標楷體" w:hAnsi="標楷體"/>
               </w:rPr>
             </w:pPr>
+            <w:proofErr w:type="gramStart"/>
             <w:r>
               <w:rPr>
                 <w:rFonts w:ascii="標楷體" w:hAnsi="標楷體" w:hint="eastAsia"/>
               </w:rPr>
               <w:t>戶別</w:t>
             </w:r>
+            <w:proofErr w:type="gramEnd"/>
           </w:p>
         </w:tc>
         <w:tc>
@@ -4074,12 +4295,14 @@
                 <w:rFonts w:ascii="標楷體" w:hAnsi="標楷體"/>
               </w:rPr>
             </w:pPr>
+            <w:proofErr w:type="spellStart"/>
             <w:r>
               <w:rPr>
                 <w:rFonts w:ascii="標楷體" w:hAnsi="標楷體"/>
               </w:rPr>
               <w:t>CustMain</w:t>
             </w:r>
+            <w:proofErr w:type="spellEnd"/>
             <w:r>
               <w:rPr>
                 <w:rFonts w:ascii="標楷體" w:hAnsi="標楷體" w:hint="eastAsia"/>
@@ -4089,12 +4312,14 @@
             <w:r>
               <w:t xml:space="preserve"> </w:t>
             </w:r>
+            <w:proofErr w:type="spellStart"/>
             <w:r>
               <w:rPr>
                 <w:rFonts w:ascii="標楷體" w:hAnsi="標楷體"/>
               </w:rPr>
               <w:t>CuscCd</w:t>
             </w:r>
+            <w:proofErr w:type="spellEnd"/>
           </w:p>
         </w:tc>
         <w:tc>
@@ -4124,12 +4349,14 @@
                 <w:rFonts w:ascii="標楷體" w:hAnsi="標楷體"/>
               </w:rPr>
             </w:pPr>
+            <w:proofErr w:type="gramStart"/>
             <w:r>
               <w:rPr>
                 <w:rFonts w:ascii="標楷體" w:hAnsi="標楷體" w:hint="eastAsia"/>
               </w:rPr>
               <w:t>企金別</w:t>
             </w:r>
+            <w:proofErr w:type="gramEnd"/>
           </w:p>
         </w:tc>
         <w:tc>
@@ -4142,12 +4369,14 @@
                 <w:rFonts w:ascii="標楷體" w:hAnsi="標楷體"/>
               </w:rPr>
             </w:pPr>
+            <w:proofErr w:type="spellStart"/>
             <w:r>
               <w:rPr>
                 <w:rFonts w:ascii="標楷體" w:hAnsi="標楷體"/>
               </w:rPr>
               <w:t>CustMain</w:t>
             </w:r>
+            <w:proofErr w:type="spellEnd"/>
             <w:r>
               <w:rPr>
                 <w:rFonts w:ascii="標楷體" w:hAnsi="標楷體" w:hint="eastAsia"/>
@@ -4157,12 +4386,14 @@
             <w:r>
               <w:t xml:space="preserve"> </w:t>
             </w:r>
+            <w:proofErr w:type="spellStart"/>
             <w:r>
               <w:rPr>
                 <w:rFonts w:ascii="標楷體" w:hAnsi="標楷體"/>
               </w:rPr>
               <w:t>EntCode</w:t>
             </w:r>
+            <w:proofErr w:type="spellEnd"/>
           </w:p>
         </w:tc>
         <w:tc>
@@ -4269,6 +4500,7 @@
           <w:rFonts w:ascii="標楷體" w:hAnsi="標楷體" w:hint="eastAsia"/>
           <w:sz w:val="24"/>
         </w:rPr>
+        <w:lastRenderedPageBreak/>
         <w:t>【SQL語法】:</w:t>
       </w:r>
     </w:p>
@@ -4300,8 +4532,23 @@
               <w:rPr>
                 <w:rFonts w:ascii="標楷體" w:hAnsi="標楷體" w:hint="eastAsia"/>
               </w:rPr>
-              <w:t>表一:</w:t>
-            </w:r>
+              <w:t>表</w:t>
+            </w:r>
+            <w:proofErr w:type="gramStart"/>
+            <w:r>
+              <w:rPr>
+                <w:rFonts w:ascii="標楷體" w:hAnsi="標楷體" w:hint="eastAsia"/>
+              </w:rPr>
+              <w:t>一</w:t>
+            </w:r>
+            <w:proofErr w:type="gramEnd"/>
+            <w:r>
+              <w:rPr>
+                <w:rFonts w:ascii="標楷體" w:hAnsi="標楷體" w:hint="eastAsia"/>
+              </w:rPr>
+              <w:t>:</w:t>
+            </w:r>
+            <w:proofErr w:type="gramStart"/>
             <w:r>
               <w:rPr>
                 <w:rFonts w:ascii="標楷體" w:hAnsi="標楷體" w:hint="eastAsia"/>
@@ -4312,13 +4559,14 @@
               <w:rPr>
                 <w:rFonts w:hint="eastAsia"/>
               </w:rPr>
-              <w:t xml:space="preserve"> </w:t>
-            </w:r>
+              <w:t xml:space="preserve"> D</w:t>
+            </w:r>
+            <w:proofErr w:type="gramEnd"/>
             <w:r>
               <w:rPr>
                 <w:rFonts w:hint="eastAsia"/>
               </w:rPr>
-              <w:t>D1</w:t>
+              <w:t>1</w:t>
             </w:r>
             <w:r>
               <w:t>09040904A</w:t>
@@ -4356,7 +4604,21 @@
               <w:rPr>
                 <w:rFonts w:ascii="標楷體" w:hAnsi="標楷體" w:hint="eastAsia"/>
               </w:rPr>
-              <w:t xml:space="preserve">L."CustNo"                  </w:t>
+              <w:t>L."</w:t>
+            </w:r>
+            <w:proofErr w:type="spellStart"/>
+            <w:r>
+              <w:rPr>
+                <w:rFonts w:ascii="標楷體" w:hAnsi="標楷體" w:hint="eastAsia"/>
+              </w:rPr>
+              <w:t>CustNo</w:t>
+            </w:r>
+            <w:proofErr w:type="spellEnd"/>
+            <w:r>
+              <w:rPr>
+                <w:rFonts w:ascii="標楷體" w:hAnsi="標楷體" w:hint="eastAsia"/>
+              </w:rPr>
+              <w:t xml:space="preserve">"                  </w:t>
             </w:r>
             <w:r>
               <w:rPr>
@@ -4409,7 +4671,14 @@
               <w:rPr>
                 <w:rFonts w:ascii="標楷體" w:hAnsi="標楷體" w:hint="eastAsia"/>
               </w:rPr>
-              <w:t>"C</w:t>
+              <w:t>"</w:t>
+            </w:r>
+            <w:proofErr w:type="spellStart"/>
+            <w:r>
+              <w:rPr>
+                <w:rFonts w:ascii="標楷體" w:hAnsi="標楷體" w:hint="eastAsia"/>
+              </w:rPr>
+              <w:t>C</w:t>
             </w:r>
             <w:r>
               <w:rPr>
@@ -4417,6 +4686,7 @@
               </w:rPr>
               <w:t>ustName</w:t>
             </w:r>
+            <w:proofErr w:type="spellEnd"/>
             <w:r>
               <w:rPr>
                 <w:rFonts w:ascii="標楷體" w:hAnsi="標楷體" w:hint="eastAsia"/>
@@ -4480,7 +4750,21 @@
               <w:rPr>
                 <w:rFonts w:ascii="標楷體" w:hAnsi="標楷體" w:hint="eastAsia"/>
               </w:rPr>
-              <w:t xml:space="preserve">L."LoanBal"                 </w:t>
+              <w:t>L."</w:t>
+            </w:r>
+            <w:proofErr w:type="spellStart"/>
+            <w:r>
+              <w:rPr>
+                <w:rFonts w:ascii="標楷體" w:hAnsi="標楷體" w:hint="eastAsia"/>
+              </w:rPr>
+              <w:t>LoanBal</w:t>
+            </w:r>
+            <w:proofErr w:type="spellEnd"/>
+            <w:r>
+              <w:rPr>
+                <w:rFonts w:ascii="標楷體" w:hAnsi="標楷體" w:hint="eastAsia"/>
+              </w:rPr>
+              <w:t xml:space="preserve">"                 </w:t>
             </w:r>
             <w:r>
               <w:rPr>
@@ -4527,7 +4811,21 @@
               <w:rPr>
                 <w:rFonts w:ascii="標楷體" w:hAnsi="標楷體" w:hint="eastAsia"/>
               </w:rPr>
-              <w:t xml:space="preserve">C."EntCode"                 </w:t>
+              <w:t>C."</w:t>
+            </w:r>
+            <w:proofErr w:type="spellStart"/>
+            <w:r>
+              <w:rPr>
+                <w:rFonts w:ascii="標楷體" w:hAnsi="標楷體" w:hint="eastAsia"/>
+              </w:rPr>
+              <w:t>EntCode</w:t>
+            </w:r>
+            <w:proofErr w:type="spellEnd"/>
+            <w:r>
+              <w:rPr>
+                <w:rFonts w:ascii="標楷體" w:hAnsi="標楷體" w:hint="eastAsia"/>
+              </w:rPr>
+              <w:t xml:space="preserve">"                 </w:t>
             </w:r>
             <w:r>
               <w:rPr>
@@ -4574,7 +4872,21 @@
               <w:rPr>
                 <w:rFonts w:ascii="標楷體" w:hAnsi="標楷體" w:hint="eastAsia"/>
               </w:rPr>
-              <w:t xml:space="preserve">C."AMLJobCode"              </w:t>
+              <w:t>C."</w:t>
+            </w:r>
+            <w:proofErr w:type="spellStart"/>
+            <w:r>
+              <w:rPr>
+                <w:rFonts w:ascii="標楷體" w:hAnsi="標楷體" w:hint="eastAsia"/>
+              </w:rPr>
+              <w:t>AMLJobCode</w:t>
+            </w:r>
+            <w:proofErr w:type="spellEnd"/>
+            <w:r>
+              <w:rPr>
+                <w:rFonts w:ascii="標楷體" w:hAnsi="標楷體" w:hint="eastAsia"/>
+              </w:rPr>
+              <w:t xml:space="preserve">"              </w:t>
             </w:r>
             <w:r>
               <w:rPr>
@@ -4633,7 +4945,21 @@
               <w:rPr>
                 <w:rFonts w:ascii="標楷體" w:hAnsi="標楷體" w:hint="eastAsia"/>
               </w:rPr>
-              <w:t xml:space="preserve">C."AMLGroup"                </w:t>
+              <w:t>C."</w:t>
+            </w:r>
+            <w:proofErr w:type="spellStart"/>
+            <w:r>
+              <w:rPr>
+                <w:rFonts w:ascii="標楷體" w:hAnsi="標楷體" w:hint="eastAsia"/>
+              </w:rPr>
+              <w:t>AMLGroup</w:t>
+            </w:r>
+            <w:proofErr w:type="spellEnd"/>
+            <w:r>
+              <w:rPr>
+                <w:rFonts w:ascii="標楷體" w:hAnsi="標楷體" w:hint="eastAsia"/>
+              </w:rPr>
+              <w:t xml:space="preserve">"                </w:t>
             </w:r>
             <w:r>
               <w:rPr>
@@ -4668,7 +4994,35 @@
               <w:rPr>
                 <w:rFonts w:ascii="標楷體" w:hAnsi="標楷體"/>
               </w:rPr>
-              <w:t xml:space="preserve">FROM ( SELECT "CustNo" </w:t>
+              <w:t xml:space="preserve">FROM </w:t>
+            </w:r>
+            <w:proofErr w:type="gramStart"/>
+            <w:r>
+              <w:rPr>
+                <w:rFonts w:ascii="標楷體" w:hAnsi="標楷體"/>
+              </w:rPr>
+              <w:t>( SELECT</w:t>
+            </w:r>
+            <w:proofErr w:type="gramEnd"/>
+            <w:r>
+              <w:rPr>
+                <w:rFonts w:ascii="標楷體" w:hAnsi="標楷體"/>
+              </w:rPr>
+              <w:t xml:space="preserve"> "</w:t>
+            </w:r>
+            <w:proofErr w:type="spellStart"/>
+            <w:r>
+              <w:rPr>
+                <w:rFonts w:ascii="標楷體" w:hAnsi="標楷體"/>
+              </w:rPr>
+              <w:t>CustNo</w:t>
+            </w:r>
+            <w:proofErr w:type="spellEnd"/>
+            <w:r>
+              <w:rPr>
+                <w:rFonts w:ascii="標楷體" w:hAnsi="標楷體"/>
+              </w:rPr>
+              <w:t xml:space="preserve">" </w:t>
             </w:r>
           </w:p>
           <w:p>
@@ -4709,7 +5063,35 @@
               <w:rPr>
                 <w:rFonts w:ascii="標楷體" w:hAnsi="標楷體"/>
               </w:rPr>
-              <w:t>SUM("LoanBal") AS "LoanBal"</w:t>
+              <w:t>SUM("</w:t>
+            </w:r>
+            <w:proofErr w:type="spellStart"/>
+            <w:r>
+              <w:rPr>
+                <w:rFonts w:ascii="標楷體" w:hAnsi="標楷體"/>
+              </w:rPr>
+              <w:t>LoanBal</w:t>
+            </w:r>
+            <w:proofErr w:type="spellEnd"/>
+            <w:r>
+              <w:rPr>
+                <w:rFonts w:ascii="標楷體" w:hAnsi="標楷體"/>
+              </w:rPr>
+              <w:t>") AS "</w:t>
+            </w:r>
+            <w:proofErr w:type="spellStart"/>
+            <w:r>
+              <w:rPr>
+                <w:rFonts w:ascii="標楷體" w:hAnsi="標楷體"/>
+              </w:rPr>
+              <w:t>LoanBal</w:t>
+            </w:r>
+            <w:proofErr w:type="spellEnd"/>
+            <w:r>
+              <w:rPr>
+                <w:rFonts w:ascii="標楷體" w:hAnsi="標楷體"/>
+              </w:rPr>
+              <w:t>"</w:t>
             </w:r>
           </w:p>
           <w:p>
@@ -4726,7 +5108,21 @@
               <w:rPr>
                 <w:rFonts w:ascii="標楷體" w:hAnsi="標楷體"/>
               </w:rPr>
-              <w:t xml:space="preserve">       FROM "LoanBorMain"</w:t>
+              <w:t xml:space="preserve">       FROM "</w:t>
+            </w:r>
+            <w:proofErr w:type="spellStart"/>
+            <w:r>
+              <w:rPr>
+                <w:rFonts w:ascii="標楷體" w:hAnsi="標楷體"/>
+              </w:rPr>
+              <w:t>LoanBorMain</w:t>
+            </w:r>
+            <w:proofErr w:type="spellEnd"/>
+            <w:r>
+              <w:rPr>
+                <w:rFonts w:ascii="標楷體" w:hAnsi="標楷體"/>
+              </w:rPr>
+              <w:t>"</w:t>
             </w:r>
           </w:p>
           <w:p>
@@ -4760,7 +5156,21 @@
               <w:rPr>
                 <w:rFonts w:ascii="標楷體" w:hAnsi="標楷體"/>
               </w:rPr>
-              <w:t xml:space="preserve">       GROUP BY "CustNo"</w:t>
+              <w:t xml:space="preserve">       GROUP BY "</w:t>
+            </w:r>
+            <w:proofErr w:type="spellStart"/>
+            <w:r>
+              <w:rPr>
+                <w:rFonts w:ascii="標楷體" w:hAnsi="標楷體"/>
+              </w:rPr>
+              <w:t>CustNo</w:t>
+            </w:r>
+            <w:proofErr w:type="spellEnd"/>
+            <w:r>
+              <w:rPr>
+                <w:rFonts w:ascii="標楷體" w:hAnsi="標楷體"/>
+              </w:rPr>
+              <w:t>"</w:t>
             </w:r>
           </w:p>
           <w:p>
@@ -4794,7 +5204,49 @@
               <w:rPr>
                 <w:rFonts w:ascii="標楷體" w:hAnsi="標楷體"/>
               </w:rPr>
-              <w:t>LEFT JOIN "CustMain" C ON C."CustNo" = L."CustNo"</w:t>
+              <w:t>LEFT JOIN "</w:t>
+            </w:r>
+            <w:proofErr w:type="spellStart"/>
+            <w:r>
+              <w:rPr>
+                <w:rFonts w:ascii="標楷體" w:hAnsi="標楷體"/>
+              </w:rPr>
+              <w:t>CustMain</w:t>
+            </w:r>
+            <w:proofErr w:type="spellEnd"/>
+            <w:r>
+              <w:rPr>
+                <w:rFonts w:ascii="標楷體" w:hAnsi="標楷體"/>
+              </w:rPr>
+              <w:t>" C ON C."</w:t>
+            </w:r>
+            <w:proofErr w:type="spellStart"/>
+            <w:r>
+              <w:rPr>
+                <w:rFonts w:ascii="標楷體" w:hAnsi="標楷體"/>
+              </w:rPr>
+              <w:t>CustNo</w:t>
+            </w:r>
+            <w:proofErr w:type="spellEnd"/>
+            <w:r>
+              <w:rPr>
+                <w:rFonts w:ascii="標楷體" w:hAnsi="標楷體"/>
+              </w:rPr>
+              <w:t>" = L."</w:t>
+            </w:r>
+            <w:proofErr w:type="spellStart"/>
+            <w:r>
+              <w:rPr>
+                <w:rFonts w:ascii="標楷體" w:hAnsi="標楷體"/>
+              </w:rPr>
+              <w:t>CustNo</w:t>
+            </w:r>
+            <w:proofErr w:type="spellEnd"/>
+            <w:r>
+              <w:rPr>
+                <w:rFonts w:ascii="標楷體" w:hAnsi="標楷體"/>
+              </w:rPr>
+              <w:t>"</w:t>
             </w:r>
           </w:p>
           <w:p>
@@ -4824,6 +5276,7 @@
               </w:rPr>
               <w:t>表二:</w:t>
             </w:r>
+            <w:proofErr w:type="gramStart"/>
             <w:r>
               <w:rPr>
                 <w:rFonts w:ascii="標楷體" w:hAnsi="標楷體" w:hint="eastAsia"/>
@@ -4834,13 +5287,14 @@
               <w:rPr>
                 <w:rFonts w:hint="eastAsia"/>
               </w:rPr>
-              <w:t xml:space="preserve"> </w:t>
-            </w:r>
+              <w:t xml:space="preserve"> D</w:t>
+            </w:r>
+            <w:proofErr w:type="gramEnd"/>
             <w:r>
               <w:rPr>
                 <w:rFonts w:hint="eastAsia"/>
               </w:rPr>
-              <w:t>D1110505B</w:t>
+              <w:t>1110505B</w:t>
             </w:r>
             <w:r>
               <w:rPr>
@@ -4880,7 +5334,35 @@
               <w:rPr>
                 <w:rFonts w:ascii="標楷體" w:hAnsi="標楷體"/>
               </w:rPr>
-              <w:t xml:space="preserve">    ml."CustNo"         AS "CustNo",</w:t>
+              <w:t xml:space="preserve">    ml."</w:t>
+            </w:r>
+            <w:proofErr w:type="spellStart"/>
+            <w:r>
+              <w:rPr>
+                <w:rFonts w:ascii="標楷體" w:hAnsi="標楷體"/>
+              </w:rPr>
+              <w:t>CustNo</w:t>
+            </w:r>
+            <w:proofErr w:type="spellEnd"/>
+            <w:r>
+              <w:rPr>
+                <w:rFonts w:ascii="標楷體" w:hAnsi="標楷體"/>
+              </w:rPr>
+              <w:t>"         AS "</w:t>
+            </w:r>
+            <w:proofErr w:type="spellStart"/>
+            <w:r>
+              <w:rPr>
+                <w:rFonts w:ascii="標楷體" w:hAnsi="標楷體"/>
+              </w:rPr>
+              <w:t>CustNo</w:t>
+            </w:r>
+            <w:proofErr w:type="spellEnd"/>
+            <w:r>
+              <w:rPr>
+                <w:rFonts w:ascii="標楷體" w:hAnsi="標楷體"/>
+              </w:rPr>
+              <w:t>",</w:t>
             </w:r>
           </w:p>
           <w:p>
@@ -4897,7 +5379,35 @@
               <w:rPr>
                 <w:rFonts w:ascii="標楷體" w:hAnsi="標楷體"/>
               </w:rPr>
-              <w:t xml:space="preserve">    ml."FacmNo"         AS "FacmNo",</w:t>
+              <w:t xml:space="preserve">    ml."</w:t>
+            </w:r>
+            <w:proofErr w:type="spellStart"/>
+            <w:r>
+              <w:rPr>
+                <w:rFonts w:ascii="標楷體" w:hAnsi="標楷體"/>
+              </w:rPr>
+              <w:t>FacmNo</w:t>
+            </w:r>
+            <w:proofErr w:type="spellEnd"/>
+            <w:r>
+              <w:rPr>
+                <w:rFonts w:ascii="標楷體" w:hAnsi="標楷體"/>
+              </w:rPr>
+              <w:t>"         AS "</w:t>
+            </w:r>
+            <w:proofErr w:type="spellStart"/>
+            <w:r>
+              <w:rPr>
+                <w:rFonts w:ascii="標楷體" w:hAnsi="標楷體"/>
+              </w:rPr>
+              <w:t>FacmNo</w:t>
+            </w:r>
+            <w:proofErr w:type="spellEnd"/>
+            <w:r>
+              <w:rPr>
+                <w:rFonts w:ascii="標楷體" w:hAnsi="標楷體"/>
+              </w:rPr>
+              <w:t>",</w:t>
             </w:r>
           </w:p>
           <w:p>
@@ -4914,7 +5424,35 @@
               <w:rPr>
                 <w:rFonts w:ascii="標楷體" w:hAnsi="標楷體"/>
               </w:rPr>
-              <w:t xml:space="preserve">    ml."BormNo"         AS "BormNo",</w:t>
+              <w:t xml:space="preserve">    ml."</w:t>
+            </w:r>
+            <w:proofErr w:type="spellStart"/>
+            <w:r>
+              <w:rPr>
+                <w:rFonts w:ascii="標楷體" w:hAnsi="標楷體"/>
+              </w:rPr>
+              <w:t>BormNo</w:t>
+            </w:r>
+            <w:proofErr w:type="spellEnd"/>
+            <w:r>
+              <w:rPr>
+                <w:rFonts w:ascii="標楷體" w:hAnsi="標楷體"/>
+              </w:rPr>
+              <w:t>"         AS "</w:t>
+            </w:r>
+            <w:proofErr w:type="spellStart"/>
+            <w:r>
+              <w:rPr>
+                <w:rFonts w:ascii="標楷體" w:hAnsi="標楷體"/>
+              </w:rPr>
+              <w:t>BormNo</w:t>
+            </w:r>
+            <w:proofErr w:type="spellEnd"/>
+            <w:r>
+              <w:rPr>
+                <w:rFonts w:ascii="標楷體" w:hAnsi="標楷體"/>
+              </w:rPr>
+              <w:t>",</w:t>
             </w:r>
           </w:p>
           <w:p>
@@ -4931,7 +5469,49 @@
               <w:rPr>
                 <w:rFonts w:ascii="標楷體" w:hAnsi="標楷體"/>
               </w:rPr>
-              <w:t xml:space="preserve">    fm."ProdNo"         AS "ProdNo",</w:t>
+              <w:t xml:space="preserve">    </w:t>
+            </w:r>
+            <w:proofErr w:type="spellStart"/>
+            <w:r>
+              <w:rPr>
+                <w:rFonts w:ascii="標楷體" w:hAnsi="標楷體"/>
+              </w:rPr>
+              <w:t>fm</w:t>
+            </w:r>
+            <w:proofErr w:type="spellEnd"/>
+            <w:r>
+              <w:rPr>
+                <w:rFonts w:ascii="標楷體" w:hAnsi="標楷體"/>
+              </w:rPr>
+              <w:t>."</w:t>
+            </w:r>
+            <w:proofErr w:type="spellStart"/>
+            <w:r>
+              <w:rPr>
+                <w:rFonts w:ascii="標楷體" w:hAnsi="標楷體"/>
+              </w:rPr>
+              <w:t>ProdNo</w:t>
+            </w:r>
+            <w:proofErr w:type="spellEnd"/>
+            <w:r>
+              <w:rPr>
+                <w:rFonts w:ascii="標楷體" w:hAnsi="標楷體"/>
+              </w:rPr>
+              <w:t>"         AS "</w:t>
+            </w:r>
+            <w:proofErr w:type="spellStart"/>
+            <w:r>
+              <w:rPr>
+                <w:rFonts w:ascii="標楷體" w:hAnsi="標楷體"/>
+              </w:rPr>
+              <w:t>ProdNo</w:t>
+            </w:r>
+            <w:proofErr w:type="spellEnd"/>
+            <w:r>
+              <w:rPr>
+                <w:rFonts w:ascii="標楷體" w:hAnsi="標楷體"/>
+              </w:rPr>
+              <w:t>",</w:t>
             </w:r>
           </w:p>
           <w:p>
@@ -4948,7 +5528,49 @@
               <w:rPr>
                 <w:rFonts w:ascii="標楷體" w:hAnsi="標楷體"/>
               </w:rPr>
-              <w:t xml:space="preserve">    lb."DrawdownDate"   AS "DrawdownDate",</w:t>
+              <w:t xml:space="preserve">    </w:t>
+            </w:r>
+            <w:proofErr w:type="spellStart"/>
+            <w:r>
+              <w:rPr>
+                <w:rFonts w:ascii="標楷體" w:hAnsi="標楷體"/>
+              </w:rPr>
+              <w:t>lb</w:t>
+            </w:r>
+            <w:proofErr w:type="spellEnd"/>
+            <w:r>
+              <w:rPr>
+                <w:rFonts w:ascii="標楷體" w:hAnsi="標楷體"/>
+              </w:rPr>
+              <w:t>."</w:t>
+            </w:r>
+            <w:proofErr w:type="spellStart"/>
+            <w:r>
+              <w:rPr>
+                <w:rFonts w:ascii="標楷體" w:hAnsi="標楷體"/>
+              </w:rPr>
+              <w:t>DrawdownDate</w:t>
+            </w:r>
+            <w:proofErr w:type="spellEnd"/>
+            <w:r>
+              <w:rPr>
+                <w:rFonts w:ascii="標楷體" w:hAnsi="標楷體"/>
+              </w:rPr>
+              <w:t>"   AS "</w:t>
+            </w:r>
+            <w:proofErr w:type="spellStart"/>
+            <w:r>
+              <w:rPr>
+                <w:rFonts w:ascii="標楷體" w:hAnsi="標楷體"/>
+              </w:rPr>
+              <w:t>DrawdownDate</w:t>
+            </w:r>
+            <w:proofErr w:type="spellEnd"/>
+            <w:r>
+              <w:rPr>
+                <w:rFonts w:ascii="標楷體" w:hAnsi="標楷體"/>
+              </w:rPr>
+              <w:t>",</w:t>
             </w:r>
           </w:p>
           <w:p>
@@ -4965,7 +5587,49 @@
               <w:rPr>
                 <w:rFonts w:ascii="標楷體" w:hAnsi="標楷體"/>
               </w:rPr>
-              <w:t xml:space="preserve">    lb."MaturityDate"   AS "MaturityDate",</w:t>
+              <w:t xml:space="preserve">    </w:t>
+            </w:r>
+            <w:proofErr w:type="spellStart"/>
+            <w:r>
+              <w:rPr>
+                <w:rFonts w:ascii="標楷體" w:hAnsi="標楷體"/>
+              </w:rPr>
+              <w:t>lb</w:t>
+            </w:r>
+            <w:proofErr w:type="spellEnd"/>
+            <w:r>
+              <w:rPr>
+                <w:rFonts w:ascii="標楷體" w:hAnsi="標楷體"/>
+              </w:rPr>
+              <w:t>."</w:t>
+            </w:r>
+            <w:proofErr w:type="spellStart"/>
+            <w:r>
+              <w:rPr>
+                <w:rFonts w:ascii="標楷體" w:hAnsi="標楷體"/>
+              </w:rPr>
+              <w:t>MaturityDate</w:t>
+            </w:r>
+            <w:proofErr w:type="spellEnd"/>
+            <w:r>
+              <w:rPr>
+                <w:rFonts w:ascii="標楷體" w:hAnsi="標楷體"/>
+              </w:rPr>
+              <w:t>"   AS "</w:t>
+            </w:r>
+            <w:proofErr w:type="spellStart"/>
+            <w:r>
+              <w:rPr>
+                <w:rFonts w:ascii="標楷體" w:hAnsi="標楷體"/>
+              </w:rPr>
+              <w:t>MaturityDate</w:t>
+            </w:r>
+            <w:proofErr w:type="spellEnd"/>
+            <w:r>
+              <w:rPr>
+                <w:rFonts w:ascii="標楷體" w:hAnsi="標楷體"/>
+              </w:rPr>
+              <w:t>",</w:t>
             </w:r>
           </w:p>
           <w:p>
@@ -4982,7 +5646,49 @@
               <w:rPr>
                 <w:rFonts w:ascii="標楷體" w:hAnsi="標楷體"/>
               </w:rPr>
-              <w:t xml:space="preserve">    fm."LineAmt"        AS "LineAmt",</w:t>
+              <w:t xml:space="preserve">    </w:t>
+            </w:r>
+            <w:proofErr w:type="spellStart"/>
+            <w:r>
+              <w:rPr>
+                <w:rFonts w:ascii="標楷體" w:hAnsi="標楷體"/>
+              </w:rPr>
+              <w:t>fm</w:t>
+            </w:r>
+            <w:proofErr w:type="spellEnd"/>
+            <w:r>
+              <w:rPr>
+                <w:rFonts w:ascii="標楷體" w:hAnsi="標楷體"/>
+              </w:rPr>
+              <w:t>."</w:t>
+            </w:r>
+            <w:proofErr w:type="spellStart"/>
+            <w:r>
+              <w:rPr>
+                <w:rFonts w:ascii="標楷體" w:hAnsi="標楷體"/>
+              </w:rPr>
+              <w:t>LineAmt</w:t>
+            </w:r>
+            <w:proofErr w:type="spellEnd"/>
+            <w:r>
+              <w:rPr>
+                <w:rFonts w:ascii="標楷體" w:hAnsi="標楷體"/>
+              </w:rPr>
+              <w:t>"        AS "</w:t>
+            </w:r>
+            <w:proofErr w:type="spellStart"/>
+            <w:r>
+              <w:rPr>
+                <w:rFonts w:ascii="標楷體" w:hAnsi="標楷體"/>
+              </w:rPr>
+              <w:t>LineAmt</w:t>
+            </w:r>
+            <w:proofErr w:type="spellEnd"/>
+            <w:r>
+              <w:rPr>
+                <w:rFonts w:ascii="標楷體" w:hAnsi="標楷體"/>
+              </w:rPr>
+              <w:t>",</w:t>
             </w:r>
           </w:p>
           <w:p>
@@ -4999,7 +5705,49 @@
               <w:rPr>
                 <w:rFonts w:ascii="標楷體" w:hAnsi="標楷體"/>
               </w:rPr>
-              <w:t xml:space="preserve">    lb."LoanBal"        AS "LoanBal",</w:t>
+              <w:t xml:space="preserve">    </w:t>
+            </w:r>
+            <w:proofErr w:type="spellStart"/>
+            <w:r>
+              <w:rPr>
+                <w:rFonts w:ascii="標楷體" w:hAnsi="標楷體"/>
+              </w:rPr>
+              <w:t>lb</w:t>
+            </w:r>
+            <w:proofErr w:type="spellEnd"/>
+            <w:r>
+              <w:rPr>
+                <w:rFonts w:ascii="標楷體" w:hAnsi="標楷體"/>
+              </w:rPr>
+              <w:t>."</w:t>
+            </w:r>
+            <w:proofErr w:type="spellStart"/>
+            <w:r>
+              <w:rPr>
+                <w:rFonts w:ascii="標楷體" w:hAnsi="標楷體"/>
+              </w:rPr>
+              <w:t>LoanBal</w:t>
+            </w:r>
+            <w:proofErr w:type="spellEnd"/>
+            <w:r>
+              <w:rPr>
+                <w:rFonts w:ascii="標楷體" w:hAnsi="標楷體"/>
+              </w:rPr>
+              <w:t>"        AS "</w:t>
+            </w:r>
+            <w:proofErr w:type="spellStart"/>
+            <w:r>
+              <w:rPr>
+                <w:rFonts w:ascii="標楷體" w:hAnsi="標楷體"/>
+              </w:rPr>
+              <w:t>LoanBal</w:t>
+            </w:r>
+            <w:proofErr w:type="spellEnd"/>
+            <w:r>
+              <w:rPr>
+                <w:rFonts w:ascii="標楷體" w:hAnsi="標楷體"/>
+              </w:rPr>
+              <w:t>",</w:t>
             </w:r>
           </w:p>
           <w:p>
@@ -5016,7 +5764,49 @@
               <w:rPr>
                 <w:rFonts w:ascii="標楷體" w:hAnsi="標楷體"/>
               </w:rPr>
-              <w:t xml:space="preserve">    lb."PieceCode"      AS "PieceCode",</w:t>
+              <w:t xml:space="preserve">    </w:t>
+            </w:r>
+            <w:proofErr w:type="spellStart"/>
+            <w:r>
+              <w:rPr>
+                <w:rFonts w:ascii="標楷體" w:hAnsi="標楷體"/>
+              </w:rPr>
+              <w:t>lb</w:t>
+            </w:r>
+            <w:proofErr w:type="spellEnd"/>
+            <w:r>
+              <w:rPr>
+                <w:rFonts w:ascii="標楷體" w:hAnsi="標楷體"/>
+              </w:rPr>
+              <w:t>."</w:t>
+            </w:r>
+            <w:proofErr w:type="spellStart"/>
+            <w:r>
+              <w:rPr>
+                <w:rFonts w:ascii="標楷體" w:hAnsi="標楷體"/>
+              </w:rPr>
+              <w:t>PieceCode</w:t>
+            </w:r>
+            <w:proofErr w:type="spellEnd"/>
+            <w:r>
+              <w:rPr>
+                <w:rFonts w:ascii="標楷體" w:hAnsi="標楷體"/>
+              </w:rPr>
+              <w:t>"      AS "</w:t>
+            </w:r>
+            <w:proofErr w:type="spellStart"/>
+            <w:r>
+              <w:rPr>
+                <w:rFonts w:ascii="標楷體" w:hAnsi="標楷體"/>
+              </w:rPr>
+              <w:t>PieceCode</w:t>
+            </w:r>
+            <w:proofErr w:type="spellEnd"/>
+            <w:r>
+              <w:rPr>
+                <w:rFonts w:ascii="標楷體" w:hAnsi="標楷體"/>
+              </w:rPr>
+              <w:t>",</w:t>
             </w:r>
           </w:p>
           <w:p>
@@ -5033,7 +5823,35 @@
               <w:rPr>
                 <w:rFonts w:ascii="標楷體" w:hAnsi="標楷體"/>
               </w:rPr>
-              <w:t xml:space="preserve">    cm."CuscCd" AS "CuscCd",</w:t>
+              <w:t xml:space="preserve">    cm."</w:t>
+            </w:r>
+            <w:proofErr w:type="spellStart"/>
+            <w:r>
+              <w:rPr>
+                <w:rFonts w:ascii="標楷體" w:hAnsi="標楷體"/>
+              </w:rPr>
+              <w:t>CuscCd</w:t>
+            </w:r>
+            <w:proofErr w:type="spellEnd"/>
+            <w:r>
+              <w:rPr>
+                <w:rFonts w:ascii="標楷體" w:hAnsi="標楷體"/>
+              </w:rPr>
+              <w:t>" AS "</w:t>
+            </w:r>
+            <w:proofErr w:type="spellStart"/>
+            <w:r>
+              <w:rPr>
+                <w:rFonts w:ascii="標楷體" w:hAnsi="標楷體"/>
+              </w:rPr>
+              <w:t>CuscCd</w:t>
+            </w:r>
+            <w:proofErr w:type="spellEnd"/>
+            <w:r>
+              <w:rPr>
+                <w:rFonts w:ascii="標楷體" w:hAnsi="標楷體"/>
+              </w:rPr>
+              <w:t>",</w:t>
             </w:r>
           </w:p>
           <w:p>
@@ -5050,7 +5868,35 @@
               <w:rPr>
                 <w:rFonts w:ascii="標楷體" w:hAnsi="標楷體"/>
               </w:rPr>
-              <w:t xml:space="preserve">    cm."EntCode"        AS "EntCode"</w:t>
+              <w:t xml:space="preserve">    cm."</w:t>
+            </w:r>
+            <w:proofErr w:type="spellStart"/>
+            <w:r>
+              <w:rPr>
+                <w:rFonts w:ascii="標楷體" w:hAnsi="標楷體"/>
+              </w:rPr>
+              <w:t>EntCode</w:t>
+            </w:r>
+            <w:proofErr w:type="spellEnd"/>
+            <w:r>
+              <w:rPr>
+                <w:rFonts w:ascii="標楷體" w:hAnsi="標楷體"/>
+              </w:rPr>
+              <w:t>"        AS "</w:t>
+            </w:r>
+            <w:proofErr w:type="spellStart"/>
+            <w:r>
+              <w:rPr>
+                <w:rFonts w:ascii="標楷體" w:hAnsi="標楷體"/>
+              </w:rPr>
+              <w:t>EntCode</w:t>
+            </w:r>
+            <w:proofErr w:type="spellEnd"/>
+            <w:r>
+              <w:rPr>
+                <w:rFonts w:ascii="標楷體" w:hAnsi="標楷體"/>
+              </w:rPr>
+              <w:t>"</w:t>
             </w:r>
           </w:p>
           <w:p>
@@ -5084,7 +5930,21 @@
               <w:rPr>
                 <w:rFonts w:ascii="標楷體" w:hAnsi="標楷體"/>
               </w:rPr>
-              <w:t xml:space="preserve">    "MonthlyLoanBal"   ml</w:t>
+              <w:t xml:space="preserve">    "</w:t>
+            </w:r>
+            <w:proofErr w:type="spellStart"/>
+            <w:r>
+              <w:rPr>
+                <w:rFonts w:ascii="標楷體" w:hAnsi="標楷體"/>
+              </w:rPr>
+              <w:t>MonthlyLoanBal</w:t>
+            </w:r>
+            <w:proofErr w:type="spellEnd"/>
+            <w:r>
+              <w:rPr>
+                <w:rFonts w:ascii="標楷體" w:hAnsi="標楷體"/>
+              </w:rPr>
+              <w:t>"   ml</w:t>
             </w:r>
           </w:p>
           <w:p>
@@ -5101,7 +5961,77 @@
               <w:rPr>
                 <w:rFonts w:ascii="標楷體" w:hAnsi="標楷體"/>
               </w:rPr>
-              <w:t xml:space="preserve">    LEFT JOIN "LoanBorMain"          lb ON lb."CustNo" = ml."CustNo"</w:t>
+              <w:t xml:space="preserve">    LEFT JOIN "</w:t>
+            </w:r>
+            <w:proofErr w:type="spellStart"/>
+            <w:r>
+              <w:rPr>
+                <w:rFonts w:ascii="標楷體" w:hAnsi="標楷體"/>
+              </w:rPr>
+              <w:t>LoanBorMain</w:t>
+            </w:r>
+            <w:proofErr w:type="spellEnd"/>
+            <w:r>
+              <w:rPr>
+                <w:rFonts w:ascii="標楷體" w:hAnsi="標楷體"/>
+              </w:rPr>
+              <w:t xml:space="preserve">"          </w:t>
+            </w:r>
+            <w:proofErr w:type="spellStart"/>
+            <w:r>
+              <w:rPr>
+                <w:rFonts w:ascii="標楷體" w:hAnsi="標楷體"/>
+              </w:rPr>
+              <w:t>lb</w:t>
+            </w:r>
+            <w:proofErr w:type="spellEnd"/>
+            <w:r>
+              <w:rPr>
+                <w:rFonts w:ascii="標楷體" w:hAnsi="標楷體"/>
+              </w:rPr>
+              <w:t xml:space="preserve"> ON </w:t>
+            </w:r>
+            <w:proofErr w:type="spellStart"/>
+            <w:r>
+              <w:rPr>
+                <w:rFonts w:ascii="標楷體" w:hAnsi="標楷體"/>
+              </w:rPr>
+              <w:t>lb</w:t>
+            </w:r>
+            <w:proofErr w:type="spellEnd"/>
+            <w:r>
+              <w:rPr>
+                <w:rFonts w:ascii="標楷體" w:hAnsi="標楷體"/>
+              </w:rPr>
+              <w:t>."</w:t>
+            </w:r>
+            <w:proofErr w:type="spellStart"/>
+            <w:r>
+              <w:rPr>
+                <w:rFonts w:ascii="標楷體" w:hAnsi="標楷體"/>
+              </w:rPr>
+              <w:t>CustNo</w:t>
+            </w:r>
+            <w:proofErr w:type="spellEnd"/>
+            <w:r>
+              <w:rPr>
+                <w:rFonts w:ascii="標楷體" w:hAnsi="標楷體"/>
+              </w:rPr>
+              <w:t>" = ml."</w:t>
+            </w:r>
+            <w:proofErr w:type="spellStart"/>
+            <w:r>
+              <w:rPr>
+                <w:rFonts w:ascii="標楷體" w:hAnsi="標楷體"/>
+              </w:rPr>
+              <w:t>CustNo</w:t>
+            </w:r>
+            <w:proofErr w:type="spellEnd"/>
+            <w:r>
+              <w:rPr>
+                <w:rFonts w:ascii="標楷體" w:hAnsi="標楷體"/>
+              </w:rPr>
+              <w:t>"</w:t>
             </w:r>
           </w:p>
           <w:p>
@@ -5118,7 +6048,49 @@
               <w:rPr>
                 <w:rFonts w:ascii="標楷體" w:hAnsi="標楷體"/>
               </w:rPr>
-              <w:t xml:space="preserve">                                  AND lb."FacmNo" = ml."FacmNo"</w:t>
+              <w:t xml:space="preserve">                                  AND </w:t>
+            </w:r>
+            <w:proofErr w:type="spellStart"/>
+            <w:r>
+              <w:rPr>
+                <w:rFonts w:ascii="標楷體" w:hAnsi="標楷體"/>
+              </w:rPr>
+              <w:t>lb</w:t>
+            </w:r>
+            <w:proofErr w:type="spellEnd"/>
+            <w:r>
+              <w:rPr>
+                <w:rFonts w:ascii="標楷體" w:hAnsi="標楷體"/>
+              </w:rPr>
+              <w:t>."</w:t>
+            </w:r>
+            <w:proofErr w:type="spellStart"/>
+            <w:r>
+              <w:rPr>
+                <w:rFonts w:ascii="標楷體" w:hAnsi="標楷體"/>
+              </w:rPr>
+              <w:t>FacmNo</w:t>
+            </w:r>
+            <w:proofErr w:type="spellEnd"/>
+            <w:r>
+              <w:rPr>
+                <w:rFonts w:ascii="標楷體" w:hAnsi="標楷體"/>
+              </w:rPr>
+              <w:t>" = ml."</w:t>
+            </w:r>
+            <w:proofErr w:type="spellStart"/>
+            <w:r>
+              <w:rPr>
+                <w:rFonts w:ascii="標楷體" w:hAnsi="標楷體"/>
+              </w:rPr>
+              <w:t>FacmNo</w:t>
+            </w:r>
+            <w:proofErr w:type="spellEnd"/>
+            <w:r>
+              <w:rPr>
+                <w:rFonts w:ascii="標楷體" w:hAnsi="標楷體"/>
+              </w:rPr>
+              <w:t>"</w:t>
             </w:r>
           </w:p>
           <w:p>
@@ -5135,7 +6107,49 @@
               <w:rPr>
                 <w:rFonts w:ascii="標楷體" w:hAnsi="標楷體"/>
               </w:rPr>
-              <w:t xml:space="preserve">                                  AND lb."BormNo" = ml."BormNo"</w:t>
+              <w:t xml:space="preserve">                                  AND </w:t>
+            </w:r>
+            <w:proofErr w:type="spellStart"/>
+            <w:r>
+              <w:rPr>
+                <w:rFonts w:ascii="標楷體" w:hAnsi="標楷體"/>
+              </w:rPr>
+              <w:t>lb</w:t>
+            </w:r>
+            <w:proofErr w:type="spellEnd"/>
+            <w:r>
+              <w:rPr>
+                <w:rFonts w:ascii="標楷體" w:hAnsi="標楷體"/>
+              </w:rPr>
+              <w:t>."</w:t>
+            </w:r>
+            <w:proofErr w:type="spellStart"/>
+            <w:r>
+              <w:rPr>
+                <w:rFonts w:ascii="標楷體" w:hAnsi="標楷體"/>
+              </w:rPr>
+              <w:t>BormNo</w:t>
+            </w:r>
+            <w:proofErr w:type="spellEnd"/>
+            <w:r>
+              <w:rPr>
+                <w:rFonts w:ascii="標楷體" w:hAnsi="標楷體"/>
+              </w:rPr>
+              <w:t>" = ml."</w:t>
+            </w:r>
+            <w:proofErr w:type="spellStart"/>
+            <w:r>
+              <w:rPr>
+                <w:rFonts w:ascii="標楷體" w:hAnsi="標楷體"/>
+              </w:rPr>
+              <w:t>BormNo</w:t>
+            </w:r>
+            <w:proofErr w:type="spellEnd"/>
+            <w:r>
+              <w:rPr>
+                <w:rFonts w:ascii="標楷體" w:hAnsi="標楷體"/>
+              </w:rPr>
+              <w:t>"</w:t>
             </w:r>
           </w:p>
           <w:p>
@@ -5152,7 +6166,77 @@
               <w:rPr>
                 <w:rFonts w:ascii="標楷體" w:hAnsi="標楷體"/>
               </w:rPr>
-              <w:t xml:space="preserve">    LEFT JOIN "FacMain"              fm ON fm."CustNo" = ml."CustNo"</w:t>
+              <w:t xml:space="preserve">    LEFT JOIN "</w:t>
+            </w:r>
+            <w:proofErr w:type="spellStart"/>
+            <w:r>
+              <w:rPr>
+                <w:rFonts w:ascii="標楷體" w:hAnsi="標楷體"/>
+              </w:rPr>
+              <w:t>FacMain</w:t>
+            </w:r>
+            <w:proofErr w:type="spellEnd"/>
+            <w:r>
+              <w:rPr>
+                <w:rFonts w:ascii="標楷體" w:hAnsi="標楷體"/>
+              </w:rPr>
+              <w:t xml:space="preserve">"              </w:t>
+            </w:r>
+            <w:proofErr w:type="spellStart"/>
+            <w:r>
+              <w:rPr>
+                <w:rFonts w:ascii="標楷體" w:hAnsi="標楷體"/>
+              </w:rPr>
+              <w:t>fm</w:t>
+            </w:r>
+            <w:proofErr w:type="spellEnd"/>
+            <w:r>
+              <w:rPr>
+                <w:rFonts w:ascii="標楷體" w:hAnsi="標楷體"/>
+              </w:rPr>
+              <w:t xml:space="preserve"> ON </w:t>
+            </w:r>
+            <w:proofErr w:type="spellStart"/>
+            <w:r>
+              <w:rPr>
+                <w:rFonts w:ascii="標楷體" w:hAnsi="標楷體"/>
+              </w:rPr>
+              <w:t>fm</w:t>
+            </w:r>
+            <w:proofErr w:type="spellEnd"/>
+            <w:r>
+              <w:rPr>
+                <w:rFonts w:ascii="標楷體" w:hAnsi="標楷體"/>
+              </w:rPr>
+              <w:t>."</w:t>
+            </w:r>
+            <w:proofErr w:type="spellStart"/>
+            <w:r>
+              <w:rPr>
+                <w:rFonts w:ascii="標楷體" w:hAnsi="標楷體"/>
+              </w:rPr>
+              <w:t>CustNo</w:t>
+            </w:r>
+            <w:proofErr w:type="spellEnd"/>
+            <w:r>
+              <w:rPr>
+                <w:rFonts w:ascii="標楷體" w:hAnsi="標楷體"/>
+              </w:rPr>
+              <w:t>" = ml."</w:t>
+            </w:r>
+            <w:proofErr w:type="spellStart"/>
+            <w:r>
+              <w:rPr>
+                <w:rFonts w:ascii="標楷體" w:hAnsi="標楷體"/>
+              </w:rPr>
+              <w:t>CustNo</w:t>
+            </w:r>
+            <w:proofErr w:type="spellEnd"/>
+            <w:r>
+              <w:rPr>
+                <w:rFonts w:ascii="標楷體" w:hAnsi="標楷體"/>
+              </w:rPr>
+              <w:t>"</w:t>
             </w:r>
           </w:p>
           <w:p>
@@ -5169,7 +6253,49 @@
               <w:rPr>
                 <w:rFonts w:ascii="標楷體" w:hAnsi="標楷體"/>
               </w:rPr>
-              <w:t xml:space="preserve">                              AND fm."FacmNo" = ml."FacmNo"</w:t>
+              <w:t xml:space="preserve">                              AND </w:t>
+            </w:r>
+            <w:proofErr w:type="spellStart"/>
+            <w:r>
+              <w:rPr>
+                <w:rFonts w:ascii="標楷體" w:hAnsi="標楷體"/>
+              </w:rPr>
+              <w:t>fm</w:t>
+            </w:r>
+            <w:proofErr w:type="spellEnd"/>
+            <w:r>
+              <w:rPr>
+                <w:rFonts w:ascii="標楷體" w:hAnsi="標楷體"/>
+              </w:rPr>
+              <w:t>."</w:t>
+            </w:r>
+            <w:proofErr w:type="spellStart"/>
+            <w:r>
+              <w:rPr>
+                <w:rFonts w:ascii="標楷體" w:hAnsi="標楷體"/>
+              </w:rPr>
+              <w:t>FacmNo</w:t>
+            </w:r>
+            <w:proofErr w:type="spellEnd"/>
+            <w:r>
+              <w:rPr>
+                <w:rFonts w:ascii="標楷體" w:hAnsi="標楷體"/>
+              </w:rPr>
+              <w:t>" = ml."</w:t>
+            </w:r>
+            <w:proofErr w:type="spellStart"/>
+            <w:r>
+              <w:rPr>
+                <w:rFonts w:ascii="標楷體" w:hAnsi="標楷體"/>
+              </w:rPr>
+              <w:t>FacmNo</w:t>
+            </w:r>
+            <w:proofErr w:type="spellEnd"/>
+            <w:r>
+              <w:rPr>
+                <w:rFonts w:ascii="標楷體" w:hAnsi="標楷體"/>
+              </w:rPr>
+              <w:t>"</w:t>
             </w:r>
           </w:p>
           <w:p>
@@ -5186,7 +6312,49 @@
               <w:rPr>
                 <w:rFonts w:ascii="標楷體" w:hAnsi="標楷體"/>
               </w:rPr>
-              <w:t xml:space="preserve">    LEFT JOIN "CustMain"             cm ON cm."CustNo" = ml."CustNo"</w:t>
+              <w:t xml:space="preserve">    LEFT JOIN "</w:t>
+            </w:r>
+            <w:proofErr w:type="spellStart"/>
+            <w:r>
+              <w:rPr>
+                <w:rFonts w:ascii="標楷體" w:hAnsi="標楷體"/>
+              </w:rPr>
+              <w:t>CustMain</w:t>
+            </w:r>
+            <w:proofErr w:type="spellEnd"/>
+            <w:r>
+              <w:rPr>
+                <w:rFonts w:ascii="標楷體" w:hAnsi="標楷體"/>
+              </w:rPr>
+              <w:t>"             cm ON cm."</w:t>
+            </w:r>
+            <w:proofErr w:type="spellStart"/>
+            <w:r>
+              <w:rPr>
+                <w:rFonts w:ascii="標楷體" w:hAnsi="標楷體"/>
+              </w:rPr>
+              <w:t>CustNo</w:t>
+            </w:r>
+            <w:proofErr w:type="spellEnd"/>
+            <w:r>
+              <w:rPr>
+                <w:rFonts w:ascii="標楷體" w:hAnsi="標楷體"/>
+              </w:rPr>
+              <w:t>" = ml."</w:t>
+            </w:r>
+            <w:proofErr w:type="spellStart"/>
+            <w:r>
+              <w:rPr>
+                <w:rFonts w:ascii="標楷體" w:hAnsi="標楷體"/>
+              </w:rPr>
+              <w:t>CustNo</w:t>
+            </w:r>
+            <w:proofErr w:type="spellEnd"/>
+            <w:r>
+              <w:rPr>
+                <w:rFonts w:ascii="標楷體" w:hAnsi="標楷體"/>
+              </w:rPr>
+              <w:t>"</w:t>
             </w:r>
           </w:p>
           <w:p>
@@ -5199,12 +6367,14 @@
                 <w:rFonts w:ascii="標楷體" w:hAnsi="標楷體"/>
               </w:rPr>
             </w:pPr>
+            <w:proofErr w:type="gramStart"/>
             <w:r>
               <w:rPr>
                 <w:rFonts w:ascii="標楷體" w:hAnsi="標楷體"/>
               </w:rPr>
               <w:t>WHERE</w:t>
             </w:r>
+            <w:proofErr w:type="gramEnd"/>
           </w:p>
           <w:p>
             <w:pPr>
@@ -5220,8 +6390,38 @@
               <w:rPr>
                 <w:rFonts w:ascii="標楷體" w:hAnsi="標楷體"/>
               </w:rPr>
-              <w:t xml:space="preserve">    ml."YearMonth" = :dateinputend</w:t>
-            </w:r>
+              <w:t xml:space="preserve">    ml."</w:t>
+            </w:r>
+            <w:proofErr w:type="spellStart"/>
+            <w:r>
+              <w:rPr>
+                <w:rFonts w:ascii="標楷體" w:hAnsi="標楷體"/>
+              </w:rPr>
+              <w:t>YearMonth</w:t>
+            </w:r>
+            <w:proofErr w:type="spellEnd"/>
+            <w:r>
+              <w:rPr>
+                <w:rFonts w:ascii="標楷體" w:hAnsi="標楷體"/>
+              </w:rPr>
+              <w:t xml:space="preserve">" </w:t>
+            </w:r>
+            <w:proofErr w:type="gramStart"/>
+            <w:r>
+              <w:rPr>
+                <w:rFonts w:ascii="標楷體" w:hAnsi="標楷體"/>
+              </w:rPr>
+              <w:t>= :</w:t>
+            </w:r>
+            <w:proofErr w:type="spellStart"/>
+            <w:r>
+              <w:rPr>
+                <w:rFonts w:ascii="標楷體" w:hAnsi="標楷體"/>
+              </w:rPr>
+              <w:t>dateinputend</w:t>
+            </w:r>
+            <w:proofErr w:type="spellEnd"/>
+            <w:proofErr w:type="gramEnd"/>
           </w:p>
           <w:p>
             <w:pPr>
@@ -5237,7 +6437,21 @@
               <w:rPr>
                 <w:rFonts w:ascii="標楷體" w:hAnsi="標楷體"/>
               </w:rPr>
-              <w:t xml:space="preserve">    AND ml."LoanBalance" &gt; 0</w:t>
+              <w:t xml:space="preserve">    AND ml."</w:t>
+            </w:r>
+            <w:proofErr w:type="spellStart"/>
+            <w:r>
+              <w:rPr>
+                <w:rFonts w:ascii="標楷體" w:hAnsi="標楷體"/>
+              </w:rPr>
+              <w:t>LoanBalance</w:t>
+            </w:r>
+            <w:proofErr w:type="spellEnd"/>
+            <w:r>
+              <w:rPr>
+                <w:rFonts w:ascii="標楷體" w:hAnsi="標楷體"/>
+              </w:rPr>
+              <w:t>" &gt; 0</w:t>
             </w:r>
           </w:p>
           <w:p>
@@ -5271,7 +6485,21 @@
               <w:rPr>
                 <w:rFonts w:ascii="標楷體" w:hAnsi="標楷體"/>
               </w:rPr>
-              <w:t xml:space="preserve">    "CustNo",</w:t>
+              <w:t xml:space="preserve">    "</w:t>
+            </w:r>
+            <w:proofErr w:type="spellStart"/>
+            <w:r>
+              <w:rPr>
+                <w:rFonts w:ascii="標楷體" w:hAnsi="標楷體"/>
+              </w:rPr>
+              <w:t>CustNo</w:t>
+            </w:r>
+            <w:proofErr w:type="spellEnd"/>
+            <w:r>
+              <w:rPr>
+                <w:rFonts w:ascii="標楷體" w:hAnsi="標楷體"/>
+              </w:rPr>
+              <w:t>",</w:t>
             </w:r>
           </w:p>
           <w:p>
@@ -5288,7 +6516,21 @@
               <w:rPr>
                 <w:rFonts w:ascii="標楷體" w:hAnsi="標楷體"/>
               </w:rPr>
-              <w:t xml:space="preserve">    "FacmNo",</w:t>
+              <w:t xml:space="preserve">    "</w:t>
+            </w:r>
+            <w:proofErr w:type="spellStart"/>
+            <w:r>
+              <w:rPr>
+                <w:rFonts w:ascii="標楷體" w:hAnsi="標楷體"/>
+              </w:rPr>
+              <w:t>FacmNo</w:t>
+            </w:r>
+            <w:proofErr w:type="spellEnd"/>
+            <w:r>
+              <w:rPr>
+                <w:rFonts w:ascii="標楷體" w:hAnsi="標楷體"/>
+              </w:rPr>
+              <w:t>",</w:t>
             </w:r>
           </w:p>
           <w:p>
@@ -5305,7 +6547,21 @@
               <w:rPr>
                 <w:rFonts w:ascii="標楷體" w:hAnsi="標楷體"/>
               </w:rPr>
-              <w:t xml:space="preserve">    "BormNo"</w:t>
+              <w:t xml:space="preserve">    "</w:t>
+            </w:r>
+            <w:proofErr w:type="spellStart"/>
+            <w:r>
+              <w:rPr>
+                <w:rFonts w:ascii="標楷體" w:hAnsi="標楷體"/>
+              </w:rPr>
+              <w:t>BormNo</w:t>
+            </w:r>
+            <w:proofErr w:type="spellEnd"/>
+            <w:r>
+              <w:rPr>
+                <w:rFonts w:ascii="標楷體" w:hAnsi="標楷體"/>
+              </w:rPr>
+              <w:t>"</w:t>
             </w:r>
           </w:p>
         </w:tc>
@@ -5348,10 +6604,10 @@
     <w:p>
       <w:r>
         <w:object w:dxaOrig="1508" w:dyaOrig="1021" w14:anchorId="170A697D">
-          <v:shape id="_x0000_i1029" type="#_x0000_t75" style="width:75.5pt;height:51pt" o:ole="">
+          <v:shape id="_x0000_i1027" type="#_x0000_t75" style="width:75.5pt;height:51pt" o:ole="">
             <v:imagedata r:id="rId14" o:title=""/>
           </v:shape>
-          <o:OLEObject Type="Embed" ProgID="Package" ShapeID="_x0000_i1029" DrawAspect="Icon" ObjectID="_1739806838" r:id="rId15"/>
+          <o:OLEObject Type="Embed" ProgID="Package" ShapeID="_x0000_i1027" DrawAspect="Icon" ObjectID="_1740314223" r:id="rId15"/>
         </w:object>
       </w:r>
       <w:r>
@@ -5372,129 +6628,126 @@
       <w:r>
         <w:t>)</w:t>
       </w:r>
-      <w:bookmarkStart w:id="3" w:name="_GoBack"/>
-      <w:bookmarkEnd w:id="3"/>
     </w:p>
     <w:p>
       <w:pPr>
         <w:rPr>
+          <w:color w:val="548DD4" w:themeColor="text2" w:themeTint="99"/>
+        </w:rPr>
+      </w:pPr>
+      <w:r>
+        <w:rPr>
           <w:rFonts w:hint="eastAsia"/>
           <w:color w:val="548DD4" w:themeColor="text2" w:themeTint="99"/>
         </w:rPr>
-      </w:pPr>
+        <w:t>D1</w:t>
+      </w:r>
+      <w:r>
+        <w:rPr>
+          <w:color w:val="548DD4" w:themeColor="text2" w:themeTint="99"/>
+        </w:rPr>
+        <w:t>09040904A</w:t>
+      </w:r>
       <w:r>
         <w:rPr>
           <w:rFonts w:hint="eastAsia"/>
           <w:color w:val="548DD4" w:themeColor="text2" w:themeTint="99"/>
         </w:rPr>
-        <w:t>D1</w:t>
-      </w:r>
-      <w:r>
-        <w:rPr>
-          <w:color w:val="548DD4" w:themeColor="text2" w:themeTint="99"/>
-        </w:rPr>
-        <w:t>09040904A</w:t>
+        <w:t>檔案：內網</w:t>
       </w:r>
       <w:r>
         <w:rPr>
           <w:rFonts w:hint="eastAsia"/>
           <w:color w:val="548DD4" w:themeColor="text2" w:themeTint="99"/>
         </w:rPr>
-        <w:t>檔案：內網</w:t>
+        <w:t>(S</w:t>
+      </w:r>
+      <w:r>
+        <w:rPr>
+          <w:color w:val="548DD4" w:themeColor="text2" w:themeTint="99"/>
+        </w:rPr>
+        <w:t>harePoint</w:t>
       </w:r>
       <w:r>
         <w:rPr>
           <w:rFonts w:hint="eastAsia"/>
           <w:color w:val="548DD4" w:themeColor="text2" w:themeTint="99"/>
         </w:rPr>
-        <w:t>(S</w:t>
+        <w:t>:</w:t>
       </w:r>
       <w:r>
         <w:rPr>
           <w:color w:val="548DD4" w:themeColor="text2" w:themeTint="99"/>
         </w:rPr>
-        <w:t>harePoint</w:t>
+        <w:t xml:space="preserve"> 05.</w:t>
       </w:r>
       <w:r>
         <w:rPr>
           <w:rFonts w:hint="eastAsia"/>
           <w:color w:val="548DD4" w:themeColor="text2" w:themeTint="99"/>
         </w:rPr>
-        <w:t>:</w:t>
-      </w:r>
-      <w:r>
-        <w:rPr>
-          <w:color w:val="548DD4" w:themeColor="text2" w:themeTint="99"/>
-        </w:rPr>
-        <w:t xml:space="preserve"> 05.</w:t>
+        <w:t>廠商工作區</w:t>
       </w:r>
       <w:r>
         <w:rPr>
           <w:rFonts w:hint="eastAsia"/>
           <w:color w:val="548DD4" w:themeColor="text2" w:themeTint="99"/>
         </w:rPr>
-        <w:t>廠商工作區</w:t>
+        <w:t>/051.</w:t>
       </w:r>
       <w:r>
         <w:rPr>
           <w:rFonts w:hint="eastAsia"/>
           <w:color w:val="548DD4" w:themeColor="text2" w:themeTint="99"/>
         </w:rPr>
-        <w:t>/051.</w:t>
+        <w:t>交付項目</w:t>
       </w:r>
       <w:r>
         <w:rPr>
           <w:rFonts w:hint="eastAsia"/>
           <w:color w:val="548DD4" w:themeColor="text2" w:themeTint="99"/>
         </w:rPr>
-        <w:t>交付項目</w:t>
+        <w:t>/</w:t>
       </w:r>
       <w:r>
         <w:rPr>
           <w:rFonts w:hint="eastAsia"/>
           <w:color w:val="548DD4" w:themeColor="text2" w:themeTint="99"/>
         </w:rPr>
-        <w:t>/</w:t>
+        <w:t>報表區</w:t>
       </w:r>
       <w:r>
         <w:rPr>
           <w:rFonts w:hint="eastAsia"/>
           <w:color w:val="548DD4" w:themeColor="text2" w:themeTint="99"/>
         </w:rPr>
-        <w:t>報表區</w:t>
+        <w:t>/IRA/111/D1</w:t>
+      </w:r>
+      <w:r>
+        <w:rPr>
+          <w:color w:val="548DD4" w:themeColor="text2" w:themeTint="99"/>
+        </w:rPr>
+        <w:t>09040904A</w:t>
       </w:r>
       <w:r>
         <w:rPr>
           <w:rFonts w:hint="eastAsia"/>
           <w:color w:val="548DD4" w:themeColor="text2" w:themeTint="99"/>
         </w:rPr>
-        <w:t>/IRA/111/D1</w:t>
-      </w:r>
-      <w:r>
-        <w:rPr>
-          <w:color w:val="548DD4" w:themeColor="text2" w:themeTint="99"/>
-        </w:rPr>
-        <w:t>09040904A</w:t>
+        <w:t>_1120112(</w:t>
       </w:r>
       <w:r>
         <w:rPr>
           <w:rFonts w:hint="eastAsia"/>
           <w:color w:val="548DD4" w:themeColor="text2" w:themeTint="99"/>
         </w:rPr>
-        <w:t>_1120112(</w:t>
+        <w:t>原始</w:t>
       </w:r>
       <w:r>
         <w:rPr>
           <w:rFonts w:hint="eastAsia"/>
           <w:color w:val="548DD4" w:themeColor="text2" w:themeTint="99"/>
         </w:rPr>
-        <w:t>原始</w:t>
-      </w:r>
-      <w:r>
-        <w:rPr>
-          <w:rFonts w:hint="eastAsia"/>
-          <w:color w:val="548DD4" w:themeColor="text2" w:themeTint="99"/>
-        </w:rPr>
         <w:t>)</w:t>
       </w:r>
     </w:p>
@@ -5508,7 +6761,6 @@
     <w:p>
       <w:pPr>
         <w:rPr>
-          <w:rFonts w:hint="eastAsia"/>
           <w:color w:val="548DD4" w:themeColor="text2" w:themeTint="99"/>
         </w:rPr>
       </w:pPr>
@@ -5630,7 +6882,7 @@
 </file>
 
 <file path=word/endnotes.xml><?xml version="1.0" encoding="utf-8"?>
-<w:endnotes xmlns:wpc="http://schemas.microsoft.com/office/word/2010/wordprocessingCanvas" xmlns:cx="http://schemas.microsoft.com/office/drawing/2014/chartex" xmlns:cx1="http://schemas.microsoft.com/office/drawing/2015/9/8/chartex" xmlns:mc="http://schemas.openxmlformats.org/markup-compatibility/2006" xmlns:o="urn:schemas-microsoft-com:office:office" xmlns:r="http://schemas.openxmlformats.org/officeDocument/2006/relationships" xmlns:m="http://schemas.openxmlformats.org/officeDocument/2006/math" xmlns:v="urn:schemas-microsoft-com:vml" xmlns:wp14="http://schemas.microsoft.com/office/word/2010/wordprocessingDrawing" xmlns:wp="http://schemas.openxmlformats.org/drawingml/2006/wordprocessingDrawing" xmlns:w10="urn:schemas-microsoft-com:office:word" xmlns:w="http://schemas.openxmlformats.org/wordprocessingml/2006/main" xmlns:w14="http://schemas.microsoft.com/office/word/2010/wordml" xmlns:w15="http://schemas.microsoft.com/office/word/2012/wordml" xmlns:w16se="http://schemas.microsoft.com/office/word/2015/wordml/symex" xmlns:wpg="http://schemas.microsoft.com/office/word/2010/wordprocessingGroup" xmlns:wpi="http://schemas.microsoft.com/office/word/2010/wordprocessingInk" xmlns:wne="http://schemas.microsoft.com/office/word/2006/wordml" xmlns:wps="http://schemas.microsoft.com/office/word/2010/wordprocessingShape" mc:Ignorable="w14 w15 w16se wp14">
+<w:endnotes xmlns:wpc="http://schemas.microsoft.com/office/word/2010/wordprocessingCanvas" xmlns:cx="http://schemas.microsoft.com/office/drawing/2014/chartex" xmlns:cx1="http://schemas.microsoft.com/office/drawing/2015/9/8/chartex" xmlns:cx2="http://schemas.microsoft.com/office/drawing/2015/10/21/chartex" xmlns:cx3="http://schemas.microsoft.com/office/drawing/2016/5/9/chartex" xmlns:cx4="http://schemas.microsoft.com/office/drawing/2016/5/10/chartex" xmlns:cx5="http://schemas.microsoft.com/office/drawing/2016/5/11/chartex" xmlns:cx6="http://schemas.microsoft.com/office/drawing/2016/5/12/chartex" xmlns:cx7="http://schemas.microsoft.com/office/drawing/2016/5/13/chartex" xmlns:cx8="http://schemas.microsoft.com/office/drawing/2016/5/14/chartex" xmlns:mc="http://schemas.openxmlformats.org/markup-compatibility/2006" xmlns:aink="http://schemas.microsoft.com/office/drawing/2016/ink" xmlns:am3d="http://schemas.microsoft.com/office/drawing/2017/model3d" xmlns:o="urn:schemas-microsoft-com:office:office" xmlns:oel="http://schemas.microsoft.com/office/2019/extlst" xmlns:r="http://schemas.openxmlformats.org/officeDocument/2006/relationships" xmlns:m="http://schemas.openxmlformats.org/officeDocument/2006/math" xmlns:v="urn:schemas-microsoft-com:vml" xmlns:wp14="http://schemas.microsoft.com/office/word/2010/wordprocessingDrawing" xmlns:wp="http://schemas.openxmlformats.org/drawingml/2006/wordprocessingDrawing" xmlns:w10="urn:schemas-microsoft-com:office:word" xmlns:w="http://schemas.openxmlformats.org/wordprocessingml/2006/main" xmlns:w14="http://schemas.microsoft.com/office/word/2010/wordml" xmlns:w15="http://schemas.microsoft.com/office/word/2012/wordml" xmlns:w16cex="http://schemas.microsoft.com/office/word/2018/wordml/cex" xmlns:w16cid="http://schemas.microsoft.com/office/word/2016/wordml/cid" xmlns:w16="http://schemas.microsoft.com/office/word/2018/wordml" xmlns:w16sdtdh="http://schemas.microsoft.com/office/word/2020/wordml/sdtdatahash" xmlns:w16se="http://schemas.microsoft.com/office/word/2015/wordml/symex" xmlns:wpg="http://schemas.microsoft.com/office/word/2010/wordprocessingGroup" xmlns:wpi="http://schemas.microsoft.com/office/word/2010/wordprocessingInk" xmlns:wne="http://schemas.microsoft.com/office/word/2006/wordml" xmlns:wps="http://schemas.microsoft.com/office/word/2010/wordprocessingShape" mc:Ignorable="w14 w15 w16se w16cid w16 w16cex w16sdtdh wp14">
   <w:endnote w:type="separator" w:id="-1">
     <w:p>
       <w:r>
@@ -5649,7 +6901,7 @@
 </file>
 
 <file path=word/footer1.xml><?xml version="1.0" encoding="utf-8"?>
-<w:ftr xmlns:wpc="http://schemas.microsoft.com/office/word/2010/wordprocessingCanvas" xmlns:cx="http://schemas.microsoft.com/office/drawing/2014/chartex" xmlns:cx1="http://schemas.microsoft.com/office/drawing/2015/9/8/chartex" xmlns:mc="http://schemas.openxmlformats.org/markup-compatibility/2006" xmlns:o="urn:schemas-microsoft-com:office:office" xmlns:r="http://schemas.openxmlformats.org/officeDocument/2006/relationships" xmlns:m="http://schemas.openxmlformats.org/officeDocument/2006/math" xmlns:v="urn:schemas-microsoft-com:vml" xmlns:wp14="http://schemas.microsoft.com/office/word/2010/wordprocessingDrawing" xmlns:wp="http://schemas.openxmlformats.org/drawingml/2006/wordprocessingDrawing" xmlns:w10="urn:schemas-microsoft-com:office:word" xmlns:w="http://schemas.openxmlformats.org/wordprocessingml/2006/main" xmlns:w14="http://schemas.microsoft.com/office/word/2010/wordml" xmlns:w15="http://schemas.microsoft.com/office/word/2012/wordml" xmlns:w16se="http://schemas.microsoft.com/office/word/2015/wordml/symex" xmlns:wpg="http://schemas.microsoft.com/office/word/2010/wordprocessingGroup" xmlns:wpi="http://schemas.microsoft.com/office/word/2010/wordprocessingInk" xmlns:wne="http://schemas.microsoft.com/office/word/2006/wordml" xmlns:wps="http://schemas.microsoft.com/office/word/2010/wordprocessingShape" mc:Ignorable="w14 w15 w16se wp14">
+<w:ftr xmlns:wpc="http://schemas.microsoft.com/office/word/2010/wordprocessingCanvas" xmlns:cx="http://schemas.microsoft.com/office/drawing/2014/chartex" xmlns:cx1="http://schemas.microsoft.com/office/drawing/2015/9/8/chartex" xmlns:cx2="http://schemas.microsoft.com/office/drawing/2015/10/21/chartex" xmlns:cx3="http://schemas.microsoft.com/office/drawing/2016/5/9/chartex" xmlns:cx4="http://schemas.microsoft.com/office/drawing/2016/5/10/chartex" xmlns:cx5="http://schemas.microsoft.com/office/drawing/2016/5/11/chartex" xmlns:cx6="http://schemas.microsoft.com/office/drawing/2016/5/12/chartex" xmlns:cx7="http://schemas.microsoft.com/office/drawing/2016/5/13/chartex" xmlns:cx8="http://schemas.microsoft.com/office/drawing/2016/5/14/chartex" xmlns:mc="http://schemas.openxmlformats.org/markup-compatibility/2006" xmlns:aink="http://schemas.microsoft.com/office/drawing/2016/ink" xmlns:am3d="http://schemas.microsoft.com/office/drawing/2017/model3d" xmlns:o="urn:schemas-microsoft-com:office:office" xmlns:oel="http://schemas.microsoft.com/office/2019/extlst" xmlns:r="http://schemas.openxmlformats.org/officeDocument/2006/relationships" xmlns:m="http://schemas.openxmlformats.org/officeDocument/2006/math" xmlns:v="urn:schemas-microsoft-com:vml" xmlns:wp14="http://schemas.microsoft.com/office/word/2010/wordprocessingDrawing" xmlns:wp="http://schemas.openxmlformats.org/drawingml/2006/wordprocessingDrawing" xmlns:w10="urn:schemas-microsoft-com:office:word" xmlns:w="http://schemas.openxmlformats.org/wordprocessingml/2006/main" xmlns:w14="http://schemas.microsoft.com/office/word/2010/wordml" xmlns:w15="http://schemas.microsoft.com/office/word/2012/wordml" xmlns:w16cex="http://schemas.microsoft.com/office/word/2018/wordml/cex" xmlns:w16cid="http://schemas.microsoft.com/office/word/2016/wordml/cid" xmlns:w16="http://schemas.microsoft.com/office/word/2018/wordml" xmlns:w16sdtdh="http://schemas.microsoft.com/office/word/2020/wordml/sdtdatahash" xmlns:w16se="http://schemas.microsoft.com/office/word/2015/wordml/symex" xmlns:wpg="http://schemas.microsoft.com/office/word/2010/wordprocessingGroup" xmlns:wpi="http://schemas.microsoft.com/office/word/2010/wordprocessingInk" xmlns:wne="http://schemas.microsoft.com/office/word/2006/wordml" xmlns:wps="http://schemas.microsoft.com/office/word/2010/wordprocessingShape" mc:Ignorable="w14 w15 w16se w16cid w16 w16cex w16sdtdh wp14">
   <w:p>
     <w:pPr>
       <w:pStyle w:val="a9"/>
@@ -5884,7 +7136,7 @@
 </file>
 
 <file path=word/footnotes.xml><?xml version="1.0" encoding="utf-8"?>
-<w:footnotes xmlns:wpc="http://schemas.microsoft.com/office/word/2010/wordprocessingCanvas" xmlns:cx="http://schemas.microsoft.com/office/drawing/2014/chartex" xmlns:cx1="http://schemas.microsoft.com/office/drawing/2015/9/8/chartex" xmlns:mc="http://schemas.openxmlformats.org/markup-compatibility/2006" xmlns:o="urn:schemas-microsoft-com:office:office" xmlns:r="http://schemas.openxmlformats.org/officeDocument/2006/relationships" xmlns:m="http://schemas.openxmlformats.org/officeDocument/2006/math" xmlns:v="urn:schemas-microsoft-com:vml" xmlns:wp14="http://schemas.microsoft.com/office/word/2010/wordprocessingDrawing" xmlns:wp="http://schemas.openxmlformats.org/drawingml/2006/wordprocessingDrawing" xmlns:w10="urn:schemas-microsoft-com:office:word" xmlns:w="http://schemas.openxmlformats.org/wordprocessingml/2006/main" xmlns:w14="http://schemas.microsoft.com/office/word/2010/wordml" xmlns:w15="http://schemas.microsoft.com/office/word/2012/wordml" xmlns:w16se="http://schemas.microsoft.com/office/word/2015/wordml/symex" xmlns:wpg="http://schemas.microsoft.com/office/word/2010/wordprocessingGroup" xmlns:wpi="http://schemas.microsoft.com/office/word/2010/wordprocessingInk" xmlns:wne="http://schemas.microsoft.com/office/word/2006/wordml" xmlns:wps="http://schemas.microsoft.com/office/word/2010/wordprocessingShape" mc:Ignorable="w14 w15 w16se wp14">
+<w:footnotes xmlns:wpc="http://schemas.microsoft.com/office/word/2010/wordprocessingCanvas" xmlns:cx="http://schemas.microsoft.com/office/drawing/2014/chartex" xmlns:cx1="http://schemas.microsoft.com/office/drawing/2015/9/8/chartex" xmlns:cx2="http://schemas.microsoft.com/office/drawing/2015/10/21/chartex" xmlns:cx3="http://schemas.microsoft.com/office/drawing/2016/5/9/chartex" xmlns:cx4="http://schemas.microsoft.com/office/drawing/2016/5/10/chartex" xmlns:cx5="http://schemas.microsoft.com/office/drawing/2016/5/11/chartex" xmlns:cx6="http://schemas.microsoft.com/office/drawing/2016/5/12/chartex" xmlns:cx7="http://schemas.microsoft.com/office/drawing/2016/5/13/chartex" xmlns:cx8="http://schemas.microsoft.com/office/drawing/2016/5/14/chartex" xmlns:mc="http://schemas.openxmlformats.org/markup-compatibility/2006" xmlns:aink="http://schemas.microsoft.com/office/drawing/2016/ink" xmlns:am3d="http://schemas.microsoft.com/office/drawing/2017/model3d" xmlns:o="urn:schemas-microsoft-com:office:office" xmlns:oel="http://schemas.microsoft.com/office/2019/extlst" xmlns:r="http://schemas.openxmlformats.org/officeDocument/2006/relationships" xmlns:m="http://schemas.openxmlformats.org/officeDocument/2006/math" xmlns:v="urn:schemas-microsoft-com:vml" xmlns:wp14="http://schemas.microsoft.com/office/word/2010/wordprocessingDrawing" xmlns:wp="http://schemas.openxmlformats.org/drawingml/2006/wordprocessingDrawing" xmlns:w10="urn:schemas-microsoft-com:office:word" xmlns:w="http://schemas.openxmlformats.org/wordprocessingml/2006/main" xmlns:w14="http://schemas.microsoft.com/office/word/2010/wordml" xmlns:w15="http://schemas.microsoft.com/office/word/2012/wordml" xmlns:w16cex="http://schemas.microsoft.com/office/word/2018/wordml/cex" xmlns:w16cid="http://schemas.microsoft.com/office/word/2016/wordml/cid" xmlns:w16="http://schemas.microsoft.com/office/word/2018/wordml" xmlns:w16sdtdh="http://schemas.microsoft.com/office/word/2020/wordml/sdtdatahash" xmlns:w16se="http://schemas.microsoft.com/office/word/2015/wordml/symex" xmlns:wpg="http://schemas.microsoft.com/office/word/2010/wordprocessingGroup" xmlns:wpi="http://schemas.microsoft.com/office/word/2010/wordprocessingInk" xmlns:wne="http://schemas.microsoft.com/office/word/2006/wordml" xmlns:wps="http://schemas.microsoft.com/office/word/2010/wordprocessingShape" mc:Ignorable="w14 w15 w16se w16cid w16 w16cex w16sdtdh wp14">
   <w:footnote w:type="separator" w:id="-1">
     <w:p>
       <w:r>
@@ -5903,7 +7155,7 @@
 </file>
 
 <file path=word/header1.xml><?xml version="1.0" encoding="utf-8"?>
-<w:hdr xmlns:wpc="http://schemas.microsoft.com/office/word/2010/wordprocessingCanvas" xmlns:cx="http://schemas.microsoft.com/office/drawing/2014/chartex" xmlns:cx1="http://schemas.microsoft.com/office/drawing/2015/9/8/chartex" xmlns:mc="http://schemas.openxmlformats.org/markup-compatibility/2006" xmlns:o="urn:schemas-microsoft-com:office:office" xmlns:r="http://schemas.openxmlformats.org/officeDocument/2006/relationships" xmlns:m="http://schemas.openxmlformats.org/officeDocument/2006/math" xmlns:v="urn:schemas-microsoft-com:vml" xmlns:wp14="http://schemas.microsoft.com/office/word/2010/wordprocessingDrawing" xmlns:wp="http://schemas.openxmlformats.org/drawingml/2006/wordprocessingDrawing" xmlns:w10="urn:schemas-microsoft-com:office:word" xmlns:w="http://schemas.openxmlformats.org/wordprocessingml/2006/main" xmlns:w14="http://schemas.microsoft.com/office/word/2010/wordml" xmlns:w15="http://schemas.microsoft.com/office/word/2012/wordml" xmlns:w16se="http://schemas.microsoft.com/office/word/2015/wordml/symex" xmlns:wpg="http://schemas.microsoft.com/office/word/2010/wordprocessingGroup" xmlns:wpi="http://schemas.microsoft.com/office/word/2010/wordprocessingInk" xmlns:wne="http://schemas.microsoft.com/office/word/2006/wordml" xmlns:wps="http://schemas.microsoft.com/office/word/2010/wordprocessingShape" mc:Ignorable="w14 w15 w16se wp14">
+<w:hdr xmlns:wpc="http://schemas.microsoft.com/office/word/2010/wordprocessingCanvas" xmlns:cx="http://schemas.microsoft.com/office/drawing/2014/chartex" xmlns:cx1="http://schemas.microsoft.com/office/drawing/2015/9/8/chartex" xmlns:cx2="http://schemas.microsoft.com/office/drawing/2015/10/21/chartex" xmlns:cx3="http://schemas.microsoft.com/office/drawing/2016/5/9/chartex" xmlns:cx4="http://schemas.microsoft.com/office/drawing/2016/5/10/chartex" xmlns:cx5="http://schemas.microsoft.com/office/drawing/2016/5/11/chartex" xmlns:cx6="http://schemas.microsoft.com/office/drawing/2016/5/12/chartex" xmlns:cx7="http://schemas.microsoft.com/office/drawing/2016/5/13/chartex" xmlns:cx8="http://schemas.microsoft.com/office/drawing/2016/5/14/chartex" xmlns:mc="http://schemas.openxmlformats.org/markup-compatibility/2006" xmlns:aink="http://schemas.microsoft.com/office/drawing/2016/ink" xmlns:am3d="http://schemas.microsoft.com/office/drawing/2017/model3d" xmlns:o="urn:schemas-microsoft-com:office:office" xmlns:oel="http://schemas.microsoft.com/office/2019/extlst" xmlns:r="http://schemas.openxmlformats.org/officeDocument/2006/relationships" xmlns:m="http://schemas.openxmlformats.org/officeDocument/2006/math" xmlns:v="urn:schemas-microsoft-com:vml" xmlns:wp14="http://schemas.microsoft.com/office/word/2010/wordprocessingDrawing" xmlns:wp="http://schemas.openxmlformats.org/drawingml/2006/wordprocessingDrawing" xmlns:w10="urn:schemas-microsoft-com:office:word" xmlns:w="http://schemas.openxmlformats.org/wordprocessingml/2006/main" xmlns:w14="http://schemas.microsoft.com/office/word/2010/wordml" xmlns:w15="http://schemas.microsoft.com/office/word/2012/wordml" xmlns:w16cex="http://schemas.microsoft.com/office/word/2018/wordml/cex" xmlns:w16cid="http://schemas.microsoft.com/office/word/2016/wordml/cid" xmlns:w16="http://schemas.microsoft.com/office/word/2018/wordml" xmlns:w16sdtdh="http://schemas.microsoft.com/office/word/2020/wordml/sdtdatahash" xmlns:w16se="http://schemas.microsoft.com/office/word/2015/wordml/symex" xmlns:wpg="http://schemas.microsoft.com/office/word/2010/wordprocessingGroup" xmlns:wpi="http://schemas.microsoft.com/office/word/2010/wordprocessingInk" xmlns:wne="http://schemas.microsoft.com/office/word/2006/wordml" xmlns:wps="http://schemas.microsoft.com/office/word/2010/wordprocessingShape" mc:Ignorable="w14 w15 w16se w16cid w16 w16cex w16sdtdh wp14">
   <w:p>
     <w:pPr>
       <w:pStyle w:val="a5"/>
@@ -5918,7 +7170,7 @@
 </file>
 
 <file path=word/numbering.xml><?xml version="1.0" encoding="utf-8"?>
-<w:numbering xmlns:wpc="http://schemas.microsoft.com/office/word/2010/wordprocessingCanvas" xmlns:cx="http://schemas.microsoft.com/office/drawing/2014/chartex" xmlns:cx1="http://schemas.microsoft.com/office/drawing/2015/9/8/chartex" xmlns:mc="http://schemas.openxmlformats.org/markup-compatibility/2006" xmlns:o="urn:schemas-microsoft-com:office:office" xmlns:r="http://schemas.openxmlformats.org/officeDocument/2006/relationships" xmlns:m="http://schemas.openxmlformats.org/officeDocument/2006/math" xmlns:v="urn:schemas-microsoft-com:vml" xmlns:wp14="http://schemas.microsoft.com/office/word/2010/wordprocessingDrawing" xmlns:wp="http://schemas.openxmlformats.org/drawingml/2006/wordprocessingDrawing" xmlns:w10="urn:schemas-microsoft-com:office:word" xmlns:w="http://schemas.openxmlformats.org/wordprocessingml/2006/main" xmlns:w14="http://schemas.microsoft.com/office/word/2010/wordml" xmlns:w15="http://schemas.microsoft.com/office/word/2012/wordml" xmlns:w16se="http://schemas.microsoft.com/office/word/2015/wordml/symex" xmlns:wpg="http://schemas.microsoft.com/office/word/2010/wordprocessingGroup" xmlns:wpi="http://schemas.microsoft.com/office/word/2010/wordprocessingInk" xmlns:wne="http://schemas.microsoft.com/office/word/2006/wordml" xmlns:wps="http://schemas.microsoft.com/office/word/2010/wordprocessingShape" mc:Ignorable="w14 w15 w16se wp14">
+<w:numbering xmlns:wpc="http://schemas.microsoft.com/office/word/2010/wordprocessingCanvas" xmlns:cx="http://schemas.microsoft.com/office/drawing/2014/chartex" xmlns:cx1="http://schemas.microsoft.com/office/drawing/2015/9/8/chartex" xmlns:cx2="http://schemas.microsoft.com/office/drawing/2015/10/21/chartex" xmlns:cx3="http://schemas.microsoft.com/office/drawing/2016/5/9/chartex" xmlns:cx4="http://schemas.microsoft.com/office/drawing/2016/5/10/chartex" xmlns:cx5="http://schemas.microsoft.com/office/drawing/2016/5/11/chartex" xmlns:cx6="http://schemas.microsoft.com/office/drawing/2016/5/12/chartex" xmlns:cx7="http://schemas.microsoft.com/office/drawing/2016/5/13/chartex" xmlns:cx8="http://schemas.microsoft.com/office/drawing/2016/5/14/chartex" xmlns:mc="http://schemas.openxmlformats.org/markup-compatibility/2006" xmlns:aink="http://schemas.microsoft.com/office/drawing/2016/ink" xmlns:am3d="http://schemas.microsoft.com/office/drawing/2017/model3d" xmlns:o="urn:schemas-microsoft-com:office:office" xmlns:oel="http://schemas.microsoft.com/office/2019/extlst" xmlns:r="http://schemas.openxmlformats.org/officeDocument/2006/relationships" xmlns:m="http://schemas.openxmlformats.org/officeDocument/2006/math" xmlns:v="urn:schemas-microsoft-com:vml" xmlns:wp14="http://schemas.microsoft.com/office/word/2010/wordprocessingDrawing" xmlns:wp="http://schemas.openxmlformats.org/drawingml/2006/wordprocessingDrawing" xmlns:w10="urn:schemas-microsoft-com:office:word" xmlns:w="http://schemas.openxmlformats.org/wordprocessingml/2006/main" xmlns:w14="http://schemas.microsoft.com/office/word/2010/wordml" xmlns:w15="http://schemas.microsoft.com/office/word/2012/wordml" xmlns:w16cex="http://schemas.microsoft.com/office/word/2018/wordml/cex" xmlns:w16cid="http://schemas.microsoft.com/office/word/2016/wordml/cid" xmlns:w16="http://schemas.microsoft.com/office/word/2018/wordml" xmlns:w16sdtdh="http://schemas.microsoft.com/office/word/2020/wordml/sdtdatahash" xmlns:w16se="http://schemas.microsoft.com/office/word/2015/wordml/symex" xmlns:wpg="http://schemas.microsoft.com/office/word/2010/wordprocessingGroup" xmlns:wpi="http://schemas.microsoft.com/office/word/2010/wordprocessingInk" xmlns:wne="http://schemas.microsoft.com/office/word/2006/wordml" xmlns:wps="http://schemas.microsoft.com/office/word/2010/wordprocessingShape" mc:Ignorable="w14 w15 w16se w16cid w16 w16cex w16sdtdh wp14">
   <w:abstractNum w:abstractNumId="0" w15:restartNumberingAfterBreak="0">
     <w:nsid w:val="FFFFFF7E"/>
     <w:multiLevelType w:val="singleLevel"/>
@@ -7077,55 +8329,55 @@
       </w:rPr>
     </w:lvl>
   </w:abstractNum>
-  <w:num w:numId="1">
+  <w:num w:numId="1" w16cid:durableId="766081459">
     <w:abstractNumId w:val="3"/>
   </w:num>
-  <w:num w:numId="2">
+  <w:num w:numId="2" w16cid:durableId="1157571805">
     <w:abstractNumId w:val="8"/>
   </w:num>
-  <w:num w:numId="3">
+  <w:num w:numId="3" w16cid:durableId="1117337835">
     <w:abstractNumId w:val="12"/>
   </w:num>
-  <w:num w:numId="4">
+  <w:num w:numId="4" w16cid:durableId="994185738">
     <w:abstractNumId w:val="14"/>
   </w:num>
-  <w:num w:numId="5">
+  <w:num w:numId="5" w16cid:durableId="590430154">
     <w:abstractNumId w:val="2"/>
   </w:num>
-  <w:num w:numId="6">
+  <w:num w:numId="6" w16cid:durableId="1189679510">
     <w:abstractNumId w:val="1"/>
   </w:num>
-  <w:num w:numId="7">
+  <w:num w:numId="7" w16cid:durableId="2087535995">
     <w:abstractNumId w:val="9"/>
   </w:num>
-  <w:num w:numId="8">
+  <w:num w:numId="8" w16cid:durableId="271321970">
     <w:abstractNumId w:val="0"/>
   </w:num>
-  <w:num w:numId="9">
+  <w:num w:numId="9" w16cid:durableId="303628595">
     <w:abstractNumId w:val="16"/>
   </w:num>
-  <w:num w:numId="10">
+  <w:num w:numId="10" w16cid:durableId="1772432793">
     <w:abstractNumId w:val="11"/>
   </w:num>
-  <w:num w:numId="11">
+  <w:num w:numId="11" w16cid:durableId="634717632">
     <w:abstractNumId w:val="6"/>
   </w:num>
-  <w:num w:numId="12">
+  <w:num w:numId="12" w16cid:durableId="1254125464">
     <w:abstractNumId w:val="4"/>
   </w:num>
-  <w:num w:numId="13">
+  <w:num w:numId="13" w16cid:durableId="1778594889">
     <w:abstractNumId w:val="17"/>
   </w:num>
-  <w:num w:numId="14">
+  <w:num w:numId="14" w16cid:durableId="1694040215">
     <w:abstractNumId w:val="18"/>
   </w:num>
-  <w:num w:numId="15">
+  <w:num w:numId="15" w16cid:durableId="828523751">
     <w:abstractNumId w:val="13"/>
   </w:num>
-  <w:num w:numId="16">
+  <w:num w:numId="16" w16cid:durableId="744765610">
     <w:abstractNumId w:val="5"/>
   </w:num>
-  <w:num w:numId="17">
+  <w:num w:numId="17" w16cid:durableId="384450299">
     <w:abstractNumId w:val="7"/>
     <w:lvlOverride w:ilvl="0">
       <w:startOverride w:val="1"/>
@@ -7155,10 +8407,10 @@
       <w:startOverride w:val="1"/>
     </w:lvlOverride>
   </w:num>
-  <w:num w:numId="18">
+  <w:num w:numId="18" w16cid:durableId="238757278">
     <w:abstractNumId w:val="10"/>
   </w:num>
-  <w:num w:numId="19">
+  <w:num w:numId="19" w16cid:durableId="516846579">
     <w:abstractNumId w:val="15"/>
   </w:num>
   <w:numIdMacAtCleanup w:val="19"/>
@@ -7166,7 +8418,7 @@
 </file>
 
 <file path=word/styles.xml><?xml version="1.0" encoding="utf-8"?>
-<w:styles xmlns:mc="http://schemas.openxmlformats.org/markup-compatibility/2006" xmlns:r="http://schemas.openxmlformats.org/officeDocument/2006/relationships" xmlns:w="http://schemas.openxmlformats.org/wordprocessingml/2006/main" xmlns:w14="http://schemas.microsoft.com/office/word/2010/wordml" xmlns:w15="http://schemas.microsoft.com/office/word/2012/wordml" xmlns:w16se="http://schemas.microsoft.com/office/word/2015/wordml/symex" mc:Ignorable="w14 w15 w16se">
+<w:styles xmlns:mc="http://schemas.openxmlformats.org/markup-compatibility/2006" xmlns:r="http://schemas.openxmlformats.org/officeDocument/2006/relationships" xmlns:w="http://schemas.openxmlformats.org/wordprocessingml/2006/main" xmlns:w14="http://schemas.microsoft.com/office/word/2010/wordml" xmlns:w15="http://schemas.microsoft.com/office/word/2012/wordml" xmlns:w16cex="http://schemas.microsoft.com/office/word/2018/wordml/cex" xmlns:w16cid="http://schemas.microsoft.com/office/word/2016/wordml/cid" xmlns:w16="http://schemas.microsoft.com/office/word/2018/wordml" xmlns:w16sdtdh="http://schemas.microsoft.com/office/word/2020/wordml/sdtdatahash" xmlns:w16se="http://schemas.microsoft.com/office/word/2015/wordml/symex" mc:Ignorable="w14 w15 w16se w16cid w16 w16cex w16sdtdh">
   <w:docDefaults>
     <w:rPrDefault>
       <w:rPr>
@@ -7179,7 +8431,7 @@
     </w:rPrDefault>
     <w:pPrDefault/>
   </w:docDefaults>
-  <w:latentStyles w:defLockedState="0" w:defUIPriority="99" w:defSemiHidden="0" w:defUnhideWhenUsed="0" w:defQFormat="0" w:count="371">
+  <w:latentStyles w:defLockedState="0" w:defUIPriority="99" w:defSemiHidden="0" w:defUnhideWhenUsed="0" w:defQFormat="0" w:count="376">
     <w:lsdException w:name="Normal" w:uiPriority="0" w:qFormat="1"/>
     <w:lsdException w:name="heading 1" w:uiPriority="0" w:qFormat="1"/>
     <w:lsdException w:name="heading 2" w:semiHidden="1" w:uiPriority="0" w:unhideWhenUsed="1" w:qFormat="1"/>
@@ -7285,7 +8537,6 @@
     <w:lsdException w:name="HTML Sample" w:semiHidden="1" w:unhideWhenUsed="1"/>
     <w:lsdException w:name="HTML Typewriter" w:semiHidden="1" w:unhideWhenUsed="1"/>
     <w:lsdException w:name="HTML Variable" w:semiHidden="1" w:unhideWhenUsed="1"/>
-    <w:lsdException w:name="Normal Table" w:semiHidden="1" w:unhideWhenUsed="1"/>
     <w:lsdException w:name="annotation subject" w:semiHidden="1" w:unhideWhenUsed="1"/>
     <w:lsdException w:name="No List" w:semiHidden="1" w:unhideWhenUsed="1"/>
     <w:lsdException w:name="Outline List 1" w:semiHidden="1" w:unhideWhenUsed="1"/>
@@ -7328,11 +8579,8 @@
     <w:lsdException w:name="Table Contemporary" w:semiHidden="1" w:unhideWhenUsed="1"/>
     <w:lsdException w:name="Table Elegant" w:semiHidden="1" w:unhideWhenUsed="1"/>
     <w:lsdException w:name="Table Professional" w:semiHidden="1" w:unhideWhenUsed="1"/>
-    <w:lsdException w:name="Table Subtle 1" w:semiHidden="1" w:unhideWhenUsed="1"/>
     <w:lsdException w:name="Table Subtle 2" w:semiHidden="1" w:unhideWhenUsed="1"/>
     <w:lsdException w:name="Table Web 1" w:semiHidden="1" w:unhideWhenUsed="1"/>
-    <w:lsdException w:name="Table Web 2" w:semiHidden="1" w:unhideWhenUsed="1"/>
-    <w:lsdException w:name="Table Web 3" w:semiHidden="1" w:unhideWhenUsed="1"/>
     <w:lsdException w:name="Balloon Text" w:semiHidden="1" w:unhideWhenUsed="1"/>
     <w:lsdException w:name="Table Grid" w:uiPriority="59"/>
     <w:lsdException w:name="Table Theme" w:semiHidden="1" w:unhideWhenUsed="1"/>
@@ -7551,6 +8799,11 @@
     <w:lsdException w:name="List Table 5 Dark Accent 6" w:uiPriority="50"/>
     <w:lsdException w:name="List Table 6 Colorful Accent 6" w:uiPriority="51"/>
     <w:lsdException w:name="List Table 7 Colorful Accent 6" w:uiPriority="52"/>
+    <w:lsdException w:name="Mention" w:semiHidden="1" w:unhideWhenUsed="1"/>
+    <w:lsdException w:name="Smart Hyperlink" w:semiHidden="1" w:unhideWhenUsed="1"/>
+    <w:lsdException w:name="Hashtag" w:semiHidden="1" w:unhideWhenUsed="1"/>
+    <w:lsdException w:name="Unresolved Mention" w:semiHidden="1" w:unhideWhenUsed="1"/>
+    <w:lsdException w:name="Smart Link" w:semiHidden="1" w:unhideWhenUsed="1"/>
   </w:latentStyles>
   <w:style w:type="paragraph" w:default="1" w:styleId="a1">
     <w:name w:val="Normal"/>

</xml_diff>